<commit_message>
testy + poprawki + raport v2
</commit_message>
<xml_diff>
--- a/Raport.docx
+++ b/Raport.docx
@@ -2100,18 +2100,23 @@
       <w:tblPr>
         <w:tblStyle w:val="Tabela-Siatka"/>
         <w:tblW w:w="0" w:type="auto"/>
+        <w:tblLayout w:type="fixed"/>
         <w:tblLook w:val="04A0" w:firstRow="1" w:lastRow="0" w:firstColumn="1" w:lastColumn="0" w:noHBand="0" w:noVBand="1"/>
       </w:tblPr>
       <w:tblGrid>
-        <w:gridCol w:w="2211"/>
-        <w:gridCol w:w="2455"/>
-        <w:gridCol w:w="1608"/>
-        <w:gridCol w:w="2788"/>
+        <w:gridCol w:w="704"/>
+        <w:gridCol w:w="2693"/>
+        <w:gridCol w:w="3402"/>
+        <w:gridCol w:w="2263"/>
       </w:tblGrid>
       <w:tr>
+        <w:trPr>
+          <w:trHeight w:val="397"/>
+        </w:trPr>
         <w:tc>
           <w:tcPr>
-            <w:tcW w:w="2443" w:type="dxa"/>
+            <w:tcW w:w="704" w:type="dxa"/>
+            <w:vAlign w:val="center"/>
           </w:tcPr>
           <w:p>
             <w:pPr>
@@ -2126,13 +2131,21 @@
                 <w:b/>
                 <w:bCs/>
               </w:rPr>
-              <w:t>Cel testu</w:t>
+              <w:t>N</w:t>
+            </w:r>
+            <w:r>
+              <w:rPr>
+                <w:b/>
+                <w:bCs/>
+              </w:rPr>
+              <w:t>r</w:t>
             </w:r>
           </w:p>
         </w:tc>
         <w:tc>
           <w:tcPr>
-            <w:tcW w:w="1950" w:type="dxa"/>
+            <w:tcW w:w="2693" w:type="dxa"/>
+            <w:vAlign w:val="center"/>
           </w:tcPr>
           <w:p>
             <w:pPr>
@@ -2147,13 +2160,14 @@
                 <w:b/>
                 <w:bCs/>
               </w:rPr>
-              <w:t>Podjęte kroki</w:t>
+              <w:t>Cel</w:t>
             </w:r>
           </w:p>
         </w:tc>
         <w:tc>
           <w:tcPr>
-            <w:tcW w:w="2123" w:type="dxa"/>
+            <w:tcW w:w="3402" w:type="dxa"/>
+            <w:vAlign w:val="center"/>
           </w:tcPr>
           <w:p>
             <w:pPr>
@@ -2168,13 +2182,14 @@
                 <w:b/>
                 <w:bCs/>
               </w:rPr>
-              <w:t>Oczekiwany wynik testu</w:t>
+              <w:t>Podjęte kroki</w:t>
             </w:r>
           </w:p>
         </w:tc>
         <w:tc>
           <w:tcPr>
-            <w:tcW w:w="2546" w:type="dxa"/>
+            <w:tcW w:w="2263" w:type="dxa"/>
+            <w:vAlign w:val="center"/>
           </w:tcPr>
           <w:p>
             <w:pPr>
@@ -2189,7 +2204,7 @@
                 <w:b/>
                 <w:bCs/>
               </w:rPr>
-              <w:t>Uzyskany rezultat</w:t>
+              <w:t>Oczekiwany wynik</w:t>
             </w:r>
           </w:p>
         </w:tc>
@@ -2197,7 +2212,20 @@
       <w:tr>
         <w:tc>
           <w:tcPr>
-            <w:tcW w:w="2443" w:type="dxa"/>
+            <w:tcW w:w="704" w:type="dxa"/>
+          </w:tcPr>
+          <w:p>
+            <w:pPr>
+              <w:jc w:val="center"/>
+            </w:pPr>
+            <w:r>
+              <w:t>1</w:t>
+            </w:r>
+          </w:p>
+        </w:tc>
+        <w:tc>
+          <w:tcPr>
+            <w:tcW w:w="2693" w:type="dxa"/>
           </w:tcPr>
           <w:p>
             <w:r>
@@ -2212,174 +2240,53 @@
         </w:tc>
         <w:tc>
           <w:tcPr>
-            <w:tcW w:w="1950" w:type="dxa"/>
-          </w:tcPr>
-          <w:p/>
-        </w:tc>
-        <w:tc>
-          <w:tcPr>
-            <w:tcW w:w="2123" w:type="dxa"/>
-          </w:tcPr>
-          <w:p/>
-        </w:tc>
-        <w:tc>
-          <w:tcPr>
-            <w:tcW w:w="2546" w:type="dxa"/>
-          </w:tcPr>
-          <w:p/>
-        </w:tc>
-      </w:tr>
-      <w:tr>
-        <w:tc>
-          <w:tcPr>
-            <w:tcW w:w="2443" w:type="dxa"/>
+            <w:tcW w:w="3402" w:type="dxa"/>
           </w:tcPr>
           <w:p>
             <w:r>
-              <w:t>Załadowanie informacji na temat artystów do HDFS</w:t>
+              <w:t xml:space="preserve">Uruchomiony został skrypt </w:t>
+            </w:r>
+            <w:r>
+              <w:rPr>
+                <w:i/>
+                <w:iCs/>
+              </w:rPr>
+              <w:t>scraping.py</w:t>
+            </w:r>
+            <w:r>
+              <w:t xml:space="preserve">, który pobiera ze strony </w:t>
+            </w:r>
+            <w:hyperlink r:id="rId11" w:history="1">
+              <w:r>
+                <w:rPr>
+                  <w:rStyle w:val="Hipercze"/>
+                  <w:i/>
+                  <w:iCs/>
+                </w:rPr>
+                <w:t>https://kworb.net/spotify/artists.html</w:t>
+              </w:r>
+            </w:hyperlink>
+            <w:r>
+              <w:t xml:space="preserve"> ID pierwszych 5000 artystów.</w:t>
             </w:r>
           </w:p>
         </w:tc>
         <w:tc>
           <w:tcPr>
-            <w:tcW w:w="1950" w:type="dxa"/>
-          </w:tcPr>
-          <w:p/>
-        </w:tc>
-        <w:tc>
-          <w:tcPr>
-            <w:tcW w:w="2123" w:type="dxa"/>
-          </w:tcPr>
-          <w:p/>
-        </w:tc>
-        <w:tc>
-          <w:tcPr>
-            <w:tcW w:w="2546" w:type="dxa"/>
-          </w:tcPr>
-          <w:p/>
-        </w:tc>
-      </w:tr>
-      <w:tr>
-        <w:tc>
-          <w:tcPr>
-            <w:tcW w:w="2443" w:type="dxa"/>
+            <w:tcW w:w="2263" w:type="dxa"/>
           </w:tcPr>
           <w:p>
             <w:r>
-              <w:t xml:space="preserve">Otrzymanie informacji na temat albumów najpopularniejszych </w:t>
-            </w:r>
-            <w:r>
-              <w:t>10</w:t>
-            </w:r>
-            <w:r>
-              <w:t xml:space="preserve"> artystów według </w:t>
-            </w:r>
-            <w:proofErr w:type="spellStart"/>
-            <w:r>
-              <w:t>Spotify</w:t>
-            </w:r>
-            <w:proofErr w:type="spellEnd"/>
-          </w:p>
-        </w:tc>
-        <w:tc>
-          <w:tcPr>
-            <w:tcW w:w="1950" w:type="dxa"/>
-          </w:tcPr>
-          <w:p>
-            <w:r>
-              <w:t xml:space="preserve">W tym celu </w:t>
-            </w:r>
-            <w:r>
-              <w:t xml:space="preserve">został uruchomiony skrypt </w:t>
-            </w:r>
-            <w:proofErr w:type="spellStart"/>
-            <w:r>
-              <w:t>spotipy_</w:t>
-            </w:r>
-            <w:r>
-              <w:t>albums</w:t>
-            </w:r>
-            <w:r>
-              <w:t>.ipynb</w:t>
-            </w:r>
-            <w:proofErr w:type="spellEnd"/>
-            <w:r>
-              <w:t xml:space="preserve"> </w:t>
-            </w:r>
-            <w:r>
-              <w:t>z wygenerowanym na stronie developer.spotify.com nowym kluczem autoryzującym</w:t>
-            </w:r>
-          </w:p>
-        </w:tc>
-        <w:tc>
-          <w:tcPr>
-            <w:tcW w:w="2123" w:type="dxa"/>
-          </w:tcPr>
-          <w:p>
-            <w:proofErr w:type="spellStart"/>
-            <w:r>
-              <w:t>Outputem</w:t>
-            </w:r>
-            <w:proofErr w:type="spellEnd"/>
-            <w:r>
-              <w:t xml:space="preserve"> wywołanego skryptu powinien być </w:t>
-            </w:r>
-            <w:proofErr w:type="spellStart"/>
-            <w:r>
-              <w:t>json</w:t>
-            </w:r>
-            <w:proofErr w:type="spellEnd"/>
-            <w:r>
-              <w:t xml:space="preserve"> zawierający informacje na temat </w:t>
-            </w:r>
-            <w:r>
-              <w:lastRenderedPageBreak/>
-              <w:t>albumów 10 artystów</w:t>
-            </w:r>
-          </w:p>
-        </w:tc>
-        <w:tc>
-          <w:tcPr>
-            <w:tcW w:w="2546" w:type="dxa"/>
-          </w:tcPr>
-          <w:p>
-            <w:r>
-              <w:lastRenderedPageBreak/>
-              <w:drawing>
-                <wp:inline distT="0" distB="0" distL="0" distR="0" wp14:anchorId="0F1D4F2B" wp14:editId="4FFD4BC9">
-                  <wp:extent cx="1593215" cy="617300"/>
-                  <wp:effectExtent l="0" t="0" r="6985" b="0"/>
-                  <wp:docPr id="1" name="Obraz 1"/>
-                  <wp:cNvGraphicFramePr>
-                    <a:graphicFrameLocks xmlns:a="http://schemas.openxmlformats.org/drawingml/2006/main" noChangeAspect="1"/>
-                  </wp:cNvGraphicFramePr>
-                  <a:graphic xmlns:a="http://schemas.openxmlformats.org/drawingml/2006/main">
-                    <a:graphicData uri="http://schemas.openxmlformats.org/drawingml/2006/picture">
-                      <pic:pic xmlns:pic="http://schemas.openxmlformats.org/drawingml/2006/picture">
-                        <pic:nvPicPr>
-                          <pic:cNvPr id="1" name=""/>
-                          <pic:cNvPicPr/>
-                        </pic:nvPicPr>
-                        <pic:blipFill>
-                          <a:blip r:embed="rId11"/>
-                          <a:stretch>
-                            <a:fillRect/>
-                          </a:stretch>
-                        </pic:blipFill>
-                        <pic:spPr>
-                          <a:xfrm>
-                            <a:off x="0" y="0"/>
-                            <a:ext cx="1631950" cy="632308"/>
-                          </a:xfrm>
-                          <a:prstGeom prst="rect">
-                            <a:avLst/>
-                          </a:prstGeom>
-                        </pic:spPr>
-                      </pic:pic>
-                    </a:graphicData>
-                  </a:graphic>
-                </wp:inline>
-              </w:drawing>
+              <w:t>Plik tekstowy zawierający 5000 ID</w:t>
+            </w:r>
+            <w:r>
+              <w:t xml:space="preserve">, </w:t>
+            </w:r>
+            <w:r>
+              <w:t>oddzielonych przecinkami</w:t>
+            </w:r>
+            <w:r>
+              <w:t>, po 40 w jednej linii.</w:t>
             </w:r>
           </w:p>
         </w:tc>
@@ -2387,125 +2294,75 @@
       <w:tr>
         <w:tc>
           <w:tcPr>
-            <w:tcW w:w="2443" w:type="dxa"/>
+            <w:tcW w:w="704" w:type="dxa"/>
           </w:tcPr>
           <w:p>
-            <w:r>
-              <w:t xml:space="preserve">Otrzymanie informacji na temat </w:t>
-            </w:r>
-            <w:r>
-              <w:t>piosenek</w:t>
-            </w:r>
-            <w:r>
-              <w:t xml:space="preserve"> najpopularniejszych </w:t>
-            </w:r>
-            <w:r>
-              <w:t>10</w:t>
-            </w:r>
-            <w:r>
-              <w:t xml:space="preserve"> artystów według </w:t>
-            </w:r>
-            <w:proofErr w:type="spellStart"/>
-            <w:r>
-              <w:t>Spotify</w:t>
-            </w:r>
-            <w:proofErr w:type="spellEnd"/>
+            <w:pPr>
+              <w:jc w:val="center"/>
+            </w:pPr>
+            <w:r>
+              <w:t>2</w:t>
+            </w:r>
           </w:p>
         </w:tc>
         <w:tc>
           <w:tcPr>
-            <w:tcW w:w="1950" w:type="dxa"/>
+            <w:tcW w:w="2693" w:type="dxa"/>
           </w:tcPr>
           <w:p>
             <w:r>
-              <w:t xml:space="preserve">W tym celu został uruchomiony skrypt </w:t>
-            </w:r>
-            <w:proofErr w:type="spellStart"/>
-            <w:r>
-              <w:t>spotipy_</w:t>
-            </w:r>
-            <w:r>
-              <w:t>tracks</w:t>
-            </w:r>
-            <w:r>
-              <w:t>.ipynb</w:t>
-            </w:r>
-            <w:proofErr w:type="spellEnd"/>
-            <w:r>
-              <w:t xml:space="preserve"> z wygenerowanym na stronie developer.spotify.com nowym kluczem autoryzującym</w:t>
+              <w:t>Załadowanie informacji na temat artystów do HDFS</w:t>
             </w:r>
           </w:p>
         </w:tc>
         <w:tc>
           <w:tcPr>
-            <w:tcW w:w="2123" w:type="dxa"/>
+            <w:tcW w:w="3402" w:type="dxa"/>
           </w:tcPr>
           <w:p>
+            <w:r>
+              <w:t xml:space="preserve">Uruchomiony został przepływ danych (dedykowany danym o artystach) utworzony w Apache </w:t>
+            </w:r>
             <w:proofErr w:type="spellStart"/>
             <w:r>
-              <w:t>Outputem</w:t>
+              <w:t>NiFi</w:t>
             </w:r>
             <w:proofErr w:type="spellEnd"/>
             <w:r>
-              <w:t xml:space="preserve"> wywołanego skryptu powinien być </w:t>
-            </w:r>
-            <w:proofErr w:type="spellStart"/>
-            <w:r>
-              <w:t>json</w:t>
-            </w:r>
-            <w:proofErr w:type="spellEnd"/>
-            <w:r>
-              <w:t xml:space="preserve"> zawierający informacje na temat </w:t>
-            </w:r>
-            <w:r>
-              <w:t>piosenek</w:t>
-            </w:r>
-            <w:r>
-              <w:t xml:space="preserve"> 10 artystów</w:t>
+              <w:t>.</w:t>
             </w:r>
           </w:p>
         </w:tc>
         <w:tc>
           <w:tcPr>
-            <w:tcW w:w="2546" w:type="dxa"/>
+            <w:tcW w:w="2263" w:type="dxa"/>
           </w:tcPr>
           <w:p>
             <w:r>
-              <w:drawing>
-                <wp:inline distT="0" distB="0" distL="0" distR="0" wp14:anchorId="251C54E8" wp14:editId="1869CCA4">
-                  <wp:extent cx="2051816" cy="799286"/>
-                  <wp:effectExtent l="0" t="0" r="5715" b="1270"/>
-                  <wp:docPr id="2" name="Obraz 2"/>
-                  <wp:cNvGraphicFramePr>
-                    <a:graphicFrameLocks xmlns:a="http://schemas.openxmlformats.org/drawingml/2006/main" noChangeAspect="1"/>
-                  </wp:cNvGraphicFramePr>
-                  <a:graphic xmlns:a="http://schemas.openxmlformats.org/drawingml/2006/main">
-                    <a:graphicData uri="http://schemas.openxmlformats.org/drawingml/2006/picture">
-                      <pic:pic xmlns:pic="http://schemas.openxmlformats.org/drawingml/2006/picture">
-                        <pic:nvPicPr>
-                          <pic:cNvPr id="1" name=""/>
-                          <pic:cNvPicPr/>
-                        </pic:nvPicPr>
-                        <pic:blipFill>
-                          <a:blip r:embed="rId12"/>
-                          <a:stretch>
-                            <a:fillRect/>
-                          </a:stretch>
-                        </pic:blipFill>
-                        <pic:spPr>
-                          <a:xfrm>
-                            <a:off x="0" y="0"/>
-                            <a:ext cx="2091230" cy="814640"/>
-                          </a:xfrm>
-                          <a:prstGeom prst="rect">
-                            <a:avLst/>
-                          </a:prstGeom>
-                        </pic:spPr>
-                      </pic:pic>
-                    </a:graphicData>
-                  </a:graphic>
-                </wp:inline>
-              </w:drawing>
+              <w:t xml:space="preserve">Folder </w:t>
+            </w:r>
+            <w:proofErr w:type="spellStart"/>
+            <w:r>
+              <w:rPr>
+                <w:i/>
+                <w:iCs/>
+              </w:rPr>
+              <w:t>artists</w:t>
+            </w:r>
+            <w:proofErr w:type="spellEnd"/>
+            <w:r>
+              <w:t xml:space="preserve"> w HDFS zawiera 125 plików w</w:t>
+            </w:r>
+            <w:r>
+              <w:t xml:space="preserve"> formacie JSON, o nazwach </w:t>
+            </w:r>
+            <w:proofErr w:type="spellStart"/>
+            <w:r>
+              <w:t>artists</w:t>
+            </w:r>
+            <w:proofErr w:type="spellEnd"/>
+            <w:r>
+              <w:t>_* .</w:t>
             </w:r>
           </w:p>
         </w:tc>
@@ -2513,352 +2370,83 @@
       <w:tr>
         <w:tc>
           <w:tcPr>
-            <w:tcW w:w="2443" w:type="dxa"/>
+            <w:tcW w:w="704" w:type="dxa"/>
           </w:tcPr>
           <w:p>
-            <w:r>
-              <w:t>Utworzenie tabeli zawierającej komplet informacji otrzymanych w poprzednich krokach</w:t>
+            <w:pPr>
+              <w:jc w:val="center"/>
+            </w:pPr>
+            <w:r>
+              <w:t>3</w:t>
             </w:r>
           </w:p>
         </w:tc>
         <w:tc>
           <w:tcPr>
-            <w:tcW w:w="1950" w:type="dxa"/>
-          </w:tcPr>
-          <w:p/>
-        </w:tc>
-        <w:tc>
-          <w:tcPr>
-            <w:tcW w:w="2123" w:type="dxa"/>
-          </w:tcPr>
-          <w:p/>
-        </w:tc>
-        <w:tc>
-          <w:tcPr>
-            <w:tcW w:w="2546" w:type="dxa"/>
-          </w:tcPr>
-          <w:p/>
-        </w:tc>
-      </w:tr>
-      <w:tr>
-        <w:tc>
-          <w:tcPr>
-            <w:tcW w:w="2443" w:type="dxa"/>
+            <w:tcW w:w="2693" w:type="dxa"/>
           </w:tcPr>
           <w:p>
             <w:r>
-              <w:t xml:space="preserve">Zapisanie tabeli </w:t>
-            </w:r>
-            <w:r>
-              <w:t>z kompletem informacji do HDFS</w:t>
-            </w:r>
-          </w:p>
-        </w:tc>
-        <w:tc>
-          <w:tcPr>
-            <w:tcW w:w="1950" w:type="dxa"/>
-          </w:tcPr>
-          <w:p/>
-        </w:tc>
-        <w:tc>
-          <w:tcPr>
-            <w:tcW w:w="2123" w:type="dxa"/>
-          </w:tcPr>
-          <w:p/>
-        </w:tc>
-        <w:tc>
-          <w:tcPr>
-            <w:tcW w:w="2546" w:type="dxa"/>
-          </w:tcPr>
-          <w:p/>
-        </w:tc>
-      </w:tr>
-      <w:tr>
-        <w:tc>
-          <w:tcPr>
-            <w:tcW w:w="2443" w:type="dxa"/>
-          </w:tcPr>
-          <w:p>
-            <w:r>
-              <w:t xml:space="preserve">Utworzenie raportu dla artysty o id </w:t>
-            </w:r>
-            <w:r>
-              <w:t>4O15NlyKLIASxsJ0PrXPfz</w:t>
-            </w:r>
-          </w:p>
-        </w:tc>
-        <w:tc>
-          <w:tcPr>
-            <w:tcW w:w="1950" w:type="dxa"/>
-          </w:tcPr>
-          <w:p>
-            <w:r>
-              <w:t xml:space="preserve">W tym celu został uruchomiony skrypt </w:t>
-            </w:r>
-            <w:r>
-              <w:rPr>
-                <w:rFonts w:ascii="Lucida Console" w:hAnsi="Lucida Console" w:cs="Lucida Console"/>
-                <w:sz w:val="18"/>
-                <w:szCs w:val="18"/>
-              </w:rPr>
-              <w:t>/</w:t>
+              <w:t xml:space="preserve">Otrzymanie informacji na temat albumów najpopularniejszych 10 artystów według </w:t>
             </w:r>
             <w:proofErr w:type="spellStart"/>
             <w:r>
-              <w:rPr>
-                <w:rFonts w:ascii="Lucida Console" w:hAnsi="Lucida Console" w:cs="Lucida Console"/>
-                <w:sz w:val="18"/>
-                <w:szCs w:val="18"/>
-              </w:rPr>
-              <w:t>usr</w:t>
-            </w:r>
-            <w:proofErr w:type="spellEnd"/>
-            <w:r>
-              <w:rPr>
-                <w:rFonts w:ascii="Lucida Console" w:hAnsi="Lucida Console" w:cs="Lucida Console"/>
-                <w:sz w:val="18"/>
-                <w:szCs w:val="18"/>
-              </w:rPr>
-              <w:t>/</w:t>
-            </w:r>
-            <w:proofErr w:type="spellStart"/>
-            <w:r>
-              <w:rPr>
-                <w:rFonts w:ascii="Lucida Console" w:hAnsi="Lucida Console" w:cs="Lucida Console"/>
-                <w:sz w:val="18"/>
-                <w:szCs w:val="18"/>
-              </w:rPr>
-              <w:t>local</w:t>
-            </w:r>
-            <w:proofErr w:type="spellEnd"/>
-            <w:r>
-              <w:rPr>
-                <w:rFonts w:ascii="Lucida Console" w:hAnsi="Lucida Console" w:cs="Lucida Console"/>
-                <w:sz w:val="18"/>
-                <w:szCs w:val="18"/>
-              </w:rPr>
-              <w:t>/</w:t>
-            </w:r>
-            <w:proofErr w:type="spellStart"/>
-            <w:r>
-              <w:rPr>
-                <w:rFonts w:ascii="Lucida Console" w:hAnsi="Lucida Console" w:cs="Lucida Console"/>
-                <w:sz w:val="18"/>
-                <w:szCs w:val="18"/>
-              </w:rPr>
-              <w:t>hbase</w:t>
-            </w:r>
-            <w:proofErr w:type="spellEnd"/>
-            <w:r>
-              <w:rPr>
-                <w:rFonts w:ascii="Lucida Console" w:hAnsi="Lucida Console" w:cs="Lucida Console"/>
-                <w:sz w:val="18"/>
-                <w:szCs w:val="18"/>
-              </w:rPr>
-              <w:t>/bin/</w:t>
-            </w:r>
-            <w:proofErr w:type="spellStart"/>
-            <w:r>
-              <w:rPr>
-                <w:rFonts w:ascii="Lucida Console" w:hAnsi="Lucida Console" w:cs="Lucida Console"/>
-                <w:sz w:val="18"/>
-                <w:szCs w:val="18"/>
-              </w:rPr>
-              <w:t>hbase</w:t>
-            </w:r>
-            <w:proofErr w:type="spellEnd"/>
-            <w:r>
-              <w:rPr>
-                <w:rFonts w:ascii="Lucida Console" w:hAnsi="Lucida Console" w:cs="Lucida Console"/>
-                <w:sz w:val="18"/>
-                <w:szCs w:val="18"/>
-              </w:rPr>
-              <w:t xml:space="preserve"> </w:t>
-            </w:r>
-            <w:proofErr w:type="spellStart"/>
-            <w:r>
-              <w:rPr>
-                <w:rFonts w:ascii="Lucida Console" w:hAnsi="Lucida Console" w:cs="Lucida Console"/>
-                <w:sz w:val="18"/>
-                <w:szCs w:val="18"/>
-              </w:rPr>
-              <w:t>thrift</w:t>
-            </w:r>
-            <w:proofErr w:type="spellEnd"/>
-            <w:r>
-              <w:rPr>
-                <w:rFonts w:ascii="Lucida Console" w:hAnsi="Lucida Console" w:cs="Lucida Console"/>
-                <w:sz w:val="18"/>
-                <w:szCs w:val="18"/>
-              </w:rPr>
-              <w:t xml:space="preserve"> </w:t>
-            </w:r>
-            <w:r>
-              <w:rPr>
-                <w:rFonts w:cstheme="majorHAnsi"/>
-                <w:szCs w:val="22"/>
-              </w:rPr>
-              <w:t>na wirtualnej maszynie</w:t>
-            </w:r>
-            <w:r>
-              <w:t xml:space="preserve"> a następnie został uruchomiony skrypt </w:t>
-            </w:r>
-            <w:proofErr w:type="spellStart"/>
-            <w:r>
-              <w:t>PySpark_report-test</w:t>
-            </w:r>
-            <w:r>
-              <w:t>.ipynb</w:t>
-            </w:r>
-            <w:proofErr w:type="spellEnd"/>
-            <w:r>
-              <w:t xml:space="preserve"> z podanym id </w:t>
-            </w:r>
-            <w:r>
-              <w:t>4O15NlyKLIASxsJ0PrXPfz</w:t>
-            </w:r>
-          </w:p>
-        </w:tc>
-        <w:tc>
-          <w:tcPr>
-            <w:tcW w:w="2123" w:type="dxa"/>
-          </w:tcPr>
-          <w:p>
-            <w:r>
-              <w:t xml:space="preserve">Na końcu skryptu powinny pojawić się 3 tabele utworzone przy pomocy funkcji </w:t>
-            </w:r>
-            <w:proofErr w:type="spellStart"/>
-            <w:r>
-              <w:t>sp</w:t>
-            </w:r>
-            <w:r>
-              <w:t>ar</w:t>
-            </w:r>
-            <w:r>
-              <w:t>kowych</w:t>
+              <w:t>Spotify</w:t>
             </w:r>
             <w:proofErr w:type="spellEnd"/>
           </w:p>
         </w:tc>
         <w:tc>
           <w:tcPr>
-            <w:tcW w:w="2546" w:type="dxa"/>
+            <w:tcW w:w="3402" w:type="dxa"/>
           </w:tcPr>
           <w:p>
             <w:r>
-              <w:drawing>
-                <wp:inline distT="0" distB="0" distL="0" distR="0" wp14:anchorId="4A23C1D0" wp14:editId="04E93803">
-                  <wp:extent cx="1649730" cy="637925"/>
-                  <wp:effectExtent l="0" t="0" r="7620" b="0"/>
-                  <wp:docPr id="5" name="Obraz 5"/>
-                  <wp:cNvGraphicFramePr>
-                    <a:graphicFrameLocks xmlns:a="http://schemas.openxmlformats.org/drawingml/2006/main" noChangeAspect="1"/>
-                  </wp:cNvGraphicFramePr>
-                  <a:graphic xmlns:a="http://schemas.openxmlformats.org/drawingml/2006/main">
-                    <a:graphicData uri="http://schemas.openxmlformats.org/drawingml/2006/picture">
-                      <pic:pic xmlns:pic="http://schemas.openxmlformats.org/drawingml/2006/picture">
-                        <pic:nvPicPr>
-                          <pic:cNvPr id="1" name=""/>
-                          <pic:cNvPicPr/>
-                        </pic:nvPicPr>
-                        <pic:blipFill>
-                          <a:blip r:embed="rId13"/>
-                          <a:stretch>
-                            <a:fillRect/>
-                          </a:stretch>
-                        </pic:blipFill>
-                        <pic:spPr>
-                          <a:xfrm>
-                            <a:off x="0" y="0"/>
-                            <a:ext cx="1691352" cy="654020"/>
-                          </a:xfrm>
-                          <a:prstGeom prst="rect">
-                            <a:avLst/>
-                          </a:prstGeom>
-                        </pic:spPr>
-                      </pic:pic>
-                    </a:graphicData>
-                  </a:graphic>
-                </wp:inline>
-              </w:drawing>
+              <w:t>Uruchomiony został</w:t>
+            </w:r>
+            <w:r>
+              <w:t xml:space="preserve"> skrypt </w:t>
+            </w:r>
+            <w:proofErr w:type="spellStart"/>
+            <w:r>
+              <w:rPr>
+                <w:i/>
+                <w:iCs/>
+              </w:rPr>
+              <w:t>spotipy_albums.ipynb</w:t>
+            </w:r>
+            <w:proofErr w:type="spellEnd"/>
+            <w:r>
+              <w:t xml:space="preserve"> z wygenerowanym na stronie </w:t>
+            </w:r>
+            <w:r>
+              <w:rPr>
+                <w:i/>
+                <w:iCs/>
+              </w:rPr>
+              <w:t>developer.spotify.com</w:t>
+            </w:r>
+            <w:r>
+              <w:t xml:space="preserve"> nowym kluczem autoryzującym</w:t>
+            </w:r>
+            <w:r>
+              <w:t>.</w:t>
             </w:r>
           </w:p>
+        </w:tc>
+        <w:tc>
+          <w:tcPr>
+            <w:tcW w:w="2263" w:type="dxa"/>
+          </w:tcPr>
           <w:p>
             <w:r>
-              <w:drawing>
-                <wp:inline distT="0" distB="0" distL="0" distR="0" wp14:anchorId="0003BF9F" wp14:editId="38A0E33A">
-                  <wp:extent cx="1689136" cy="655955"/>
-                  <wp:effectExtent l="0" t="0" r="6350" b="0"/>
-                  <wp:docPr id="9" name="Obraz 9"/>
-                  <wp:cNvGraphicFramePr>
-                    <a:graphicFrameLocks xmlns:a="http://schemas.openxmlformats.org/drawingml/2006/main" noChangeAspect="1"/>
-                  </wp:cNvGraphicFramePr>
-                  <a:graphic xmlns:a="http://schemas.openxmlformats.org/drawingml/2006/main">
-                    <a:graphicData uri="http://schemas.openxmlformats.org/drawingml/2006/picture">
-                      <pic:pic xmlns:pic="http://schemas.openxmlformats.org/drawingml/2006/picture">
-                        <pic:nvPicPr>
-                          <pic:cNvPr id="1" name=""/>
-                          <pic:cNvPicPr/>
-                        </pic:nvPicPr>
-                        <pic:blipFill>
-                          <a:blip r:embed="rId14"/>
-                          <a:stretch>
-                            <a:fillRect/>
-                          </a:stretch>
-                        </pic:blipFill>
-                        <pic:spPr>
-                          <a:xfrm>
-                            <a:off x="0" y="0"/>
-                            <a:ext cx="1719128" cy="667602"/>
-                          </a:xfrm>
-                          <a:prstGeom prst="rect">
-                            <a:avLst/>
-                          </a:prstGeom>
-                        </pic:spPr>
-                      </pic:pic>
-                    </a:graphicData>
-                  </a:graphic>
-                </wp:inline>
-              </w:drawing>
-            </w:r>
-          </w:p>
-          <w:p>
-            <w:r>
-              <w:drawing>
-                <wp:inline distT="0" distB="0" distL="0" distR="0" wp14:anchorId="4271228B" wp14:editId="196006AC">
-                  <wp:extent cx="1702082" cy="683872"/>
-                  <wp:effectExtent l="0" t="0" r="0" b="2540"/>
-                  <wp:docPr id="10" name="Obraz 10"/>
-                  <wp:cNvGraphicFramePr>
-                    <a:graphicFrameLocks xmlns:a="http://schemas.openxmlformats.org/drawingml/2006/main" noChangeAspect="1"/>
-                  </wp:cNvGraphicFramePr>
-                  <a:graphic xmlns:a="http://schemas.openxmlformats.org/drawingml/2006/main">
-                    <a:graphicData uri="http://schemas.openxmlformats.org/drawingml/2006/picture">
-                      <pic:pic xmlns:pic="http://schemas.openxmlformats.org/drawingml/2006/picture">
-                        <pic:nvPicPr>
-                          <pic:cNvPr id="1" name=""/>
-                          <pic:cNvPicPr/>
-                        </pic:nvPicPr>
-                        <pic:blipFill>
-                          <a:blip r:embed="rId15"/>
-                          <a:stretch>
-                            <a:fillRect/>
-                          </a:stretch>
-                        </pic:blipFill>
-                        <pic:spPr>
-                          <a:xfrm>
-                            <a:off x="0" y="0"/>
-                            <a:ext cx="1777289" cy="714089"/>
-                          </a:xfrm>
-                          <a:prstGeom prst="rect">
-                            <a:avLst/>
-                          </a:prstGeom>
-                        </pic:spPr>
-                      </pic:pic>
-                    </a:graphicData>
-                  </a:graphic>
-                </wp:inline>
-              </w:drawing>
+              <w:t>Plik</w:t>
+            </w:r>
+            <w:r>
+              <w:t xml:space="preserve"> w formacie JSON zawierający informacje na temat albumów 10 artystów</w:t>
+            </w:r>
+            <w:r>
+              <w:t>.</w:t>
             </w:r>
           </w:p>
         </w:tc>
@@ -2866,167 +2454,94 @@
       <w:tr>
         <w:tc>
           <w:tcPr>
-            <w:tcW w:w="2443" w:type="dxa"/>
+            <w:tcW w:w="704" w:type="dxa"/>
           </w:tcPr>
           <w:p>
-            <w:r>
-              <w:t xml:space="preserve">Ponowne utworzenie raportu dla artysty o id </w:t>
-            </w:r>
-            <w:r>
-              <w:t>4O15NlyKLIASxsJ0PrXPfz</w:t>
-            </w:r>
-            <w:r>
-              <w:t xml:space="preserve"> (w celu przetestowania wczytywania raportu z </w:t>
-            </w:r>
-            <w:proofErr w:type="spellStart"/>
-            <w:r>
-              <w:t>HBase</w:t>
-            </w:r>
-            <w:proofErr w:type="spellEnd"/>
-            <w:r>
-              <w:t>)</w:t>
+            <w:pPr>
+              <w:jc w:val="center"/>
+            </w:pPr>
+            <w:r>
+              <w:t>4</w:t>
             </w:r>
           </w:p>
         </w:tc>
         <w:tc>
           <w:tcPr>
-            <w:tcW w:w="1950" w:type="dxa"/>
+            <w:tcW w:w="2693" w:type="dxa"/>
           </w:tcPr>
           <w:p>
             <w:r>
-              <w:t>W tym celu zostały powtórzone kroki z poprzedniego testu.</w:t>
-            </w:r>
+              <w:t xml:space="preserve">Otrzymanie informacji na temat piosenek </w:t>
+            </w:r>
+            <w:r>
+              <w:lastRenderedPageBreak/>
+              <w:t xml:space="preserve">najpopularniejszych 10 artystów według </w:t>
+            </w:r>
+            <w:proofErr w:type="spellStart"/>
+            <w:r>
+              <w:t>Spotify</w:t>
+            </w:r>
+            <w:proofErr w:type="spellEnd"/>
           </w:p>
         </w:tc>
         <w:tc>
           <w:tcPr>
-            <w:tcW w:w="2123" w:type="dxa"/>
+            <w:tcW w:w="3402" w:type="dxa"/>
           </w:tcPr>
           <w:p>
             <w:r>
-              <w:t>Skrypt powinien zwrócić te same wyniki co poprzedni test, ale w znacznie krótszym czasie</w:t>
+              <w:lastRenderedPageBreak/>
+              <w:t>Uruchomiony został</w:t>
+            </w:r>
+            <w:r>
+              <w:t xml:space="preserve"> skrypt </w:t>
+            </w:r>
+            <w:proofErr w:type="spellStart"/>
+            <w:r>
+              <w:rPr>
+                <w:i/>
+                <w:iCs/>
+              </w:rPr>
+              <w:t>spotipy_tracks.ipynb</w:t>
+            </w:r>
+            <w:proofErr w:type="spellEnd"/>
+            <w:r>
+              <w:t xml:space="preserve"> z wygenerowanym na stronie </w:t>
+            </w:r>
+            <w:r>
+              <w:rPr>
+                <w:i/>
+                <w:iCs/>
+              </w:rPr>
+              <w:lastRenderedPageBreak/>
+              <w:t>developer.spotify.com</w:t>
+            </w:r>
+            <w:r>
+              <w:t xml:space="preserve"> nowym kluczem autoryzującym</w:t>
+            </w:r>
+            <w:r>
+              <w:t>.</w:t>
             </w:r>
           </w:p>
         </w:tc>
         <w:tc>
           <w:tcPr>
-            <w:tcW w:w="2546" w:type="dxa"/>
+            <w:tcW w:w="2263" w:type="dxa"/>
           </w:tcPr>
           <w:p>
             <w:r>
-              <w:drawing>
-                <wp:inline distT="0" distB="0" distL="0" distR="0" wp14:anchorId="3BA5D113" wp14:editId="446F9317">
-                  <wp:extent cx="1688747" cy="637003"/>
-                  <wp:effectExtent l="0" t="0" r="6985" b="0"/>
-                  <wp:docPr id="11" name="Obraz 11"/>
-                  <wp:cNvGraphicFramePr>
-                    <a:graphicFrameLocks xmlns:a="http://schemas.openxmlformats.org/drawingml/2006/main" noChangeAspect="1"/>
-                  </wp:cNvGraphicFramePr>
-                  <a:graphic xmlns:a="http://schemas.openxmlformats.org/drawingml/2006/main">
-                    <a:graphicData uri="http://schemas.openxmlformats.org/drawingml/2006/picture">
-                      <pic:pic xmlns:pic="http://schemas.openxmlformats.org/drawingml/2006/picture">
-                        <pic:nvPicPr>
-                          <pic:cNvPr id="1" name=""/>
-                          <pic:cNvPicPr/>
-                        </pic:nvPicPr>
-                        <pic:blipFill>
-                          <a:blip r:embed="rId16"/>
-                          <a:stretch>
-                            <a:fillRect/>
-                          </a:stretch>
-                        </pic:blipFill>
-                        <pic:spPr>
-                          <a:xfrm>
-                            <a:off x="0" y="0"/>
-                            <a:ext cx="1750285" cy="660216"/>
-                          </a:xfrm>
-                          <a:prstGeom prst="rect">
-                            <a:avLst/>
-                          </a:prstGeom>
-                        </pic:spPr>
-                      </pic:pic>
-                    </a:graphicData>
-                  </a:graphic>
-                </wp:inline>
-              </w:drawing>
-            </w:r>
-          </w:p>
-          <w:p>
-            <w:r>
-              <w:drawing>
-                <wp:inline distT="0" distB="0" distL="0" distR="0" wp14:anchorId="15C4F83F" wp14:editId="3124E790">
-                  <wp:extent cx="1682596" cy="690880"/>
-                  <wp:effectExtent l="0" t="0" r="0" b="0"/>
-                  <wp:docPr id="12" name="Obraz 12"/>
-                  <wp:cNvGraphicFramePr>
-                    <a:graphicFrameLocks xmlns:a="http://schemas.openxmlformats.org/drawingml/2006/main" noChangeAspect="1"/>
-                  </wp:cNvGraphicFramePr>
-                  <a:graphic xmlns:a="http://schemas.openxmlformats.org/drawingml/2006/main">
-                    <a:graphicData uri="http://schemas.openxmlformats.org/drawingml/2006/picture">
-                      <pic:pic xmlns:pic="http://schemas.openxmlformats.org/drawingml/2006/picture">
-                        <pic:nvPicPr>
-                          <pic:cNvPr id="1" name=""/>
-                          <pic:cNvPicPr/>
-                        </pic:nvPicPr>
-                        <pic:blipFill>
-                          <a:blip r:embed="rId17"/>
-                          <a:stretch>
-                            <a:fillRect/>
-                          </a:stretch>
-                        </pic:blipFill>
-                        <pic:spPr>
-                          <a:xfrm>
-                            <a:off x="0" y="0"/>
-                            <a:ext cx="1733533" cy="711795"/>
-                          </a:xfrm>
-                          <a:prstGeom prst="rect">
-                            <a:avLst/>
-                          </a:prstGeom>
-                        </pic:spPr>
-                      </pic:pic>
-                    </a:graphicData>
-                  </a:graphic>
-                </wp:inline>
-              </w:drawing>
-            </w:r>
-          </w:p>
-          <w:p>
-            <w:r>
-              <w:drawing>
-                <wp:inline distT="0" distB="0" distL="0" distR="0" wp14:anchorId="1E05EBF6" wp14:editId="4B78ACAD">
-                  <wp:extent cx="1657733" cy="617630"/>
-                  <wp:effectExtent l="0" t="0" r="0" b="0"/>
-                  <wp:docPr id="13" name="Obraz 13"/>
-                  <wp:cNvGraphicFramePr>
-                    <a:graphicFrameLocks xmlns:a="http://schemas.openxmlformats.org/drawingml/2006/main" noChangeAspect="1"/>
-                  </wp:cNvGraphicFramePr>
-                  <a:graphic xmlns:a="http://schemas.openxmlformats.org/drawingml/2006/main">
-                    <a:graphicData uri="http://schemas.openxmlformats.org/drawingml/2006/picture">
-                      <pic:pic xmlns:pic="http://schemas.openxmlformats.org/drawingml/2006/picture">
-                        <pic:nvPicPr>
-                          <pic:cNvPr id="1" name=""/>
-                          <pic:cNvPicPr/>
-                        </pic:nvPicPr>
-                        <pic:blipFill>
-                          <a:blip r:embed="rId18"/>
-                          <a:stretch>
-                            <a:fillRect/>
-                          </a:stretch>
-                        </pic:blipFill>
-                        <pic:spPr>
-                          <a:xfrm>
-                            <a:off x="0" y="0"/>
-                            <a:ext cx="1731418" cy="645083"/>
-                          </a:xfrm>
-                          <a:prstGeom prst="rect">
-                            <a:avLst/>
-                          </a:prstGeom>
-                        </pic:spPr>
-                      </pic:pic>
-                    </a:graphicData>
-                  </a:graphic>
-                </wp:inline>
-              </w:drawing>
+              <w:lastRenderedPageBreak/>
+              <w:t>Plik w formacie JSON</w:t>
+            </w:r>
+            <w:r>
+              <w:t xml:space="preserve"> zawierający informacje </w:t>
+            </w:r>
+            <w:r>
+              <w:lastRenderedPageBreak/>
+              <w:t>na temat piosenek 10 artystów</w:t>
+            </w:r>
+            <w:r>
+              <w:t>.</w:t>
             </w:r>
           </w:p>
         </w:tc>
@@ -3034,94 +2549,63 @@
       <w:tr>
         <w:tc>
           <w:tcPr>
-            <w:tcW w:w="2443" w:type="dxa"/>
+            <w:tcW w:w="704" w:type="dxa"/>
           </w:tcPr>
           <w:p>
-            <w:r>
-              <w:t xml:space="preserve">Utworzenie raportu dla artysty o id </w:t>
-            </w:r>
-            <w:r>
-              <w:t>1SKeSGQ3LMHYCEgqFGvJbE</w:t>
+            <w:pPr>
+              <w:jc w:val="center"/>
+            </w:pPr>
+            <w:r>
+              <w:lastRenderedPageBreak/>
+              <w:t>5</w:t>
             </w:r>
           </w:p>
         </w:tc>
         <w:tc>
           <w:tcPr>
-            <w:tcW w:w="1950" w:type="dxa"/>
+            <w:tcW w:w="2693" w:type="dxa"/>
           </w:tcPr>
           <w:p>
             <w:r>
-              <w:t xml:space="preserve">W tym celu zostały powtórzone kroki z poprzednich testów, ze zmienionym wyłącznie id artysty na </w:t>
-            </w:r>
-            <w:r>
-              <w:t>1SKeSGQ3LMHYCEgqFGvJbE</w:t>
+              <w:t>Utworzenie tabeli zawierającej komplet informacji otrzymanych w poprzednich krokach</w:t>
             </w:r>
           </w:p>
         </w:tc>
         <w:tc>
           <w:tcPr>
-            <w:tcW w:w="2123" w:type="dxa"/>
+            <w:tcW w:w="3402" w:type="dxa"/>
           </w:tcPr>
           <w:p>
             <w:r>
-              <w:t xml:space="preserve">Ponieważ Krzysztof Krawczyk niestety nie należy do grona top 5000 najpopularniejszych artystów według </w:t>
+              <w:t xml:space="preserve">Uruchomiony został skrypt </w:t>
             </w:r>
             <w:proofErr w:type="spellStart"/>
             <w:r>
-              <w:t>Spotify</w:t>
+              <w:rPr>
+                <w:i/>
+                <w:iCs/>
+              </w:rPr>
+              <w:t>PySparkDataPreprocessing.ipynb</w:t>
             </w:r>
             <w:proofErr w:type="spellEnd"/>
             <w:r>
-              <w:t xml:space="preserve">, </w:t>
-            </w:r>
-            <w:r>
-              <w:lastRenderedPageBreak/>
-              <w:t>powinny zostać wyświetlone 3x „-1”</w:t>
+              <w:t xml:space="preserve">, w którym dane </w:t>
+            </w:r>
+            <w:r>
+              <w:t>dotyczące artystów, albumów oraz utworów są transformowane i łączone w jedną tabelę.</w:t>
             </w:r>
           </w:p>
         </w:tc>
         <w:tc>
           <w:tcPr>
-            <w:tcW w:w="2546" w:type="dxa"/>
+            <w:tcW w:w="2263" w:type="dxa"/>
           </w:tcPr>
           <w:p>
             <w:r>
-              <w:lastRenderedPageBreak/>
-              <w:drawing>
-                <wp:inline distT="0" distB="0" distL="0" distR="0" wp14:anchorId="0AFB959B" wp14:editId="1DF1C43B">
-                  <wp:extent cx="1562100" cy="899344"/>
-                  <wp:effectExtent l="0" t="0" r="0" b="0"/>
-                  <wp:docPr id="14" name="Obraz 14"/>
-                  <wp:cNvGraphicFramePr>
-                    <a:graphicFrameLocks xmlns:a="http://schemas.openxmlformats.org/drawingml/2006/main" noChangeAspect="1"/>
-                  </wp:cNvGraphicFramePr>
-                  <a:graphic xmlns:a="http://schemas.openxmlformats.org/drawingml/2006/main">
-                    <a:graphicData uri="http://schemas.openxmlformats.org/drawingml/2006/picture">
-                      <pic:pic xmlns:pic="http://schemas.openxmlformats.org/drawingml/2006/picture">
-                        <pic:nvPicPr>
-                          <pic:cNvPr id="1" name=""/>
-                          <pic:cNvPicPr/>
-                        </pic:nvPicPr>
-                        <pic:blipFill>
-                          <a:blip r:embed="rId19"/>
-                          <a:stretch>
-                            <a:fillRect/>
-                          </a:stretch>
-                        </pic:blipFill>
-                        <pic:spPr>
-                          <a:xfrm>
-                            <a:off x="0" y="0"/>
-                            <a:ext cx="1602853" cy="922807"/>
-                          </a:xfrm>
-                          <a:prstGeom prst="rect">
-                            <a:avLst/>
-                          </a:prstGeom>
-                        </pic:spPr>
-                      </pic:pic>
-                    </a:graphicData>
-                  </a:graphic>
-                </wp:inline>
-              </w:drawing>
+              <w:t xml:space="preserve">Na końcu skryptu powinna pojawić się tabela zawierająca dane </w:t>
+            </w:r>
+            <w:r>
+              <w:t>dotyczące artystów, albumów i utworów.</w:t>
             </w:r>
           </w:p>
         </w:tc>
@@ -3129,7 +2613,433 @@
       <w:tr>
         <w:tc>
           <w:tcPr>
-            <w:tcW w:w="2443" w:type="dxa"/>
+            <w:tcW w:w="704" w:type="dxa"/>
+          </w:tcPr>
+          <w:p>
+            <w:pPr>
+              <w:jc w:val="center"/>
+            </w:pPr>
+            <w:r>
+              <w:t>6</w:t>
+            </w:r>
+          </w:p>
+        </w:tc>
+        <w:tc>
+          <w:tcPr>
+            <w:tcW w:w="2693" w:type="dxa"/>
+          </w:tcPr>
+          <w:p>
+            <w:r>
+              <w:t>Zapisanie tabeli z kompletem informacji do HDFS</w:t>
+            </w:r>
+          </w:p>
+        </w:tc>
+        <w:tc>
+          <w:tcPr>
+            <w:tcW w:w="3402" w:type="dxa"/>
+          </w:tcPr>
+          <w:p>
+            <w:r>
+              <w:t>Potrzebne kroki wykonane przy okazji poprzedniego testu (na końcu wspomnianego skryptu).</w:t>
+            </w:r>
+          </w:p>
+        </w:tc>
+        <w:tc>
+          <w:tcPr>
+            <w:tcW w:w="2263" w:type="dxa"/>
+          </w:tcPr>
+          <w:p>
+            <w:r>
+              <w:t xml:space="preserve">Folder </w:t>
+            </w:r>
+            <w:r>
+              <w:rPr>
+                <w:i/>
+                <w:iCs/>
+              </w:rPr>
+              <w:t>data</w:t>
+            </w:r>
+            <w:r>
+              <w:t xml:space="preserve"> w HDFS zawiera p</w:t>
+            </w:r>
+            <w:r>
+              <w:t>liki CSV o schemacie odpowiadającym stworzonej tabeli.</w:t>
+            </w:r>
+          </w:p>
+        </w:tc>
+      </w:tr>
+      <w:tr>
+        <w:tc>
+          <w:tcPr>
+            <w:tcW w:w="704" w:type="dxa"/>
+          </w:tcPr>
+          <w:p>
+            <w:pPr>
+              <w:jc w:val="center"/>
+            </w:pPr>
+            <w:r>
+              <w:t>7</w:t>
+            </w:r>
+          </w:p>
+        </w:tc>
+        <w:tc>
+          <w:tcPr>
+            <w:tcW w:w="2693" w:type="dxa"/>
+          </w:tcPr>
+          <w:p>
+            <w:r>
+              <w:t xml:space="preserve">Utworzenie raportu dla artysty o </w:t>
+            </w:r>
+            <w:r>
+              <w:t xml:space="preserve">ID </w:t>
+            </w:r>
+            <w:r>
+              <w:t>4O15NlyKLIASxsJ0PrXPfz</w:t>
+            </w:r>
+          </w:p>
+        </w:tc>
+        <w:tc>
+          <w:tcPr>
+            <w:tcW w:w="3402" w:type="dxa"/>
+          </w:tcPr>
+          <w:p>
+            <w:r>
+              <w:t>Uruchomiony został</w:t>
+            </w:r>
+            <w:r>
+              <w:t xml:space="preserve"> skrypt </w:t>
+            </w:r>
+            <w:r>
+              <w:rPr>
+                <w:i/>
+                <w:iCs/>
+              </w:rPr>
+              <w:t>/</w:t>
+            </w:r>
+            <w:proofErr w:type="spellStart"/>
+            <w:r>
+              <w:rPr>
+                <w:i/>
+                <w:iCs/>
+              </w:rPr>
+              <w:t>usr</w:t>
+            </w:r>
+            <w:proofErr w:type="spellEnd"/>
+            <w:r>
+              <w:rPr>
+                <w:i/>
+                <w:iCs/>
+              </w:rPr>
+              <w:t>/</w:t>
+            </w:r>
+            <w:proofErr w:type="spellStart"/>
+            <w:r>
+              <w:rPr>
+                <w:i/>
+                <w:iCs/>
+              </w:rPr>
+              <w:t>local</w:t>
+            </w:r>
+            <w:proofErr w:type="spellEnd"/>
+            <w:r>
+              <w:rPr>
+                <w:i/>
+                <w:iCs/>
+              </w:rPr>
+              <w:t>/</w:t>
+            </w:r>
+            <w:proofErr w:type="spellStart"/>
+            <w:r>
+              <w:rPr>
+                <w:i/>
+                <w:iCs/>
+              </w:rPr>
+              <w:t>hbase</w:t>
+            </w:r>
+            <w:proofErr w:type="spellEnd"/>
+            <w:r>
+              <w:rPr>
+                <w:i/>
+                <w:iCs/>
+              </w:rPr>
+              <w:t>/bin/</w:t>
+            </w:r>
+            <w:proofErr w:type="spellStart"/>
+            <w:r>
+              <w:rPr>
+                <w:i/>
+                <w:iCs/>
+              </w:rPr>
+              <w:t>hbase</w:t>
+            </w:r>
+            <w:proofErr w:type="spellEnd"/>
+            <w:r>
+              <w:rPr>
+                <w:i/>
+                <w:iCs/>
+              </w:rPr>
+              <w:t xml:space="preserve"> </w:t>
+            </w:r>
+            <w:proofErr w:type="spellStart"/>
+            <w:r>
+              <w:rPr>
+                <w:i/>
+                <w:iCs/>
+              </w:rPr>
+              <w:t>thrift</w:t>
+            </w:r>
+            <w:proofErr w:type="spellEnd"/>
+            <w:r>
+              <w:t xml:space="preserve"> na wirtualnej maszynie</w:t>
+            </w:r>
+            <w:r>
+              <w:t>,</w:t>
+            </w:r>
+            <w:r>
+              <w:t xml:space="preserve"> a następnie został uruchomiony skrypt </w:t>
+            </w:r>
+            <w:proofErr w:type="spellStart"/>
+            <w:r>
+              <w:rPr>
+                <w:i/>
+                <w:iCs/>
+              </w:rPr>
+              <w:t>PySpark_report</w:t>
+            </w:r>
+            <w:r>
+              <w:rPr>
+                <w:i/>
+                <w:iCs/>
+              </w:rPr>
+              <w:t>_</w:t>
+            </w:r>
+            <w:r>
+              <w:rPr>
+                <w:i/>
+                <w:iCs/>
+              </w:rPr>
+              <w:t>test.ipynb</w:t>
+            </w:r>
+            <w:proofErr w:type="spellEnd"/>
+            <w:r>
+              <w:t xml:space="preserve"> z podanym </w:t>
+            </w:r>
+            <w:r>
+              <w:t>ID jako parametrem</w:t>
+            </w:r>
+            <w:r>
+              <w:t>.</w:t>
+            </w:r>
+          </w:p>
+        </w:tc>
+        <w:tc>
+          <w:tcPr>
+            <w:tcW w:w="2263" w:type="dxa"/>
+          </w:tcPr>
+          <w:p>
+            <w:r>
+              <w:t xml:space="preserve">Na końcu skryptu powinny pojawić się 3 tabele utworzone przy pomocy funkcji </w:t>
+            </w:r>
+            <w:r>
+              <w:t xml:space="preserve">języka </w:t>
+            </w:r>
+            <w:proofErr w:type="spellStart"/>
+            <w:r>
+              <w:t>Python</w:t>
+            </w:r>
+            <w:proofErr w:type="spellEnd"/>
+            <w:r>
+              <w:t xml:space="preserve"> z wykorzystaniem pakietu </w:t>
+            </w:r>
+            <w:proofErr w:type="spellStart"/>
+            <w:r>
+              <w:t>PySpark</w:t>
+            </w:r>
+            <w:proofErr w:type="spellEnd"/>
+            <w:r>
+              <w:t>.</w:t>
+            </w:r>
+          </w:p>
+        </w:tc>
+      </w:tr>
+      <w:tr>
+        <w:tc>
+          <w:tcPr>
+            <w:tcW w:w="704" w:type="dxa"/>
+          </w:tcPr>
+          <w:p>
+            <w:pPr>
+              <w:jc w:val="center"/>
+            </w:pPr>
+            <w:r>
+              <w:t>8</w:t>
+            </w:r>
+          </w:p>
+        </w:tc>
+        <w:tc>
+          <w:tcPr>
+            <w:tcW w:w="2693" w:type="dxa"/>
+          </w:tcPr>
+          <w:p>
+            <w:r>
+              <w:t xml:space="preserve">Ponowne utworzenie raportu dla artysty o </w:t>
+            </w:r>
+            <w:r>
+              <w:t>ID</w:t>
+            </w:r>
+            <w:r>
+              <w:t xml:space="preserve"> </w:t>
+            </w:r>
+            <w:r>
+              <w:t>4O15NlyKLIASxsJ0PrXPfz</w:t>
+            </w:r>
+            <w:r>
+              <w:t xml:space="preserve"> (w celu przetestowania wczytywania raportu z </w:t>
+            </w:r>
+            <w:r>
+              <w:t xml:space="preserve">Apache </w:t>
+            </w:r>
+            <w:proofErr w:type="spellStart"/>
+            <w:r>
+              <w:t>HBase</w:t>
+            </w:r>
+            <w:proofErr w:type="spellEnd"/>
+            <w:r>
+              <w:t>)</w:t>
+            </w:r>
+          </w:p>
+        </w:tc>
+        <w:tc>
+          <w:tcPr>
+            <w:tcW w:w="3402" w:type="dxa"/>
+          </w:tcPr>
+          <w:p>
+            <w:r>
+              <w:t>Zostały</w:t>
+            </w:r>
+            <w:r>
+              <w:t xml:space="preserve"> powtórzone kroki z poprzedniego testu.</w:t>
+            </w:r>
+          </w:p>
+        </w:tc>
+        <w:tc>
+          <w:tcPr>
+            <w:tcW w:w="2263" w:type="dxa"/>
+          </w:tcPr>
+          <w:p>
+            <w:r>
+              <w:t>Skrypt powinien zwrócić te same wyniki co poprzedni test, ale w znacznie krótszym czasie</w:t>
+            </w:r>
+            <w:r>
+              <w:t>.</w:t>
+            </w:r>
+          </w:p>
+        </w:tc>
+      </w:tr>
+      <w:tr>
+        <w:tc>
+          <w:tcPr>
+            <w:tcW w:w="704" w:type="dxa"/>
+          </w:tcPr>
+          <w:p>
+            <w:pPr>
+              <w:jc w:val="center"/>
+            </w:pPr>
+            <w:r>
+              <w:t>9</w:t>
+            </w:r>
+          </w:p>
+        </w:tc>
+        <w:tc>
+          <w:tcPr>
+            <w:tcW w:w="2693" w:type="dxa"/>
+          </w:tcPr>
+          <w:p>
+            <w:r>
+              <w:t xml:space="preserve">Utworzenie raportu dla artysty o </w:t>
+            </w:r>
+            <w:r>
+              <w:t xml:space="preserve">ID </w:t>
+            </w:r>
+            <w:r>
+              <w:t>1SKeSGQ3LMHYCEgqFGvJbE</w:t>
+            </w:r>
+            <w:r>
+              <w:t xml:space="preserve"> (Krzysztof Krawczyk)</w:t>
+            </w:r>
+          </w:p>
+        </w:tc>
+        <w:tc>
+          <w:tcPr>
+            <w:tcW w:w="3402" w:type="dxa"/>
+          </w:tcPr>
+          <w:p>
+            <w:r>
+              <w:t>Z</w:t>
+            </w:r>
+            <w:r>
+              <w:t xml:space="preserve">ostały powtórzone kroki z poprzednich testów, ze zmienionym wyłącznie </w:t>
+            </w:r>
+            <w:r>
+              <w:t>ID</w:t>
+            </w:r>
+            <w:r>
+              <w:t xml:space="preserve"> artysty</w:t>
+            </w:r>
+            <w:r>
+              <w:t>.</w:t>
+            </w:r>
+          </w:p>
+        </w:tc>
+        <w:tc>
+          <w:tcPr>
+            <w:tcW w:w="2263" w:type="dxa"/>
+          </w:tcPr>
+          <w:p>
+            <w:r>
+              <w:t xml:space="preserve">Ponieważ </w:t>
+            </w:r>
+            <w:r>
+              <w:t xml:space="preserve">artysta o podanym </w:t>
+            </w:r>
+            <w:r>
+              <w:t>ID</w:t>
+            </w:r>
+            <w:r>
+              <w:t xml:space="preserve"> </w:t>
+            </w:r>
+            <w:r>
+              <w:t xml:space="preserve">nie należy do grona 5000 najpopularniejszych artystów według </w:t>
+            </w:r>
+            <w:r>
+              <w:t>wykorzystywanego rankingu</w:t>
+            </w:r>
+            <w:r>
+              <w:t xml:space="preserve">, powinny zostać wyświetlone </w:t>
+            </w:r>
+            <w:r>
+              <w:t>wartości „-1”.</w:t>
+            </w:r>
+          </w:p>
+        </w:tc>
+      </w:tr>
+      <w:tr>
+        <w:tc>
+          <w:tcPr>
+            <w:tcW w:w="704" w:type="dxa"/>
+          </w:tcPr>
+          <w:p>
+            <w:pPr>
+              <w:jc w:val="center"/>
+            </w:pPr>
+            <w:r>
+              <w:t>10</w:t>
+            </w:r>
+          </w:p>
+        </w:tc>
+        <w:tc>
+          <w:tcPr>
+            <w:tcW w:w="2693" w:type="dxa"/>
           </w:tcPr>
           <w:p>
             <w:r>
@@ -3144,145 +3054,1619 @@
         </w:tc>
         <w:tc>
           <w:tcPr>
-            <w:tcW w:w="1950" w:type="dxa"/>
+            <w:tcW w:w="3402" w:type="dxa"/>
           </w:tcPr>
-          <w:p/>
+          <w:p>
+            <w:r>
+              <w:t xml:space="preserve">W terminalu, po przejściu do folderu </w:t>
+            </w:r>
+            <w:proofErr w:type="spellStart"/>
+            <w:r>
+              <w:rPr>
+                <w:i/>
+                <w:iCs/>
+              </w:rPr>
+              <w:t>spotify</w:t>
+            </w:r>
+            <w:proofErr w:type="spellEnd"/>
+            <w:r>
+              <w:t xml:space="preserve">, wywołane zostały kolejno komendy: </w:t>
+            </w:r>
+            <w:r>
+              <w:br/>
+            </w:r>
+            <w:r>
+              <w:rPr>
+                <w:i/>
+                <w:iCs/>
+              </w:rPr>
+              <w:t>export FLASK_APP=</w:t>
+            </w:r>
+            <w:proofErr w:type="spellStart"/>
+            <w:r>
+              <w:rPr>
+                <w:i/>
+                <w:iCs/>
+              </w:rPr>
+              <w:t>app</w:t>
+            </w:r>
+            <w:proofErr w:type="spellEnd"/>
+            <w:r>
+              <w:t xml:space="preserve"> </w:t>
+            </w:r>
+            <w:r>
+              <w:br/>
+            </w:r>
+            <w:r>
+              <w:rPr>
+                <w:i/>
+                <w:iCs/>
+              </w:rPr>
+              <w:t xml:space="preserve">python3 -m </w:t>
+            </w:r>
+            <w:proofErr w:type="spellStart"/>
+            <w:r>
+              <w:rPr>
+                <w:i/>
+                <w:iCs/>
+              </w:rPr>
+              <w:t>flask</w:t>
+            </w:r>
+            <w:proofErr w:type="spellEnd"/>
+            <w:r>
+              <w:rPr>
+                <w:i/>
+                <w:iCs/>
+              </w:rPr>
+              <w:t xml:space="preserve"> run </w:t>
+            </w:r>
+            <w:r>
+              <w:rPr>
+                <w:i/>
+                <w:iCs/>
+              </w:rPr>
+              <w:t>--</w:t>
+            </w:r>
+            <w:r>
+              <w:rPr>
+                <w:i/>
+                <w:iCs/>
+              </w:rPr>
+              <w:t>host=0.0.0.0</w:t>
+            </w:r>
+            <w:r>
+              <w:rPr>
+                <w:i/>
+                <w:iCs/>
+              </w:rPr>
+              <w:t xml:space="preserve"> </w:t>
+            </w:r>
+          </w:p>
         </w:tc>
         <w:tc>
           <w:tcPr>
-            <w:tcW w:w="2123" w:type="dxa"/>
+            <w:tcW w:w="2263" w:type="dxa"/>
           </w:tcPr>
-          <w:p/>
-        </w:tc>
-        <w:tc>
-          <w:tcPr>
-            <w:tcW w:w="2546" w:type="dxa"/>
-          </w:tcPr>
-          <w:p/>
+          <w:p>
+            <w:r>
+              <w:t xml:space="preserve">W przeglądarce pod adresem </w:t>
+            </w:r>
+            <w:r>
+              <w:rPr>
+                <w:i/>
+                <w:iCs/>
+              </w:rPr>
+              <w:t>localhost:5000/</w:t>
+            </w:r>
+            <w:proofErr w:type="spellStart"/>
+            <w:r>
+              <w:rPr>
+                <w:i/>
+                <w:iCs/>
+              </w:rPr>
+              <w:t>search</w:t>
+            </w:r>
+            <w:proofErr w:type="spellEnd"/>
+            <w:r>
+              <w:t xml:space="preserve"> wyświetla się strona z polem formularza.</w:t>
+            </w:r>
+          </w:p>
         </w:tc>
       </w:tr>
       <w:tr>
         <w:tc>
           <w:tcPr>
-            <w:tcW w:w="2443" w:type="dxa"/>
+            <w:tcW w:w="704" w:type="dxa"/>
           </w:tcPr>
           <w:p>
-            <w:r>
-              <w:t xml:space="preserve">Stworzenie raportu w aplikacji </w:t>
-            </w:r>
-            <w:proofErr w:type="spellStart"/>
-            <w:r>
-              <w:t>Flask</w:t>
-            </w:r>
-            <w:proofErr w:type="spellEnd"/>
-            <w:r>
-              <w:t xml:space="preserve"> dla artysty o ID #ID#</w:t>
+            <w:pPr>
+              <w:jc w:val="center"/>
+            </w:pPr>
+            <w:r>
+              <w:t>11</w:t>
             </w:r>
           </w:p>
         </w:tc>
         <w:tc>
           <w:tcPr>
-            <w:tcW w:w="1950" w:type="dxa"/>
+            <w:tcW w:w="2693" w:type="dxa"/>
           </w:tcPr>
-          <w:p/>
+          <w:p>
+            <w:r>
+              <w:t xml:space="preserve">Stworzenie raportu w aplikacji </w:t>
+            </w:r>
+            <w:proofErr w:type="spellStart"/>
+            <w:r>
+              <w:t>Flask</w:t>
+            </w:r>
+            <w:proofErr w:type="spellEnd"/>
+            <w:r>
+              <w:t xml:space="preserve"> dla artysty o ID </w:t>
+            </w:r>
+            <w:r>
+              <w:t>7v49oVVUhvIQG5EK0jkcF7</w:t>
+            </w:r>
+            <w:r>
+              <w:t xml:space="preserve"> (Probl3m)</w:t>
+            </w:r>
+          </w:p>
         </w:tc>
         <w:tc>
           <w:tcPr>
-            <w:tcW w:w="2123" w:type="dxa"/>
+            <w:tcW w:w="3402" w:type="dxa"/>
           </w:tcPr>
-          <w:p/>
+          <w:p>
+            <w:r>
+              <w:t>Przy wykonanych krokach z poprzedniego testu, w</w:t>
+            </w:r>
+            <w:r>
+              <w:t xml:space="preserve"> przeglądarce pod adresem </w:t>
+            </w:r>
+            <w:r>
+              <w:rPr>
+                <w:i/>
+                <w:iCs/>
+              </w:rPr>
+              <w:t>localhost:5000/</w:t>
+            </w:r>
+            <w:proofErr w:type="spellStart"/>
+            <w:r>
+              <w:rPr>
+                <w:i/>
+                <w:iCs/>
+              </w:rPr>
+              <w:t>search</w:t>
+            </w:r>
+            <w:proofErr w:type="spellEnd"/>
+            <w:r>
+              <w:t xml:space="preserve"> </w:t>
+            </w:r>
+            <w:r>
+              <w:t>w polu formularza wpisano podany ID artysty.</w:t>
+            </w:r>
+          </w:p>
         </w:tc>
         <w:tc>
           <w:tcPr>
-            <w:tcW w:w="2546" w:type="dxa"/>
+            <w:tcW w:w="2263" w:type="dxa"/>
           </w:tcPr>
-          <w:p/>
+          <w:p>
+            <w:r>
+              <w:t xml:space="preserve">W przeglądarce pod adresem </w:t>
+            </w:r>
+            <w:r>
+              <w:rPr>
+                <w:i/>
+                <w:iCs/>
+              </w:rPr>
+              <w:t>localhost:5000/</w:t>
+            </w:r>
+            <w:r>
+              <w:rPr>
+                <w:i/>
+                <w:iCs/>
+              </w:rPr>
+              <w:t>report</w:t>
+            </w:r>
+            <w:r>
+              <w:t xml:space="preserve"> wyświetla się strona z </w:t>
+            </w:r>
+            <w:r>
+              <w:t>raportem dla danego artysty (3 tabele).</w:t>
+            </w:r>
+          </w:p>
         </w:tc>
       </w:tr>
       <w:tr>
         <w:tc>
           <w:tcPr>
-            <w:tcW w:w="2443" w:type="dxa"/>
+            <w:tcW w:w="704" w:type="dxa"/>
           </w:tcPr>
           <w:p>
-            <w:r>
-              <w:t xml:space="preserve">Stworzenie raportu w aplikacji </w:t>
-            </w:r>
-            <w:proofErr w:type="spellStart"/>
-            <w:r>
-              <w:t>Flask</w:t>
-            </w:r>
-            <w:proofErr w:type="spellEnd"/>
-            <w:r>
-              <w:t xml:space="preserve"> dla artysty o ID #ID#</w:t>
-            </w:r>
-            <w:r>
-              <w:t xml:space="preserve"> (artysta nie jest w zbiorze artystów)</w:t>
+            <w:pPr>
+              <w:jc w:val="center"/>
+            </w:pPr>
+            <w:r>
+              <w:t>12</w:t>
             </w:r>
           </w:p>
         </w:tc>
         <w:tc>
           <w:tcPr>
-            <w:tcW w:w="1950" w:type="dxa"/>
+            <w:tcW w:w="2693" w:type="dxa"/>
           </w:tcPr>
-          <w:p/>
+          <w:p>
+            <w:r>
+              <w:t xml:space="preserve">Stworzenie raportu w aplikacji </w:t>
+            </w:r>
+            <w:proofErr w:type="spellStart"/>
+            <w:r>
+              <w:t>Flask</w:t>
+            </w:r>
+            <w:proofErr w:type="spellEnd"/>
+            <w:r>
+              <w:t xml:space="preserve"> dla artysty o ID </w:t>
+            </w:r>
+            <w:r>
+              <w:t>72T7x96EAqN2UWvAgobYf</w:t>
+            </w:r>
+            <w:r>
+              <w:lastRenderedPageBreak/>
+              <w:t xml:space="preserve">v </w:t>
+            </w:r>
+            <w:r>
+              <w:t>(</w:t>
+            </w:r>
+            <w:proofErr w:type="spellStart"/>
+            <w:r>
+              <w:t>Sizzla</w:t>
+            </w:r>
+            <w:proofErr w:type="spellEnd"/>
+            <w:r>
+              <w:t>) (artysta nie jest w zbiorze artystów)</w:t>
+            </w:r>
+          </w:p>
         </w:tc>
         <w:tc>
           <w:tcPr>
-            <w:tcW w:w="2123" w:type="dxa"/>
+            <w:tcW w:w="3402" w:type="dxa"/>
           </w:tcPr>
-          <w:p/>
+          <w:p>
+            <w:r>
+              <w:lastRenderedPageBreak/>
+              <w:t>Zostały powtórzone kroki z poprzedni</w:t>
+            </w:r>
+            <w:r>
+              <w:t>ego</w:t>
+            </w:r>
+            <w:r>
+              <w:t xml:space="preserve"> test</w:t>
+            </w:r>
+            <w:r>
+              <w:t>u</w:t>
+            </w:r>
+            <w:r>
+              <w:t>, ze zmienionym wyłącznie ID artysty.</w:t>
+            </w:r>
+          </w:p>
         </w:tc>
         <w:tc>
           <w:tcPr>
-            <w:tcW w:w="2546" w:type="dxa"/>
+            <w:tcW w:w="2263" w:type="dxa"/>
           </w:tcPr>
-          <w:p/>
+          <w:p>
+            <w:r>
+              <w:t xml:space="preserve">W przeglądarce pod adresem </w:t>
+            </w:r>
+            <w:r>
+              <w:rPr>
+                <w:i/>
+                <w:iCs/>
+              </w:rPr>
+              <w:t>localhost:5000/</w:t>
+            </w:r>
+            <w:r>
+              <w:rPr>
+                <w:i/>
+                <w:iCs/>
+              </w:rPr>
+              <w:t>report</w:t>
+            </w:r>
+            <w:r>
+              <w:t xml:space="preserve"> wyświetla się </w:t>
+            </w:r>
+            <w:r>
+              <w:t xml:space="preserve">komunikat o tym, że </w:t>
+            </w:r>
+            <w:r>
+              <w:lastRenderedPageBreak/>
+              <w:t>danego artysty nie ma w bazie.</w:t>
+            </w:r>
+          </w:p>
         </w:tc>
       </w:tr>
       <w:tr>
         <w:tc>
           <w:tcPr>
-            <w:tcW w:w="2443" w:type="dxa"/>
+            <w:tcW w:w="704" w:type="dxa"/>
           </w:tcPr>
           <w:p>
-            <w:r>
-              <w:t xml:space="preserve">Stworzenie raportu w aplikacji </w:t>
-            </w:r>
-            <w:proofErr w:type="spellStart"/>
-            <w:r>
-              <w:t>Flask</w:t>
-            </w:r>
-            <w:proofErr w:type="spellEnd"/>
-            <w:r>
-              <w:t xml:space="preserve"> dla artysty o ID #ID#</w:t>
-            </w:r>
-            <w:r>
-              <w:t xml:space="preserve"> (nieprawidłowy id)</w:t>
+            <w:pPr>
+              <w:jc w:val="center"/>
+            </w:pPr>
+            <w:r>
+              <w:t>13</w:t>
             </w:r>
           </w:p>
         </w:tc>
         <w:tc>
           <w:tcPr>
-            <w:tcW w:w="1950" w:type="dxa"/>
+            <w:tcW w:w="2693" w:type="dxa"/>
           </w:tcPr>
-          <w:p/>
+          <w:p>
+            <w:r>
+              <w:t xml:space="preserve">Stworzenie raportu w aplikacji </w:t>
+            </w:r>
+            <w:proofErr w:type="spellStart"/>
+            <w:r>
+              <w:t>Flask</w:t>
+            </w:r>
+            <w:proofErr w:type="spellEnd"/>
+            <w:r>
+              <w:t xml:space="preserve"> dla artysty o ID </w:t>
+            </w:r>
+            <w:r>
+              <w:t>12345</w:t>
+            </w:r>
+            <w:r>
+              <w:t xml:space="preserve"> (nieprawidłowy ID)</w:t>
+            </w:r>
+          </w:p>
         </w:tc>
         <w:tc>
           <w:tcPr>
-            <w:tcW w:w="2123" w:type="dxa"/>
+            <w:tcW w:w="3402" w:type="dxa"/>
           </w:tcPr>
-          <w:p/>
+          <w:p>
+            <w:r>
+              <w:t>Zostały powtórzone kroki z poprzedniego testu, ze zmienionym wyłącznie ID artysty.</w:t>
+            </w:r>
+          </w:p>
         </w:tc>
         <w:tc>
           <w:tcPr>
-            <w:tcW w:w="2546" w:type="dxa"/>
+            <w:tcW w:w="2263" w:type="dxa"/>
           </w:tcPr>
-          <w:p/>
+          <w:p>
+            <w:r>
+              <w:t xml:space="preserve">W przeglądarce pod adresem </w:t>
+            </w:r>
+            <w:r>
+              <w:rPr>
+                <w:i/>
+                <w:iCs/>
+              </w:rPr>
+              <w:t>localhost:5000/</w:t>
+            </w:r>
+            <w:r>
+              <w:rPr>
+                <w:i/>
+                <w:iCs/>
+              </w:rPr>
+              <w:t>report</w:t>
+            </w:r>
+            <w:r>
+              <w:t xml:space="preserve"> wyświetla się komunikat o tym, że </w:t>
+            </w:r>
+            <w:r>
+              <w:t>podany ID jest błędny.</w:t>
+            </w:r>
+          </w:p>
         </w:tc>
       </w:tr>
     </w:tbl>
     <w:p/>
+    <w:p>
+      <w:pPr>
+        <w:rPr>
+          <w:b/>
+          <w:bCs/>
+        </w:rPr>
+      </w:pPr>
+      <w:r>
+        <w:rPr>
+          <w:b/>
+          <w:bCs/>
+        </w:rPr>
+        <w:t>Rezultaty</w:t>
+      </w:r>
+    </w:p>
+    <w:p>
+      <w:pPr>
+        <w:pStyle w:val="Akapitzlist"/>
+        <w:numPr>
+          <w:ilvl w:val="0"/>
+          <w:numId w:val="34"/>
+        </w:numPr>
+      </w:pPr>
+      <w:r>
+        <w:br/>
+      </w:r>
+      <w:r>
+        <w:rPr>
+          <w:noProof/>
+        </w:rPr>
+        <w:drawing>
+          <wp:inline distT="0" distB="0" distL="0" distR="0" wp14:anchorId="0130D311" wp14:editId="0949C56E">
+            <wp:extent cx="5040000" cy="1020000"/>
+            <wp:effectExtent l="0" t="0" r="8255" b="8890"/>
+            <wp:docPr id="21" name="Obraz 21" descr="Obraz zawierający tekst&#10;&#10;Opis wygenerowany automatycznie"/>
+            <wp:cNvGraphicFramePr>
+              <a:graphicFrameLocks xmlns:a="http://schemas.openxmlformats.org/drawingml/2006/main" noChangeAspect="1"/>
+            </wp:cNvGraphicFramePr>
+            <a:graphic xmlns:a="http://schemas.openxmlformats.org/drawingml/2006/main">
+              <a:graphicData uri="http://schemas.openxmlformats.org/drawingml/2006/picture">
+                <pic:pic xmlns:pic="http://schemas.openxmlformats.org/drawingml/2006/picture">
+                  <pic:nvPicPr>
+                    <pic:cNvPr id="21" name="Obraz 21" descr="Obraz zawierający tekst&#10;&#10;Opis wygenerowany automatycznie"/>
+                    <pic:cNvPicPr/>
+                  </pic:nvPicPr>
+                  <pic:blipFill>
+                    <a:blip r:embed="rId12"/>
+                    <a:stretch>
+                      <a:fillRect/>
+                    </a:stretch>
+                  </pic:blipFill>
+                  <pic:spPr>
+                    <a:xfrm>
+                      <a:off x="0" y="0"/>
+                      <a:ext cx="5040000" cy="1020000"/>
+                    </a:xfrm>
+                    <a:prstGeom prst="rect">
+                      <a:avLst/>
+                    </a:prstGeom>
+                  </pic:spPr>
+                </pic:pic>
+              </a:graphicData>
+            </a:graphic>
+          </wp:inline>
+        </w:drawing>
+      </w:r>
+    </w:p>
+    <w:p>
+      <w:pPr>
+        <w:pStyle w:val="Akapitzlist"/>
+        <w:numPr>
+          <w:ilvl w:val="0"/>
+          <w:numId w:val="34"/>
+        </w:numPr>
+      </w:pPr>
+      <w:r>
+        <w:br/>
+      </w:r>
+      <w:r>
+        <w:rPr>
+          <w:noProof/>
+        </w:rPr>
+        <w:drawing>
+          <wp:inline distT="0" distB="0" distL="0" distR="0" wp14:anchorId="76CB614A" wp14:editId="1D98DA6D">
+            <wp:extent cx="5040000" cy="900198"/>
+            <wp:effectExtent l="0" t="0" r="0" b="0"/>
+            <wp:docPr id="22" name="Obraz 22"/>
+            <wp:cNvGraphicFramePr>
+              <a:graphicFrameLocks xmlns:a="http://schemas.openxmlformats.org/drawingml/2006/main" noChangeAspect="1"/>
+            </wp:cNvGraphicFramePr>
+            <a:graphic xmlns:a="http://schemas.openxmlformats.org/drawingml/2006/main">
+              <a:graphicData uri="http://schemas.openxmlformats.org/drawingml/2006/picture">
+                <pic:pic xmlns:pic="http://schemas.openxmlformats.org/drawingml/2006/picture">
+                  <pic:nvPicPr>
+                    <pic:cNvPr id="0" name="Picture 9"/>
+                    <pic:cNvPicPr>
+                      <a:picLocks noChangeAspect="1" noChangeArrowheads="1"/>
+                    </pic:cNvPicPr>
+                  </pic:nvPicPr>
+                  <pic:blipFill>
+                    <a:blip r:embed="rId13" cstate="print">
+                      <a:extLst>
+                        <a:ext uri="{28A0092B-C50C-407E-A947-70E740481C1C}">
+                          <a14:useLocalDpi xmlns:a14="http://schemas.microsoft.com/office/drawing/2010/main" val="0"/>
+                        </a:ext>
+                      </a:extLst>
+                    </a:blip>
+                    <a:srcRect/>
+                    <a:stretch>
+                      <a:fillRect/>
+                    </a:stretch>
+                  </pic:blipFill>
+                  <pic:spPr bwMode="auto">
+                    <a:xfrm>
+                      <a:off x="0" y="0"/>
+                      <a:ext cx="5040000" cy="900198"/>
+                    </a:xfrm>
+                    <a:prstGeom prst="rect">
+                      <a:avLst/>
+                    </a:prstGeom>
+                    <a:noFill/>
+                    <a:ln>
+                      <a:noFill/>
+                    </a:ln>
+                  </pic:spPr>
+                </pic:pic>
+              </a:graphicData>
+            </a:graphic>
+          </wp:inline>
+        </w:drawing>
+      </w:r>
+      <w:r>
+        <w:rPr>
+          <w:noProof/>
+        </w:rPr>
+        <w:drawing>
+          <wp:inline distT="0" distB="0" distL="0" distR="0" wp14:anchorId="586EFD01" wp14:editId="24EEDEBA">
+            <wp:extent cx="5038981" cy="1193800"/>
+            <wp:effectExtent l="0" t="0" r="9525" b="6350"/>
+            <wp:docPr id="23" name="Obraz 23" descr="Obraz zawierający tekst&#10;&#10;Opis wygenerowany automatycznie"/>
+            <wp:cNvGraphicFramePr>
+              <a:graphicFrameLocks xmlns:a="http://schemas.openxmlformats.org/drawingml/2006/main" noChangeAspect="1"/>
+            </wp:cNvGraphicFramePr>
+            <a:graphic xmlns:a="http://schemas.openxmlformats.org/drawingml/2006/main">
+              <a:graphicData uri="http://schemas.openxmlformats.org/drawingml/2006/picture">
+                <pic:pic xmlns:pic="http://schemas.openxmlformats.org/drawingml/2006/picture">
+                  <pic:nvPicPr>
+                    <pic:cNvPr id="23" name="Obraz 23" descr="Obraz zawierający tekst&#10;&#10;Opis wygenerowany automatycznie"/>
+                    <pic:cNvPicPr>
+                      <a:picLocks noChangeAspect="1" noChangeArrowheads="1"/>
+                    </pic:cNvPicPr>
+                  </pic:nvPicPr>
+                  <pic:blipFill rotWithShape="1">
+                    <a:blip r:embed="rId14" cstate="print">
+                      <a:extLst>
+                        <a:ext uri="{28A0092B-C50C-407E-A947-70E740481C1C}">
+                          <a14:useLocalDpi xmlns:a14="http://schemas.microsoft.com/office/drawing/2010/main" val="0"/>
+                        </a:ext>
+                      </a:extLst>
+                    </a:blip>
+                    <a:srcRect b="19521"/>
+                    <a:stretch/>
+                  </pic:blipFill>
+                  <pic:spPr bwMode="auto">
+                    <a:xfrm>
+                      <a:off x="0" y="0"/>
+                      <a:ext cx="5040000" cy="1194041"/>
+                    </a:xfrm>
+                    <a:prstGeom prst="rect">
+                      <a:avLst/>
+                    </a:prstGeom>
+                    <a:noFill/>
+                    <a:ln>
+                      <a:noFill/>
+                    </a:ln>
+                    <a:extLst>
+                      <a:ext uri="{53640926-AAD7-44D8-BBD7-CCE9431645EC}">
+                        <a14:shadowObscured xmlns:a14="http://schemas.microsoft.com/office/drawing/2010/main"/>
+                      </a:ext>
+                    </a:extLst>
+                  </pic:spPr>
+                </pic:pic>
+              </a:graphicData>
+            </a:graphic>
+          </wp:inline>
+        </w:drawing>
+      </w:r>
+    </w:p>
+    <w:p>
+      <w:pPr>
+        <w:pStyle w:val="Akapitzlist"/>
+        <w:numPr>
+          <w:ilvl w:val="0"/>
+          <w:numId w:val="34"/>
+        </w:numPr>
+      </w:pPr>
+      <w:r>
+        <w:br/>
+      </w:r>
+      <w:r>
+        <w:rPr>
+          <w:noProof/>
+        </w:rPr>
+        <w:drawing>
+          <wp:inline distT="0" distB="0" distL="0" distR="0" wp14:anchorId="139D8C9A" wp14:editId="0EABB188">
+            <wp:extent cx="5040000" cy="1952776"/>
+            <wp:effectExtent l="19050" t="19050" r="27305" b="28575"/>
+            <wp:docPr id="1" name="Obraz 1" descr="Obraz zawierający tekst&#10;&#10;Opis wygenerowany automatycznie"/>
+            <wp:cNvGraphicFramePr>
+              <a:graphicFrameLocks xmlns:a="http://schemas.openxmlformats.org/drawingml/2006/main" noChangeAspect="1"/>
+            </wp:cNvGraphicFramePr>
+            <a:graphic xmlns:a="http://schemas.openxmlformats.org/drawingml/2006/main">
+              <a:graphicData uri="http://schemas.openxmlformats.org/drawingml/2006/picture">
+                <pic:pic xmlns:pic="http://schemas.openxmlformats.org/drawingml/2006/picture">
+                  <pic:nvPicPr>
+                    <pic:cNvPr id="1" name="Obraz 1" descr="Obraz zawierający tekst&#10;&#10;Opis wygenerowany automatycznie"/>
+                    <pic:cNvPicPr/>
+                  </pic:nvPicPr>
+                  <pic:blipFill>
+                    <a:blip r:embed="rId15"/>
+                    <a:stretch>
+                      <a:fillRect/>
+                    </a:stretch>
+                  </pic:blipFill>
+                  <pic:spPr>
+                    <a:xfrm>
+                      <a:off x="0" y="0"/>
+                      <a:ext cx="5040000" cy="1952776"/>
+                    </a:xfrm>
+                    <a:prstGeom prst="rect">
+                      <a:avLst/>
+                    </a:prstGeom>
+                    <a:ln>
+                      <a:solidFill>
+                        <a:schemeClr val="bg2">
+                          <a:lumMod val="90000"/>
+                        </a:schemeClr>
+                      </a:solidFill>
+                    </a:ln>
+                  </pic:spPr>
+                </pic:pic>
+              </a:graphicData>
+            </a:graphic>
+          </wp:inline>
+        </w:drawing>
+      </w:r>
+    </w:p>
+    <w:p>
+      <w:pPr>
+        <w:pStyle w:val="Akapitzlist"/>
+        <w:numPr>
+          <w:ilvl w:val="0"/>
+          <w:numId w:val="34"/>
+        </w:numPr>
+      </w:pPr>
+      <w:r>
+        <w:lastRenderedPageBreak/>
+        <w:br/>
+      </w:r>
+      <w:r>
+        <w:rPr>
+          <w:noProof/>
+        </w:rPr>
+        <w:drawing>
+          <wp:inline distT="0" distB="0" distL="0" distR="0" wp14:anchorId="7FCBCAA3" wp14:editId="31AB4135">
+            <wp:extent cx="5040000" cy="1963335"/>
+            <wp:effectExtent l="19050" t="19050" r="8255" b="18415"/>
+            <wp:docPr id="2" name="Obraz 2" descr="Obraz zawierający tekst&#10;&#10;Opis wygenerowany automatycznie"/>
+            <wp:cNvGraphicFramePr>
+              <a:graphicFrameLocks xmlns:a="http://schemas.openxmlformats.org/drawingml/2006/main" noChangeAspect="1"/>
+            </wp:cNvGraphicFramePr>
+            <a:graphic xmlns:a="http://schemas.openxmlformats.org/drawingml/2006/main">
+              <a:graphicData uri="http://schemas.openxmlformats.org/drawingml/2006/picture">
+                <pic:pic xmlns:pic="http://schemas.openxmlformats.org/drawingml/2006/picture">
+                  <pic:nvPicPr>
+                    <pic:cNvPr id="2" name="Obraz 2" descr="Obraz zawierający tekst&#10;&#10;Opis wygenerowany automatycznie"/>
+                    <pic:cNvPicPr/>
+                  </pic:nvPicPr>
+                  <pic:blipFill>
+                    <a:blip r:embed="rId16"/>
+                    <a:stretch>
+                      <a:fillRect/>
+                    </a:stretch>
+                  </pic:blipFill>
+                  <pic:spPr>
+                    <a:xfrm>
+                      <a:off x="0" y="0"/>
+                      <a:ext cx="5040000" cy="1963335"/>
+                    </a:xfrm>
+                    <a:prstGeom prst="rect">
+                      <a:avLst/>
+                    </a:prstGeom>
+                    <a:ln>
+                      <a:solidFill>
+                        <a:schemeClr val="bg2">
+                          <a:lumMod val="90000"/>
+                        </a:schemeClr>
+                      </a:solidFill>
+                    </a:ln>
+                  </pic:spPr>
+                </pic:pic>
+              </a:graphicData>
+            </a:graphic>
+          </wp:inline>
+        </w:drawing>
+      </w:r>
+    </w:p>
+    <w:p>
+      <w:pPr>
+        <w:pStyle w:val="Akapitzlist"/>
+        <w:numPr>
+          <w:ilvl w:val="0"/>
+          <w:numId w:val="34"/>
+        </w:numPr>
+      </w:pPr>
+      <w:r>
+        <w:br/>
+      </w:r>
+      <w:r>
+        <w:rPr>
+          <w:noProof/>
+        </w:rPr>
+        <w:drawing>
+          <wp:inline distT="0" distB="0" distL="0" distR="0" wp14:anchorId="5C5C63D8" wp14:editId="75F0E9DA">
+            <wp:extent cx="5040000" cy="1747267"/>
+            <wp:effectExtent l="19050" t="19050" r="27305" b="24765"/>
+            <wp:docPr id="18" name="Obraz 18" descr="Obraz zawierający stół&#10;&#10;Opis wygenerowany automatycznie"/>
+            <wp:cNvGraphicFramePr>
+              <a:graphicFrameLocks xmlns:a="http://schemas.openxmlformats.org/drawingml/2006/main" noChangeAspect="1"/>
+            </wp:cNvGraphicFramePr>
+            <a:graphic xmlns:a="http://schemas.openxmlformats.org/drawingml/2006/main">
+              <a:graphicData uri="http://schemas.openxmlformats.org/drawingml/2006/picture">
+                <pic:pic xmlns:pic="http://schemas.openxmlformats.org/drawingml/2006/picture">
+                  <pic:nvPicPr>
+                    <pic:cNvPr id="18" name="Obraz 18" descr="Obraz zawierający stół&#10;&#10;Opis wygenerowany automatycznie"/>
+                    <pic:cNvPicPr>
+                      <a:picLocks noChangeAspect="1" noChangeArrowheads="1"/>
+                    </pic:cNvPicPr>
+                  </pic:nvPicPr>
+                  <pic:blipFill>
+                    <a:blip r:embed="rId17" cstate="print">
+                      <a:extLst>
+                        <a:ext uri="{28A0092B-C50C-407E-A947-70E740481C1C}">
+                          <a14:useLocalDpi xmlns:a14="http://schemas.microsoft.com/office/drawing/2010/main" val="0"/>
+                        </a:ext>
+                      </a:extLst>
+                    </a:blip>
+                    <a:srcRect/>
+                    <a:stretch>
+                      <a:fillRect/>
+                    </a:stretch>
+                  </pic:blipFill>
+                  <pic:spPr bwMode="auto">
+                    <a:xfrm>
+                      <a:off x="0" y="0"/>
+                      <a:ext cx="5040000" cy="1747267"/>
+                    </a:xfrm>
+                    <a:prstGeom prst="rect">
+                      <a:avLst/>
+                    </a:prstGeom>
+                    <a:noFill/>
+                    <a:ln>
+                      <a:solidFill>
+                        <a:schemeClr val="bg2">
+                          <a:lumMod val="90000"/>
+                        </a:schemeClr>
+                      </a:solidFill>
+                    </a:ln>
+                  </pic:spPr>
+                </pic:pic>
+              </a:graphicData>
+            </a:graphic>
+          </wp:inline>
+        </w:drawing>
+      </w:r>
+    </w:p>
+    <w:p>
+      <w:pPr>
+        <w:pStyle w:val="Akapitzlist"/>
+        <w:numPr>
+          <w:ilvl w:val="0"/>
+          <w:numId w:val="34"/>
+        </w:numPr>
+      </w:pPr>
+      <w:r>
+        <w:br/>
+      </w:r>
+      <w:r>
+        <w:rPr>
+          <w:noProof/>
+        </w:rPr>
+        <w:drawing>
+          <wp:inline distT="0" distB="0" distL="0" distR="0" wp14:anchorId="109AD942" wp14:editId="6E0A0AF6">
+            <wp:extent cx="5040000" cy="768837"/>
+            <wp:effectExtent l="0" t="0" r="0" b="0"/>
+            <wp:docPr id="26" name="Obraz 26"/>
+            <wp:cNvGraphicFramePr>
+              <a:graphicFrameLocks xmlns:a="http://schemas.openxmlformats.org/drawingml/2006/main" noChangeAspect="1"/>
+            </wp:cNvGraphicFramePr>
+            <a:graphic xmlns:a="http://schemas.openxmlformats.org/drawingml/2006/main">
+              <a:graphicData uri="http://schemas.openxmlformats.org/drawingml/2006/picture">
+                <pic:pic xmlns:pic="http://schemas.openxmlformats.org/drawingml/2006/picture">
+                  <pic:nvPicPr>
+                    <pic:cNvPr id="0" name="Picture 13"/>
+                    <pic:cNvPicPr>
+                      <a:picLocks noChangeAspect="1" noChangeArrowheads="1"/>
+                    </pic:cNvPicPr>
+                  </pic:nvPicPr>
+                  <pic:blipFill rotWithShape="1">
+                    <a:blip r:embed="rId18" cstate="print">
+                      <a:extLst>
+                        <a:ext uri="{28A0092B-C50C-407E-A947-70E740481C1C}">
+                          <a14:useLocalDpi xmlns:a14="http://schemas.microsoft.com/office/drawing/2010/main" val="0"/>
+                        </a:ext>
+                      </a:extLst>
+                    </a:blip>
+                    <a:srcRect r="1714" b="37401"/>
+                    <a:stretch/>
+                  </pic:blipFill>
+                  <pic:spPr bwMode="auto">
+                    <a:xfrm>
+                      <a:off x="0" y="0"/>
+                      <a:ext cx="5040000" cy="768837"/>
+                    </a:xfrm>
+                    <a:prstGeom prst="rect">
+                      <a:avLst/>
+                    </a:prstGeom>
+                    <a:noFill/>
+                    <a:ln>
+                      <a:noFill/>
+                    </a:ln>
+                    <a:extLst>
+                      <a:ext uri="{53640926-AAD7-44D8-BBD7-CCE9431645EC}">
+                        <a14:shadowObscured xmlns:a14="http://schemas.microsoft.com/office/drawing/2010/main"/>
+                      </a:ext>
+                    </a:extLst>
+                  </pic:spPr>
+                </pic:pic>
+              </a:graphicData>
+            </a:graphic>
+          </wp:inline>
+        </w:drawing>
+      </w:r>
+      <w:r>
+        <w:rPr>
+          <w:noProof/>
+        </w:rPr>
+        <w:drawing>
+          <wp:inline distT="0" distB="0" distL="0" distR="0" wp14:anchorId="1ECC9F56" wp14:editId="0A87BE56">
+            <wp:extent cx="5040000" cy="906755"/>
+            <wp:effectExtent l="0" t="0" r="0" b="8255"/>
+            <wp:docPr id="28" name="Obraz 28"/>
+            <wp:cNvGraphicFramePr>
+              <a:graphicFrameLocks xmlns:a="http://schemas.openxmlformats.org/drawingml/2006/main" noChangeAspect="1"/>
+            </wp:cNvGraphicFramePr>
+            <a:graphic xmlns:a="http://schemas.openxmlformats.org/drawingml/2006/main">
+              <a:graphicData uri="http://schemas.openxmlformats.org/drawingml/2006/picture">
+                <pic:pic xmlns:pic="http://schemas.openxmlformats.org/drawingml/2006/picture">
+                  <pic:nvPicPr>
+                    <pic:cNvPr id="0" name="Picture 15"/>
+                    <pic:cNvPicPr>
+                      <a:picLocks noChangeAspect="1" noChangeArrowheads="1"/>
+                    </pic:cNvPicPr>
+                  </pic:nvPicPr>
+                  <pic:blipFill>
+                    <a:blip r:embed="rId19" cstate="print">
+                      <a:extLst>
+                        <a:ext uri="{28A0092B-C50C-407E-A947-70E740481C1C}">
+                          <a14:useLocalDpi xmlns:a14="http://schemas.microsoft.com/office/drawing/2010/main" val="0"/>
+                        </a:ext>
+                      </a:extLst>
+                    </a:blip>
+                    <a:srcRect/>
+                    <a:stretch>
+                      <a:fillRect/>
+                    </a:stretch>
+                  </pic:blipFill>
+                  <pic:spPr bwMode="auto">
+                    <a:xfrm>
+                      <a:off x="0" y="0"/>
+                      <a:ext cx="5040000" cy="906755"/>
+                    </a:xfrm>
+                    <a:prstGeom prst="rect">
+                      <a:avLst/>
+                    </a:prstGeom>
+                    <a:noFill/>
+                    <a:ln>
+                      <a:noFill/>
+                    </a:ln>
+                  </pic:spPr>
+                </pic:pic>
+              </a:graphicData>
+            </a:graphic>
+          </wp:inline>
+        </w:drawing>
+      </w:r>
+    </w:p>
+    <w:p>
+      <w:pPr>
+        <w:pStyle w:val="Akapitzlist"/>
+        <w:numPr>
+          <w:ilvl w:val="0"/>
+          <w:numId w:val="34"/>
+        </w:numPr>
+      </w:pPr>
+      <w:r>
+        <w:br/>
+      </w:r>
+      <w:r>
+        <w:rPr>
+          <w:noProof/>
+        </w:rPr>
+        <w:drawing>
+          <wp:inline distT="0" distB="0" distL="0" distR="0" wp14:anchorId="6D69A69F" wp14:editId="47A0B28D">
+            <wp:extent cx="2464656" cy="1688400"/>
+            <wp:effectExtent l="19050" t="19050" r="12065" b="26670"/>
+            <wp:docPr id="5" name="Obraz 5" descr="Obraz zawierający stół&#10;&#10;Opis wygenerowany automatycznie"/>
+            <wp:cNvGraphicFramePr>
+              <a:graphicFrameLocks xmlns:a="http://schemas.openxmlformats.org/drawingml/2006/main" noChangeAspect="1"/>
+            </wp:cNvGraphicFramePr>
+            <a:graphic xmlns:a="http://schemas.openxmlformats.org/drawingml/2006/main">
+              <a:graphicData uri="http://schemas.openxmlformats.org/drawingml/2006/picture">
+                <pic:pic xmlns:pic="http://schemas.openxmlformats.org/drawingml/2006/picture">
+                  <pic:nvPicPr>
+                    <pic:cNvPr id="5" name="Obraz 5" descr="Obraz zawierający stół&#10;&#10;Opis wygenerowany automatycznie"/>
+                    <pic:cNvPicPr/>
+                  </pic:nvPicPr>
+                  <pic:blipFill rotWithShape="1">
+                    <a:blip r:embed="rId20"/>
+                    <a:srcRect r="43553"/>
+                    <a:stretch/>
+                  </pic:blipFill>
+                  <pic:spPr bwMode="auto">
+                    <a:xfrm>
+                      <a:off x="0" y="0"/>
+                      <a:ext cx="2464656" cy="1688400"/>
+                    </a:xfrm>
+                    <a:prstGeom prst="rect">
+                      <a:avLst/>
+                    </a:prstGeom>
+                    <a:ln w="9525" cap="flat" cmpd="sng" algn="ctr">
+                      <a:solidFill>
+                        <a:srgbClr val="E7E6E6">
+                          <a:lumMod val="90000"/>
+                        </a:srgbClr>
+                      </a:solidFill>
+                      <a:prstDash val="solid"/>
+                      <a:round/>
+                      <a:headEnd type="none" w="med" len="med"/>
+                      <a:tailEnd type="none" w="med" len="med"/>
+                      <a:extLst>
+                        <a:ext uri="{C807C97D-BFC1-408E-A445-0C87EB9F89A2}">
+                          <ask:lineSketchStyleProps xmlns:ask="http://schemas.microsoft.com/office/drawing/2018/sketchyshapes" sd="0">
+                            <a:custGeom>
+                              <a:avLst/>
+                              <a:gdLst/>
+                              <a:ahLst/>
+                              <a:cxnLst/>
+                              <a:rect l="0" t="0" r="0" b="0"/>
+                              <a:pathLst/>
+                            </a:custGeom>
+                            <ask:type/>
+                          </ask:lineSketchStyleProps>
+                        </a:ext>
+                      </a:extLst>
+                    </a:ln>
+                    <a:extLst>
+                      <a:ext uri="{53640926-AAD7-44D8-BBD7-CCE9431645EC}">
+                        <a14:shadowObscured xmlns:a14="http://schemas.microsoft.com/office/drawing/2010/main"/>
+                      </a:ext>
+                    </a:extLst>
+                  </pic:spPr>
+                </pic:pic>
+              </a:graphicData>
+            </a:graphic>
+          </wp:inline>
+        </w:drawing>
+      </w:r>
+      <w:r>
+        <w:t xml:space="preserve"> </w:t>
+      </w:r>
+      <w:r>
+        <w:rPr>
+          <w:noProof/>
+        </w:rPr>
+        <w:drawing>
+          <wp:inline distT="0" distB="0" distL="0" distR="0" wp14:anchorId="7AD883B4" wp14:editId="730D8787">
+            <wp:extent cx="2520000" cy="1688400"/>
+            <wp:effectExtent l="19050" t="19050" r="13970" b="26670"/>
+            <wp:docPr id="9" name="Obraz 9" descr="Obraz zawierający stół&#10;&#10;Opis wygenerowany automatycznie"/>
+            <wp:cNvGraphicFramePr>
+              <a:graphicFrameLocks xmlns:a="http://schemas.openxmlformats.org/drawingml/2006/main" noChangeAspect="1"/>
+            </wp:cNvGraphicFramePr>
+            <a:graphic xmlns:a="http://schemas.openxmlformats.org/drawingml/2006/main">
+              <a:graphicData uri="http://schemas.openxmlformats.org/drawingml/2006/picture">
+                <pic:pic xmlns:pic="http://schemas.openxmlformats.org/drawingml/2006/picture">
+                  <pic:nvPicPr>
+                    <pic:cNvPr id="9" name="Obraz 9" descr="Obraz zawierający stół&#10;&#10;Opis wygenerowany automatycznie"/>
+                    <pic:cNvPicPr/>
+                  </pic:nvPicPr>
+                  <pic:blipFill rotWithShape="1">
+                    <a:blip r:embed="rId21"/>
+                    <a:srcRect l="1512" r="40527"/>
+                    <a:stretch/>
+                  </pic:blipFill>
+                  <pic:spPr bwMode="auto">
+                    <a:xfrm>
+                      <a:off x="0" y="0"/>
+                      <a:ext cx="2520000" cy="1688400"/>
+                    </a:xfrm>
+                    <a:prstGeom prst="rect">
+                      <a:avLst/>
+                    </a:prstGeom>
+                    <a:ln w="9525" cap="flat" cmpd="sng" algn="ctr">
+                      <a:solidFill>
+                        <a:srgbClr val="E7E6E6">
+                          <a:lumMod val="90000"/>
+                        </a:srgbClr>
+                      </a:solidFill>
+                      <a:prstDash val="solid"/>
+                      <a:round/>
+                      <a:headEnd type="none" w="med" len="med"/>
+                      <a:tailEnd type="none" w="med" len="med"/>
+                      <a:extLst>
+                        <a:ext uri="{C807C97D-BFC1-408E-A445-0C87EB9F89A2}">
+                          <ask:lineSketchStyleProps xmlns:ask="http://schemas.microsoft.com/office/drawing/2018/sketchyshapes" sd="0">
+                            <a:custGeom>
+                              <a:avLst/>
+                              <a:gdLst/>
+                              <a:ahLst/>
+                              <a:cxnLst/>
+                              <a:rect l="0" t="0" r="0" b="0"/>
+                              <a:pathLst/>
+                            </a:custGeom>
+                            <ask:type/>
+                          </ask:lineSketchStyleProps>
+                        </a:ext>
+                      </a:extLst>
+                    </a:ln>
+                    <a:extLst>
+                      <a:ext uri="{53640926-AAD7-44D8-BBD7-CCE9431645EC}">
+                        <a14:shadowObscured xmlns:a14="http://schemas.microsoft.com/office/drawing/2010/main"/>
+                      </a:ext>
+                    </a:extLst>
+                  </pic:spPr>
+                </pic:pic>
+              </a:graphicData>
+            </a:graphic>
+          </wp:inline>
+        </w:drawing>
+      </w:r>
+    </w:p>
+    <w:p>
+      <w:pPr>
+        <w:pStyle w:val="Akapitzlist"/>
+      </w:pPr>
+      <w:r>
+        <w:rPr>
+          <w:noProof/>
+        </w:rPr>
+        <w:lastRenderedPageBreak/>
+        <w:drawing>
+          <wp:inline distT="0" distB="0" distL="0" distR="0" wp14:anchorId="6A6983F8" wp14:editId="62062B9A">
+            <wp:extent cx="5040000" cy="2024999"/>
+            <wp:effectExtent l="19050" t="19050" r="8255" b="13970"/>
+            <wp:docPr id="10" name="Obraz 10" descr="Obraz zawierający stół&#10;&#10;Opis wygenerowany automatycznie"/>
+            <wp:cNvGraphicFramePr>
+              <a:graphicFrameLocks xmlns:a="http://schemas.openxmlformats.org/drawingml/2006/main" noChangeAspect="1"/>
+            </wp:cNvGraphicFramePr>
+            <a:graphic xmlns:a="http://schemas.openxmlformats.org/drawingml/2006/main">
+              <a:graphicData uri="http://schemas.openxmlformats.org/drawingml/2006/picture">
+                <pic:pic xmlns:pic="http://schemas.openxmlformats.org/drawingml/2006/picture">
+                  <pic:nvPicPr>
+                    <pic:cNvPr id="10" name="Obraz 10" descr="Obraz zawierający stół&#10;&#10;Opis wygenerowany automatycznie"/>
+                    <pic:cNvPicPr/>
+                  </pic:nvPicPr>
+                  <pic:blipFill>
+                    <a:blip r:embed="rId22"/>
+                    <a:stretch>
+                      <a:fillRect/>
+                    </a:stretch>
+                  </pic:blipFill>
+                  <pic:spPr>
+                    <a:xfrm>
+                      <a:off x="0" y="0"/>
+                      <a:ext cx="5040000" cy="2024999"/>
+                    </a:xfrm>
+                    <a:prstGeom prst="rect">
+                      <a:avLst/>
+                    </a:prstGeom>
+                    <a:ln>
+                      <a:solidFill>
+                        <a:schemeClr val="bg2">
+                          <a:lumMod val="90000"/>
+                        </a:schemeClr>
+                      </a:solidFill>
+                    </a:ln>
+                  </pic:spPr>
+                </pic:pic>
+              </a:graphicData>
+            </a:graphic>
+          </wp:inline>
+        </w:drawing>
+      </w:r>
+    </w:p>
+    <w:p>
+      <w:pPr>
+        <w:pStyle w:val="Akapitzlist"/>
+        <w:numPr>
+          <w:ilvl w:val="0"/>
+          <w:numId w:val="34"/>
+        </w:numPr>
+      </w:pPr>
+      <w:r>
+        <w:br/>
+      </w:r>
+      <w:r>
+        <w:rPr>
+          <w:noProof/>
+        </w:rPr>
+        <w:drawing>
+          <wp:inline distT="0" distB="0" distL="0" distR="0" wp14:anchorId="27EB9863" wp14:editId="20A331AE">
+            <wp:extent cx="2479285" cy="1746000"/>
+            <wp:effectExtent l="19050" t="19050" r="16510" b="26035"/>
+            <wp:docPr id="11" name="Obraz 11" descr="Obraz zawierający stół&#10;&#10;Opis wygenerowany automatycznie"/>
+            <wp:cNvGraphicFramePr>
+              <a:graphicFrameLocks xmlns:a="http://schemas.openxmlformats.org/drawingml/2006/main" noChangeAspect="1"/>
+            </wp:cNvGraphicFramePr>
+            <a:graphic xmlns:a="http://schemas.openxmlformats.org/drawingml/2006/main">
+              <a:graphicData uri="http://schemas.openxmlformats.org/drawingml/2006/picture">
+                <pic:pic xmlns:pic="http://schemas.openxmlformats.org/drawingml/2006/picture">
+                  <pic:nvPicPr>
+                    <pic:cNvPr id="11" name="Obraz 11" descr="Obraz zawierający stół&#10;&#10;Opis wygenerowany automatycznie"/>
+                    <pic:cNvPicPr/>
+                  </pic:nvPicPr>
+                  <pic:blipFill rotWithShape="1">
+                    <a:blip r:embed="rId23"/>
+                    <a:srcRect l="3277" r="43161"/>
+                    <a:stretch/>
+                  </pic:blipFill>
+                  <pic:spPr bwMode="auto">
+                    <a:xfrm>
+                      <a:off x="0" y="0"/>
+                      <a:ext cx="2479285" cy="1746000"/>
+                    </a:xfrm>
+                    <a:prstGeom prst="rect">
+                      <a:avLst/>
+                    </a:prstGeom>
+                    <a:ln>
+                      <a:solidFill>
+                        <a:schemeClr val="bg2">
+                          <a:lumMod val="90000"/>
+                        </a:schemeClr>
+                      </a:solidFill>
+                    </a:ln>
+                    <a:extLst>
+                      <a:ext uri="{53640926-AAD7-44D8-BBD7-CCE9431645EC}">
+                        <a14:shadowObscured xmlns:a14="http://schemas.microsoft.com/office/drawing/2010/main"/>
+                      </a:ext>
+                    </a:extLst>
+                  </pic:spPr>
+                </pic:pic>
+              </a:graphicData>
+            </a:graphic>
+          </wp:inline>
+        </w:drawing>
+      </w:r>
+      <w:r>
+        <w:t xml:space="preserve"> </w:t>
+      </w:r>
+      <w:r>
+        <w:rPr>
+          <w:noProof/>
+        </w:rPr>
+        <w:drawing>
+          <wp:inline distT="0" distB="0" distL="0" distR="0" wp14:anchorId="66ACD65F" wp14:editId="75B26D1B">
+            <wp:extent cx="2520000" cy="1746843"/>
+            <wp:effectExtent l="19050" t="19050" r="13970" b="25400"/>
+            <wp:docPr id="12" name="Obraz 12" descr="Obraz zawierający stół&#10;&#10;Opis wygenerowany automatycznie"/>
+            <wp:cNvGraphicFramePr>
+              <a:graphicFrameLocks xmlns:a="http://schemas.openxmlformats.org/drawingml/2006/main" noChangeAspect="1"/>
+            </wp:cNvGraphicFramePr>
+            <a:graphic xmlns:a="http://schemas.openxmlformats.org/drawingml/2006/main">
+              <a:graphicData uri="http://schemas.openxmlformats.org/drawingml/2006/picture">
+                <pic:pic xmlns:pic="http://schemas.openxmlformats.org/drawingml/2006/picture">
+                  <pic:nvPicPr>
+                    <pic:cNvPr id="12" name="Obraz 12" descr="Obraz zawierający stół&#10;&#10;Opis wygenerowany automatycznie"/>
+                    <pic:cNvPicPr/>
+                  </pic:nvPicPr>
+                  <pic:blipFill rotWithShape="1">
+                    <a:blip r:embed="rId24"/>
+                    <a:srcRect r="40766"/>
+                    <a:stretch/>
+                  </pic:blipFill>
+                  <pic:spPr bwMode="auto">
+                    <a:xfrm>
+                      <a:off x="0" y="0"/>
+                      <a:ext cx="2520000" cy="1746843"/>
+                    </a:xfrm>
+                    <a:prstGeom prst="rect">
+                      <a:avLst/>
+                    </a:prstGeom>
+                    <a:ln>
+                      <a:solidFill>
+                        <a:schemeClr val="bg2">
+                          <a:lumMod val="90000"/>
+                        </a:schemeClr>
+                      </a:solidFill>
+                    </a:ln>
+                    <a:extLst>
+                      <a:ext uri="{53640926-AAD7-44D8-BBD7-CCE9431645EC}">
+                        <a14:shadowObscured xmlns:a14="http://schemas.microsoft.com/office/drawing/2010/main"/>
+                      </a:ext>
+                    </a:extLst>
+                  </pic:spPr>
+                </pic:pic>
+              </a:graphicData>
+            </a:graphic>
+          </wp:inline>
+        </w:drawing>
+      </w:r>
+      <w:r>
+        <w:br/>
+      </w:r>
+      <w:r>
+        <w:rPr>
+          <w:noProof/>
+        </w:rPr>
+        <w:drawing>
+          <wp:inline distT="0" distB="0" distL="0" distR="0" wp14:anchorId="33864F0A" wp14:editId="484CB73F">
+            <wp:extent cx="5076000" cy="1891191"/>
+            <wp:effectExtent l="19050" t="19050" r="10795" b="13970"/>
+            <wp:docPr id="13" name="Obraz 13" descr="Obraz zawierający stół&#10;&#10;Opis wygenerowany automatycznie"/>
+            <wp:cNvGraphicFramePr>
+              <a:graphicFrameLocks xmlns:a="http://schemas.openxmlformats.org/drawingml/2006/main" noChangeAspect="1"/>
+            </wp:cNvGraphicFramePr>
+            <a:graphic xmlns:a="http://schemas.openxmlformats.org/drawingml/2006/main">
+              <a:graphicData uri="http://schemas.openxmlformats.org/drawingml/2006/picture">
+                <pic:pic xmlns:pic="http://schemas.openxmlformats.org/drawingml/2006/picture">
+                  <pic:nvPicPr>
+                    <pic:cNvPr id="13" name="Obraz 13" descr="Obraz zawierający stół&#10;&#10;Opis wygenerowany automatycznie"/>
+                    <pic:cNvPicPr/>
+                  </pic:nvPicPr>
+                  <pic:blipFill>
+                    <a:blip r:embed="rId25"/>
+                    <a:stretch>
+                      <a:fillRect/>
+                    </a:stretch>
+                  </pic:blipFill>
+                  <pic:spPr>
+                    <a:xfrm>
+                      <a:off x="0" y="0"/>
+                      <a:ext cx="5076000" cy="1891191"/>
+                    </a:xfrm>
+                    <a:prstGeom prst="rect">
+                      <a:avLst/>
+                    </a:prstGeom>
+                    <a:ln>
+                      <a:solidFill>
+                        <a:schemeClr val="bg2">
+                          <a:lumMod val="90000"/>
+                        </a:schemeClr>
+                      </a:solidFill>
+                    </a:ln>
+                  </pic:spPr>
+                </pic:pic>
+              </a:graphicData>
+            </a:graphic>
+          </wp:inline>
+        </w:drawing>
+      </w:r>
+    </w:p>
+    <w:p>
+      <w:pPr>
+        <w:pStyle w:val="Akapitzlist"/>
+        <w:numPr>
+          <w:ilvl w:val="0"/>
+          <w:numId w:val="34"/>
+        </w:numPr>
+      </w:pPr>
+      <w:r>
+        <w:lastRenderedPageBreak/>
+        <w:br/>
+      </w:r>
+      <w:r>
+        <w:rPr>
+          <w:noProof/>
+        </w:rPr>
+        <w:drawing>
+          <wp:inline distT="0" distB="0" distL="0" distR="0" wp14:anchorId="281655D9" wp14:editId="675E5CC8">
+            <wp:extent cx="5040000" cy="2901667"/>
+            <wp:effectExtent l="19050" t="19050" r="27305" b="13335"/>
+            <wp:docPr id="14" name="Obraz 14"/>
+            <wp:cNvGraphicFramePr>
+              <a:graphicFrameLocks xmlns:a="http://schemas.openxmlformats.org/drawingml/2006/main" noChangeAspect="1"/>
+            </wp:cNvGraphicFramePr>
+            <a:graphic xmlns:a="http://schemas.openxmlformats.org/drawingml/2006/main">
+              <a:graphicData uri="http://schemas.openxmlformats.org/drawingml/2006/picture">
+                <pic:pic xmlns:pic="http://schemas.openxmlformats.org/drawingml/2006/picture">
+                  <pic:nvPicPr>
+                    <pic:cNvPr id="1" name=""/>
+                    <pic:cNvPicPr/>
+                  </pic:nvPicPr>
+                  <pic:blipFill>
+                    <a:blip r:embed="rId26"/>
+                    <a:stretch>
+                      <a:fillRect/>
+                    </a:stretch>
+                  </pic:blipFill>
+                  <pic:spPr>
+                    <a:xfrm>
+                      <a:off x="0" y="0"/>
+                      <a:ext cx="5040000" cy="2901667"/>
+                    </a:xfrm>
+                    <a:prstGeom prst="rect">
+                      <a:avLst/>
+                    </a:prstGeom>
+                    <a:ln>
+                      <a:solidFill>
+                        <a:schemeClr val="bg2">
+                          <a:lumMod val="90000"/>
+                        </a:schemeClr>
+                      </a:solidFill>
+                    </a:ln>
+                  </pic:spPr>
+                </pic:pic>
+              </a:graphicData>
+            </a:graphic>
+          </wp:inline>
+        </w:drawing>
+      </w:r>
+    </w:p>
+    <w:p>
+      <w:pPr>
+        <w:pStyle w:val="Akapitzlist"/>
+        <w:numPr>
+          <w:ilvl w:val="0"/>
+          <w:numId w:val="34"/>
+        </w:numPr>
+      </w:pPr>
+      <w:r>
+        <w:t xml:space="preserve"> </w:t>
+      </w:r>
+      <w:r>
+        <w:br/>
+      </w:r>
+      <w:r>
+        <w:rPr>
+          <w:noProof/>
+        </w:rPr>
+        <w:drawing>
+          <wp:inline distT="0" distB="0" distL="0" distR="0" wp14:anchorId="6D9C47BF" wp14:editId="254FB1F3">
+            <wp:extent cx="5040000" cy="1270556"/>
+            <wp:effectExtent l="19050" t="19050" r="8255" b="25400"/>
+            <wp:docPr id="30" name="Obraz 30" descr="Obraz zawierający tekst&#10;&#10;Opis wygenerowany automatycznie"/>
+            <wp:cNvGraphicFramePr>
+              <a:graphicFrameLocks xmlns:a="http://schemas.openxmlformats.org/drawingml/2006/main" noChangeAspect="1"/>
+            </wp:cNvGraphicFramePr>
+            <a:graphic xmlns:a="http://schemas.openxmlformats.org/drawingml/2006/main">
+              <a:graphicData uri="http://schemas.openxmlformats.org/drawingml/2006/picture">
+                <pic:pic xmlns:pic="http://schemas.openxmlformats.org/drawingml/2006/picture">
+                  <pic:nvPicPr>
+                    <pic:cNvPr id="30" name="Obraz 30" descr="Obraz zawierający tekst&#10;&#10;Opis wygenerowany automatycznie"/>
+                    <pic:cNvPicPr/>
+                  </pic:nvPicPr>
+                  <pic:blipFill>
+                    <a:blip r:embed="rId27"/>
+                    <a:stretch>
+                      <a:fillRect/>
+                    </a:stretch>
+                  </pic:blipFill>
+                  <pic:spPr>
+                    <a:xfrm>
+                      <a:off x="0" y="0"/>
+                      <a:ext cx="5040000" cy="1270556"/>
+                    </a:xfrm>
+                    <a:prstGeom prst="rect">
+                      <a:avLst/>
+                    </a:prstGeom>
+                    <a:ln>
+                      <a:solidFill>
+                        <a:schemeClr val="bg2">
+                          <a:lumMod val="90000"/>
+                        </a:schemeClr>
+                      </a:solidFill>
+                    </a:ln>
+                  </pic:spPr>
+                </pic:pic>
+              </a:graphicData>
+            </a:graphic>
+          </wp:inline>
+        </w:drawing>
+      </w:r>
+    </w:p>
+    <w:p>
+      <w:pPr>
+        <w:pStyle w:val="Akapitzlist"/>
+        <w:numPr>
+          <w:ilvl w:val="0"/>
+          <w:numId w:val="34"/>
+        </w:numPr>
+      </w:pPr>
+      <w:r>
+        <w:br/>
+      </w:r>
+      <w:r>
+        <w:rPr>
+          <w:noProof/>
+        </w:rPr>
+        <w:drawing>
+          <wp:inline distT="0" distB="0" distL="0" distR="0" wp14:anchorId="6FAEB06B" wp14:editId="697E20ED">
+            <wp:extent cx="5039391" cy="2006600"/>
+            <wp:effectExtent l="19050" t="19050" r="27940" b="12700"/>
+            <wp:docPr id="25" name="Obraz 25" descr="Obraz zawierający stół&#10;&#10;Opis wygenerowany automatycznie"/>
+            <wp:cNvGraphicFramePr>
+              <a:graphicFrameLocks xmlns:a="http://schemas.openxmlformats.org/drawingml/2006/main" noChangeAspect="1"/>
+            </wp:cNvGraphicFramePr>
+            <a:graphic xmlns:a="http://schemas.openxmlformats.org/drawingml/2006/main">
+              <a:graphicData uri="http://schemas.openxmlformats.org/drawingml/2006/picture">
+                <pic:pic xmlns:pic="http://schemas.openxmlformats.org/drawingml/2006/picture">
+                  <pic:nvPicPr>
+                    <pic:cNvPr id="25" name="Obraz 25" descr="Obraz zawierający stół&#10;&#10;Opis wygenerowany automatycznie"/>
+                    <pic:cNvPicPr>
+                      <a:picLocks noChangeAspect="1" noChangeArrowheads="1"/>
+                    </pic:cNvPicPr>
+                  </pic:nvPicPr>
+                  <pic:blipFill rotWithShape="1">
+                    <a:blip r:embed="rId28" cstate="print">
+                      <a:extLst>
+                        <a:ext uri="{28A0092B-C50C-407E-A947-70E740481C1C}">
+                          <a14:useLocalDpi xmlns:a14="http://schemas.microsoft.com/office/drawing/2010/main" val="0"/>
+                        </a:ext>
+                      </a:extLst>
+                    </a:blip>
+                    <a:srcRect b="14917"/>
+                    <a:stretch/>
+                  </pic:blipFill>
+                  <pic:spPr bwMode="auto">
+                    <a:xfrm>
+                      <a:off x="0" y="0"/>
+                      <a:ext cx="5040000" cy="2006842"/>
+                    </a:xfrm>
+                    <a:prstGeom prst="rect">
+                      <a:avLst/>
+                    </a:prstGeom>
+                    <a:noFill/>
+                    <a:ln>
+                      <a:solidFill>
+                        <a:schemeClr val="bg2">
+                          <a:lumMod val="90000"/>
+                        </a:schemeClr>
+                      </a:solidFill>
+                    </a:ln>
+                    <a:extLst>
+                      <a:ext uri="{53640926-AAD7-44D8-BBD7-CCE9431645EC}">
+                        <a14:shadowObscured xmlns:a14="http://schemas.microsoft.com/office/drawing/2010/main"/>
+                      </a:ext>
+                    </a:extLst>
+                  </pic:spPr>
+                </pic:pic>
+              </a:graphicData>
+            </a:graphic>
+          </wp:inline>
+        </w:drawing>
+      </w:r>
+    </w:p>
+    <w:p>
+      <w:pPr>
+        <w:pStyle w:val="Akapitzlist"/>
+        <w:numPr>
+          <w:ilvl w:val="0"/>
+          <w:numId w:val="34"/>
+        </w:numPr>
+      </w:pPr>
+      <w:r>
+        <w:t>&amp;  13.</w:t>
+      </w:r>
+      <w:r>
+        <w:br/>
+      </w:r>
+      <w:r>
+        <w:rPr>
+          <w:noProof/>
+        </w:rPr>
+        <w:drawing>
+          <wp:inline distT="0" distB="0" distL="0" distR="0" wp14:anchorId="2D2BEDD9" wp14:editId="50518C77">
+            <wp:extent cx="2520000" cy="1131048"/>
+            <wp:effectExtent l="19050" t="19050" r="13970" b="12065"/>
+            <wp:docPr id="15" name="Obraz 15" descr="Obraz zawierający tekst&#10;&#10;Opis wygenerowany automatycznie"/>
+            <wp:cNvGraphicFramePr>
+              <a:graphicFrameLocks xmlns:a="http://schemas.openxmlformats.org/drawingml/2006/main" noChangeAspect="1"/>
+            </wp:cNvGraphicFramePr>
+            <a:graphic xmlns:a="http://schemas.openxmlformats.org/drawingml/2006/main">
+              <a:graphicData uri="http://schemas.openxmlformats.org/drawingml/2006/picture">
+                <pic:pic xmlns:pic="http://schemas.openxmlformats.org/drawingml/2006/picture">
+                  <pic:nvPicPr>
+                    <pic:cNvPr id="15" name="Obraz 15" descr="Obraz zawierający tekst&#10;&#10;Opis wygenerowany automatycznie"/>
+                    <pic:cNvPicPr>
+                      <a:picLocks noChangeAspect="1" noChangeArrowheads="1"/>
+                    </pic:cNvPicPr>
+                  </pic:nvPicPr>
+                  <pic:blipFill>
+                    <a:blip r:embed="rId29" cstate="print">
+                      <a:extLst>
+                        <a:ext uri="{28A0092B-C50C-407E-A947-70E740481C1C}">
+                          <a14:useLocalDpi xmlns:a14="http://schemas.microsoft.com/office/drawing/2010/main" val="0"/>
+                        </a:ext>
+                      </a:extLst>
+                    </a:blip>
+                    <a:srcRect/>
+                    <a:stretch>
+                      <a:fillRect/>
+                    </a:stretch>
+                  </pic:blipFill>
+                  <pic:spPr bwMode="auto">
+                    <a:xfrm>
+                      <a:off x="0" y="0"/>
+                      <a:ext cx="2520000" cy="1131048"/>
+                    </a:xfrm>
+                    <a:prstGeom prst="rect">
+                      <a:avLst/>
+                    </a:prstGeom>
+                    <a:noFill/>
+                    <a:ln>
+                      <a:solidFill>
+                        <a:schemeClr val="bg2">
+                          <a:lumMod val="90000"/>
+                        </a:schemeClr>
+                      </a:solidFill>
+                    </a:ln>
+                  </pic:spPr>
+                </pic:pic>
+              </a:graphicData>
+            </a:graphic>
+          </wp:inline>
+        </w:drawing>
+      </w:r>
+      <w:r>
+        <w:t xml:space="preserve"> </w:t>
+      </w:r>
+      <w:r>
+        <w:rPr>
+          <w:noProof/>
+        </w:rPr>
+        <w:drawing>
+          <wp:inline distT="0" distB="0" distL="0" distR="0" wp14:anchorId="73B0ABA5" wp14:editId="3D890C94">
+            <wp:extent cx="2520000" cy="1124943"/>
+            <wp:effectExtent l="19050" t="19050" r="13970" b="18415"/>
+            <wp:docPr id="16" name="Obraz 16" descr="Obraz zawierający tekst&#10;&#10;Opis wygenerowany automatycznie"/>
+            <wp:cNvGraphicFramePr>
+              <a:graphicFrameLocks xmlns:a="http://schemas.openxmlformats.org/drawingml/2006/main" noChangeAspect="1"/>
+            </wp:cNvGraphicFramePr>
+            <a:graphic xmlns:a="http://schemas.openxmlformats.org/drawingml/2006/main">
+              <a:graphicData uri="http://schemas.openxmlformats.org/drawingml/2006/picture">
+                <pic:pic xmlns:pic="http://schemas.openxmlformats.org/drawingml/2006/picture">
+                  <pic:nvPicPr>
+                    <pic:cNvPr id="16" name="Obraz 16" descr="Obraz zawierający tekst&#10;&#10;Opis wygenerowany automatycznie"/>
+                    <pic:cNvPicPr>
+                      <a:picLocks noChangeAspect="1" noChangeArrowheads="1"/>
+                    </pic:cNvPicPr>
+                  </pic:nvPicPr>
+                  <pic:blipFill rotWithShape="1">
+                    <a:blip r:embed="rId30" cstate="print">
+                      <a:extLst>
+                        <a:ext uri="{28A0092B-C50C-407E-A947-70E740481C1C}">
+                          <a14:useLocalDpi xmlns:a14="http://schemas.microsoft.com/office/drawing/2010/main" val="0"/>
+                        </a:ext>
+                      </a:extLst>
+                    </a:blip>
+                    <a:srcRect t="2" b="5367"/>
+                    <a:stretch/>
+                  </pic:blipFill>
+                  <pic:spPr bwMode="auto">
+                    <a:xfrm>
+                      <a:off x="0" y="0"/>
+                      <a:ext cx="2520000" cy="1124943"/>
+                    </a:xfrm>
+                    <a:prstGeom prst="rect">
+                      <a:avLst/>
+                    </a:prstGeom>
+                    <a:noFill/>
+                    <a:ln>
+                      <a:solidFill>
+                        <a:schemeClr val="bg2">
+                          <a:lumMod val="90000"/>
+                        </a:schemeClr>
+                      </a:solidFill>
+                    </a:ln>
+                    <a:extLst>
+                      <a:ext uri="{53640926-AAD7-44D8-BBD7-CCE9431645EC}">
+                        <a14:shadowObscured xmlns:a14="http://schemas.microsoft.com/office/drawing/2010/main"/>
+                      </a:ext>
+                    </a:extLst>
+                  </pic:spPr>
+                </pic:pic>
+              </a:graphicData>
+            </a:graphic>
+          </wp:inline>
+        </w:drawing>
+      </w:r>
+    </w:p>
     <w:p>
       <w:pPr>
         <w:pStyle w:val="Nagwek1"/>
@@ -3319,13 +4703,6 @@
         <w:t>Podział pracy</w:t>
       </w:r>
       <w:bookmarkEnd w:id="13"/>
-    </w:p>
-    <w:p>
-      <w:proofErr w:type="spellStart"/>
-      <w:r>
-        <w:t>Aaaaa</w:t>
-      </w:r>
-      <w:proofErr w:type="spellEnd"/>
     </w:p>
     <w:p>
       <w:pPr>
@@ -3621,7 +4998,7 @@
       </w:pPr>
     </w:p>
     <w:sectPr>
-      <w:footerReference w:type="default" r:id="rId20"/>
+      <w:footerReference w:type="default" r:id="rId31"/>
       <w:type w:val="continuous"/>
       <w:pgSz w:w="11906" w:h="16838"/>
       <w:pgMar w:top="1417" w:right="1417" w:bottom="1417" w:left="1417" w:header="708" w:footer="708" w:gutter="0"/>
@@ -5794,6 +7171,92 @@
     </w:lvl>
   </w:abstractNum>
   <w:abstractNum w:abstractNumId="19" w15:restartNumberingAfterBreak="0">
+    <w:nsid w:val="5BA62907"/>
+    <w:multiLevelType w:val="hybridMultilevel"/>
+    <w:tmpl w:val="77E04CB4"/>
+    <w:lvl w:ilvl="0" w:tplc="0415000F">
+      <w:start w:val="1"/>
+      <w:numFmt w:val="decimal"/>
+      <w:lvlText w:val="%1."/>
+      <w:lvlJc w:val="left"/>
+      <w:pPr>
+        <w:ind w:left="720" w:hanging="360"/>
+      </w:pPr>
+    </w:lvl>
+    <w:lvl w:ilvl="1" w:tplc="04150019" w:tentative="1">
+      <w:start w:val="1"/>
+      <w:numFmt w:val="lowerLetter"/>
+      <w:lvlText w:val="%2."/>
+      <w:lvlJc w:val="left"/>
+      <w:pPr>
+        <w:ind w:left="1440" w:hanging="360"/>
+      </w:pPr>
+    </w:lvl>
+    <w:lvl w:ilvl="2" w:tplc="0415001B" w:tentative="1">
+      <w:start w:val="1"/>
+      <w:numFmt w:val="lowerRoman"/>
+      <w:lvlText w:val="%3."/>
+      <w:lvlJc w:val="right"/>
+      <w:pPr>
+        <w:ind w:left="2160" w:hanging="180"/>
+      </w:pPr>
+    </w:lvl>
+    <w:lvl w:ilvl="3" w:tplc="0415000F" w:tentative="1">
+      <w:start w:val="1"/>
+      <w:numFmt w:val="decimal"/>
+      <w:lvlText w:val="%4."/>
+      <w:lvlJc w:val="left"/>
+      <w:pPr>
+        <w:ind w:left="2880" w:hanging="360"/>
+      </w:pPr>
+    </w:lvl>
+    <w:lvl w:ilvl="4" w:tplc="04150019" w:tentative="1">
+      <w:start w:val="1"/>
+      <w:numFmt w:val="lowerLetter"/>
+      <w:lvlText w:val="%5."/>
+      <w:lvlJc w:val="left"/>
+      <w:pPr>
+        <w:ind w:left="3600" w:hanging="360"/>
+      </w:pPr>
+    </w:lvl>
+    <w:lvl w:ilvl="5" w:tplc="0415001B" w:tentative="1">
+      <w:start w:val="1"/>
+      <w:numFmt w:val="lowerRoman"/>
+      <w:lvlText w:val="%6."/>
+      <w:lvlJc w:val="right"/>
+      <w:pPr>
+        <w:ind w:left="4320" w:hanging="180"/>
+      </w:pPr>
+    </w:lvl>
+    <w:lvl w:ilvl="6" w:tplc="0415000F" w:tentative="1">
+      <w:start w:val="1"/>
+      <w:numFmt w:val="decimal"/>
+      <w:lvlText w:val="%7."/>
+      <w:lvlJc w:val="left"/>
+      <w:pPr>
+        <w:ind w:left="5040" w:hanging="360"/>
+      </w:pPr>
+    </w:lvl>
+    <w:lvl w:ilvl="7" w:tplc="04150019" w:tentative="1">
+      <w:start w:val="1"/>
+      <w:numFmt w:val="lowerLetter"/>
+      <w:lvlText w:val="%8."/>
+      <w:lvlJc w:val="left"/>
+      <w:pPr>
+        <w:ind w:left="5760" w:hanging="360"/>
+      </w:pPr>
+    </w:lvl>
+    <w:lvl w:ilvl="8" w:tplc="0415001B" w:tentative="1">
+      <w:start w:val="1"/>
+      <w:numFmt w:val="lowerRoman"/>
+      <w:lvlText w:val="%9."/>
+      <w:lvlJc w:val="right"/>
+      <w:pPr>
+        <w:ind w:left="6480" w:hanging="180"/>
+      </w:pPr>
+    </w:lvl>
+  </w:abstractNum>
+  <w:abstractNum w:abstractNumId="20" w15:restartNumberingAfterBreak="0">
     <w:nsid w:val="5C421365"/>
     <w:multiLevelType w:val="multilevel"/>
     <w:tmpl w:val="6EDC775E"/>
@@ -5942,7 +7405,7 @@
       </w:rPr>
     </w:lvl>
   </w:abstractNum>
-  <w:abstractNum w:abstractNumId="20" w15:restartNumberingAfterBreak="0">
+  <w:abstractNum w:abstractNumId="21" w15:restartNumberingAfterBreak="0">
     <w:nsid w:val="5C97671F"/>
     <w:multiLevelType w:val="hybridMultilevel"/>
     <w:tmpl w:val="D740735E"/>
@@ -6055,7 +7518,7 @@
       </w:rPr>
     </w:lvl>
   </w:abstractNum>
-  <w:abstractNum w:abstractNumId="21" w15:restartNumberingAfterBreak="0">
+  <w:abstractNum w:abstractNumId="22" w15:restartNumberingAfterBreak="0">
     <w:nsid w:val="637A10E3"/>
     <w:multiLevelType w:val="multilevel"/>
     <w:tmpl w:val="2BF253DA"/>
@@ -6204,7 +7667,7 @@
       </w:rPr>
     </w:lvl>
   </w:abstractNum>
-  <w:abstractNum w:abstractNumId="22" w15:restartNumberingAfterBreak="0">
+  <w:abstractNum w:abstractNumId="23" w15:restartNumberingAfterBreak="0">
     <w:nsid w:val="63A75A84"/>
     <w:multiLevelType w:val="hybridMultilevel"/>
     <w:tmpl w:val="741E2810"/>
@@ -6317,7 +7780,7 @@
       </w:rPr>
     </w:lvl>
   </w:abstractNum>
-  <w:abstractNum w:abstractNumId="23" w15:restartNumberingAfterBreak="0">
+  <w:abstractNum w:abstractNumId="24" w15:restartNumberingAfterBreak="0">
     <w:nsid w:val="656C27B4"/>
     <w:multiLevelType w:val="hybridMultilevel"/>
     <w:tmpl w:val="E2DA73D4"/>
@@ -6430,7 +7893,7 @@
       </w:rPr>
     </w:lvl>
   </w:abstractNum>
-  <w:abstractNum w:abstractNumId="24" w15:restartNumberingAfterBreak="0">
+  <w:abstractNum w:abstractNumId="25" w15:restartNumberingAfterBreak="0">
     <w:nsid w:val="656F1F85"/>
     <w:multiLevelType w:val="hybridMultilevel"/>
     <w:tmpl w:val="2B1A0616"/>
@@ -6519,7 +7982,7 @@
       </w:pPr>
     </w:lvl>
   </w:abstractNum>
-  <w:abstractNum w:abstractNumId="25" w15:restartNumberingAfterBreak="0">
+  <w:abstractNum w:abstractNumId="26" w15:restartNumberingAfterBreak="0">
     <w:nsid w:val="68E856BD"/>
     <w:multiLevelType w:val="hybridMultilevel"/>
     <w:tmpl w:val="9C2CDAE6"/>
@@ -6632,7 +8095,7 @@
       </w:rPr>
     </w:lvl>
   </w:abstractNum>
-  <w:abstractNum w:abstractNumId="26" w15:restartNumberingAfterBreak="0">
+  <w:abstractNum w:abstractNumId="27" w15:restartNumberingAfterBreak="0">
     <w:nsid w:val="69CE415C"/>
     <w:multiLevelType w:val="hybridMultilevel"/>
     <w:tmpl w:val="431C1666"/>
@@ -6745,7 +8208,7 @@
       </w:rPr>
     </w:lvl>
   </w:abstractNum>
-  <w:abstractNum w:abstractNumId="27" w15:restartNumberingAfterBreak="0">
+  <w:abstractNum w:abstractNumId="28" w15:restartNumberingAfterBreak="0">
     <w:nsid w:val="6A4812DB"/>
     <w:multiLevelType w:val="hybridMultilevel"/>
     <w:tmpl w:val="33664A3C"/>
@@ -6858,7 +8321,7 @@
       </w:rPr>
     </w:lvl>
   </w:abstractNum>
-  <w:abstractNum w:abstractNumId="28" w15:restartNumberingAfterBreak="0">
+  <w:abstractNum w:abstractNumId="29" w15:restartNumberingAfterBreak="0">
     <w:nsid w:val="75120957"/>
     <w:multiLevelType w:val="hybridMultilevel"/>
     <w:tmpl w:val="69CC2D1C"/>
@@ -6991,7 +8454,7 @@
     <w:abstractNumId w:val="6"/>
   </w:num>
   <w:num w:numId="7">
-    <w:abstractNumId w:val="21"/>
+    <w:abstractNumId w:val="22"/>
   </w:num>
   <w:num w:numId="8">
     <w:abstractNumId w:val="12"/>
@@ -7003,7 +8466,7 @@
     <w:abstractNumId w:val="4"/>
   </w:num>
   <w:num w:numId="11">
-    <w:abstractNumId w:val="22"/>
+    <w:abstractNumId w:val="23"/>
   </w:num>
   <w:num w:numId="12">
     <w:abstractNumId w:val="5"/>
@@ -7021,43 +8484,43 @@
     <w:abstractNumId w:val="14"/>
   </w:num>
   <w:num w:numId="17">
-    <w:abstractNumId w:val="19"/>
+    <w:abstractNumId w:val="20"/>
   </w:num>
   <w:num w:numId="18">
-    <w:abstractNumId w:val="23"/>
+    <w:abstractNumId w:val="24"/>
   </w:num>
   <w:num w:numId="19">
-    <w:abstractNumId w:val="26"/>
+    <w:abstractNumId w:val="27"/>
   </w:num>
   <w:num w:numId="20">
     <w:abstractNumId w:val="13"/>
   </w:num>
   <w:num w:numId="21">
-    <w:abstractNumId w:val="27"/>
+    <w:abstractNumId w:val="28"/>
   </w:num>
   <w:num w:numId="22">
     <w:abstractNumId w:val="18"/>
   </w:num>
   <w:num w:numId="23">
-    <w:abstractNumId w:val="25"/>
+    <w:abstractNumId w:val="26"/>
   </w:num>
   <w:num w:numId="24">
     <w:abstractNumId w:val="16"/>
   </w:num>
   <w:num w:numId="25">
-    <w:abstractNumId w:val="20"/>
+    <w:abstractNumId w:val="21"/>
   </w:num>
   <w:num w:numId="26">
     <w:abstractNumId w:val="8"/>
   </w:num>
   <w:num w:numId="27">
-    <w:abstractNumId w:val="24"/>
+    <w:abstractNumId w:val="25"/>
   </w:num>
   <w:num w:numId="28">
     <w:abstractNumId w:val="9"/>
   </w:num>
   <w:num w:numId="29">
-    <w:abstractNumId w:val="28"/>
+    <w:abstractNumId w:val="29"/>
   </w:num>
   <w:num w:numId="30">
     <w:abstractNumId w:val="6"/>
@@ -7070,6 +8533,9 @@
   </w:num>
   <w:num w:numId="33">
     <w:abstractNumId w:val="6"/>
+  </w:num>
+  <w:num w:numId="34">
+    <w:abstractNumId w:val="19"/>
   </w:num>
 </w:numbering>
 </file>

</xml_diff>

<commit_message>
raport cel + podsumowanie
</commit_message>
<xml_diff>
--- a/Raport.docx
+++ b/Raport.docx
@@ -88,19 +88,8 @@
           <w:sz w:val="56"/>
           <w:szCs w:val="56"/>
         </w:rPr>
-        <w:t xml:space="preserve">Aplikacja do porównywania artystów zarejestrowanych w serwisie </w:t>
-      </w:r>
-      <w:proofErr w:type="spellStart"/>
-      <w:r>
-        <w:rPr>
-          <w:color w:val="4472C4" w:themeColor="accent1"/>
-          <w:spacing w:val="-10"/>
-          <w:sz w:val="56"/>
-          <w:szCs w:val="56"/>
-        </w:rPr>
-        <w:t>Spotify</w:t>
-      </w:r>
-      <w:proofErr w:type="spellEnd"/>
+        <w:t>Aplikacja do porównywania artystów zarejestrowanych w serwisie Spotify</w:t>
+      </w:r>
     </w:p>
     <w:p/>
     <w:p/>
@@ -1205,13 +1194,10 @@
         <w:jc w:val="both"/>
       </w:pPr>
       <w:r>
-        <w:rPr>
-          <w:highlight w:val="yellow"/>
-        </w:rPr>
-        <w:t>TODO</w:t>
-      </w:r>
-      <w:r>
-        <w:t xml:space="preserve"> </w:t>
+        <w:t xml:space="preserve">Celem projektu jest udostępnienie artystom oraz miłośnikom muzyki raportu, który porównywałby wyniki muzyków na platformie Spotify. W tym celu powstała aplikacja kliencka, która służy do generowania widoków ze statystykami artystów. Ponieważ </w:t>
+      </w:r>
+      <w:r>
+        <w:t>serwis Spotify udostępnia dane ponad miliona artystów przez API internetowe, konieczne jest również stworzenie architektury big data dla sprawnego działania aplikacji.</w:t>
       </w:r>
     </w:p>
     <w:p>
@@ -1300,23 +1286,7 @@
           <w:rFonts w:cstheme="majorHAnsi"/>
           <w:szCs w:val="22"/>
         </w:rPr>
-        <w:t xml:space="preserve">przy użyciu skryptu języka </w:t>
-      </w:r>
-      <w:proofErr w:type="spellStart"/>
-      <w:r>
-        <w:rPr>
-          <w:rFonts w:cstheme="majorHAnsi"/>
-          <w:szCs w:val="22"/>
-        </w:rPr>
-        <w:t>Python</w:t>
-      </w:r>
-      <w:proofErr w:type="spellEnd"/>
-      <w:r>
-        <w:rPr>
-          <w:rFonts w:cstheme="majorHAnsi"/>
-          <w:szCs w:val="22"/>
-        </w:rPr>
-        <w:t xml:space="preserve"> (</w:t>
+        <w:t>przy użyciu skryptu języka Python (</w:t>
       </w:r>
       <w:r>
         <w:rPr>
@@ -1346,23 +1316,7 @@
           <w:rFonts w:cstheme="majorHAnsi"/>
           <w:szCs w:val="22"/>
         </w:rPr>
-        <w:t xml:space="preserve"> identyfikatory 5000 najpopularniejszych artystów według rankingu bazującego na danych udostępnianych przez </w:t>
-      </w:r>
-      <w:proofErr w:type="spellStart"/>
-      <w:r>
-        <w:rPr>
-          <w:rFonts w:cstheme="majorHAnsi"/>
-          <w:szCs w:val="22"/>
-        </w:rPr>
-        <w:t>Spotify</w:t>
-      </w:r>
-      <w:proofErr w:type="spellEnd"/>
-      <w:r>
-        <w:rPr>
-          <w:rFonts w:cstheme="majorHAnsi"/>
-          <w:szCs w:val="22"/>
-        </w:rPr>
-        <w:t xml:space="preserve"> (</w:t>
+        <w:t xml:space="preserve"> identyfikatory 5000 najpopularniejszych artystów według rankingu bazującego na danych udostępnianych przez Spotify (</w:t>
       </w:r>
       <w:hyperlink r:id="rId9" w:history="1">
         <w:r>
@@ -1395,17 +1349,8 @@
           <w:rFonts w:cstheme="majorHAnsi"/>
           <w:szCs w:val="22"/>
         </w:rPr>
-        <w:t xml:space="preserve"> parametry w zapytaniach kierowanych bezpośrednio do Web API </w:t>
-      </w:r>
-      <w:proofErr w:type="spellStart"/>
-      <w:r>
-        <w:rPr>
-          <w:rFonts w:cstheme="majorHAnsi"/>
-          <w:szCs w:val="22"/>
-        </w:rPr>
-        <w:t>Spotify</w:t>
-      </w:r>
-      <w:proofErr w:type="spellEnd"/>
+        <w:t xml:space="preserve"> parametry w zapytaniach kierowanych bezpośrednio do Web API Spotify</w:t>
+      </w:r>
       <w:r>
         <w:rPr>
           <w:rFonts w:cstheme="majorHAnsi"/>
@@ -1615,25 +1560,8 @@
           <w:rFonts w:cstheme="majorHAnsi"/>
           <w:szCs w:val="22"/>
         </w:rPr>
-        <w:t xml:space="preserve"> z pakietu języka </w:t>
-      </w:r>
-      <w:proofErr w:type="spellStart"/>
-      <w:r>
-        <w:rPr>
-          <w:rFonts w:cstheme="majorHAnsi"/>
-          <w:szCs w:val="22"/>
-        </w:rPr>
-        <w:t>Python</w:t>
-      </w:r>
-      <w:proofErr w:type="spellEnd"/>
-      <w:r>
-        <w:rPr>
-          <w:rFonts w:cstheme="majorHAnsi"/>
-          <w:szCs w:val="22"/>
-        </w:rPr>
-        <w:t xml:space="preserve"> </w:t>
-      </w:r>
-      <w:proofErr w:type="spellStart"/>
+        <w:t xml:space="preserve"> z pakietu języka Python </w:t>
+      </w:r>
       <w:r>
         <w:rPr>
           <w:rFonts w:cstheme="majorHAnsi"/>
@@ -1643,38 +1571,20 @@
         </w:rPr>
         <w:t>spotipy</w:t>
       </w:r>
-      <w:proofErr w:type="spellEnd"/>
       <w:r>
         <w:rPr>
           <w:rFonts w:cstheme="majorHAnsi"/>
           <w:szCs w:val="22"/>
         </w:rPr>
-        <w:t xml:space="preserve">, który umożliwia korzystanie z Web API </w:t>
-      </w:r>
-      <w:proofErr w:type="spellStart"/>
+        <w:t xml:space="preserve">, który umożliwia korzystanie z Web API Spotify. </w:t>
+      </w:r>
       <w:r>
         <w:rPr>
           <w:rFonts w:cstheme="majorHAnsi"/>
           <w:szCs w:val="22"/>
         </w:rPr>
-        <w:t>Spotify</w:t>
-      </w:r>
-      <w:proofErr w:type="spellEnd"/>
-      <w:r>
-        <w:rPr>
-          <w:rFonts w:cstheme="majorHAnsi"/>
-          <w:szCs w:val="22"/>
-        </w:rPr>
-        <w:t xml:space="preserve">. </w:t>
-      </w:r>
-      <w:r>
-        <w:rPr>
-          <w:rFonts w:cstheme="majorHAnsi"/>
-          <w:szCs w:val="22"/>
-        </w:rPr>
         <w:t>Skrypt z jego użyciem (</w:t>
       </w:r>
-      <w:proofErr w:type="spellStart"/>
       <w:r>
         <w:rPr>
           <w:rFonts w:cstheme="majorHAnsi"/>
@@ -1693,7 +1603,6 @@
         </w:rPr>
         <w:t>ipynb</w:t>
       </w:r>
-      <w:proofErr w:type="spellEnd"/>
       <w:r>
         <w:rPr>
           <w:rFonts w:cstheme="majorHAnsi"/>
@@ -2038,55 +1947,7 @@
           <w:rFonts w:cstheme="majorHAnsi"/>
           <w:szCs w:val="22"/>
         </w:rPr>
-        <w:t xml:space="preserve"> jednokrotnie, ponieważ </w:t>
-      </w:r>
-      <w:proofErr w:type="spellStart"/>
-      <w:r>
-        <w:rPr>
-          <w:rFonts w:cstheme="majorHAnsi"/>
-          <w:szCs w:val="22"/>
-        </w:rPr>
-        <w:t>token</w:t>
-      </w:r>
-      <w:proofErr w:type="spellEnd"/>
-      <w:r>
-        <w:rPr>
-          <w:rFonts w:cstheme="majorHAnsi"/>
-          <w:szCs w:val="22"/>
-        </w:rPr>
-        <w:t xml:space="preserve"> dostępu do Web </w:t>
-      </w:r>
-      <w:proofErr w:type="spellStart"/>
-      <w:r>
-        <w:rPr>
-          <w:rFonts w:cstheme="majorHAnsi"/>
-          <w:szCs w:val="22"/>
-        </w:rPr>
-        <w:t>Api</w:t>
-      </w:r>
-      <w:proofErr w:type="spellEnd"/>
-      <w:r>
-        <w:rPr>
-          <w:rFonts w:cstheme="majorHAnsi"/>
-          <w:szCs w:val="22"/>
-        </w:rPr>
-        <w:t xml:space="preserve"> </w:t>
-      </w:r>
-      <w:proofErr w:type="spellStart"/>
-      <w:r>
-        <w:rPr>
-          <w:rFonts w:cstheme="majorHAnsi"/>
-          <w:szCs w:val="22"/>
-        </w:rPr>
-        <w:t>Spotify</w:t>
-      </w:r>
-      <w:proofErr w:type="spellEnd"/>
-      <w:r>
-        <w:rPr>
-          <w:rFonts w:cstheme="majorHAnsi"/>
-          <w:szCs w:val="22"/>
-        </w:rPr>
-        <w:t xml:space="preserve"> musi być ręcznie generowany co godzinę.</w:t>
+        <w:t xml:space="preserve"> jednokrotnie, ponieważ token dostępu do Web Api Spotify musi być ręcznie generowany co godzinę.</w:t>
       </w:r>
       <w:r>
         <w:rPr>
@@ -2216,150 +2077,70 @@
         <w:t xml:space="preserve">Na początku przy pomocy skryptu </w:t>
       </w:r>
       <w:r>
-        <w:t xml:space="preserve">języka </w:t>
-      </w:r>
-      <w:proofErr w:type="spellStart"/>
-      <w:r>
-        <w:t>Python</w:t>
-      </w:r>
-      <w:proofErr w:type="spellEnd"/>
+        <w:t xml:space="preserve">języka Python </w:t>
+      </w:r>
+      <w:r>
+        <w:t xml:space="preserve">ze strony internetowej </w:t>
+      </w:r>
+      <w:r>
+        <w:t>pobrano</w:t>
+      </w:r>
+      <w:r>
+        <w:t xml:space="preserve"> do pliku tekstowego identyfikatory artystów z serwisu Spotify. Następnie dane pozysk</w:t>
+      </w:r>
+      <w:r>
+        <w:t xml:space="preserve">ano </w:t>
+      </w:r>
+      <w:r>
+        <w:t>na dwa sposoby. Pierwszy wariant to wykorzystanie Apache NiFi do wykonania zapytania do Web API Spotify, w wyniku czego otrzym</w:t>
+      </w:r>
+      <w:r>
+        <w:t>aliśmy</w:t>
+      </w:r>
+      <w:r>
+        <w:t xml:space="preserve"> pliki w formacie JSON dotyczące artystów. Drugi wariant to wykorzystanie skryptu języka Python do wykonania analogicznych zapytań do Web API Spotify celem uzyskania plików dotyczących albumów oraz utworów</w:t>
+      </w:r>
+      <w:r>
+        <w:t xml:space="preserve"> (również w formacie JSON)</w:t>
+      </w:r>
+      <w:r>
+        <w:t>.</w:t>
+      </w:r>
+      <w:r>
+        <w:t xml:space="preserve"> Pliki te po pobraniu załadowano do Apache NiFi. Wszystkie wspomniane pliki utworzyły </w:t>
+      </w:r>
+      <w:r>
+        <w:t>zbiór referencyjny</w:t>
+      </w:r>
+      <w:r>
+        <w:t xml:space="preserve"> składowany </w:t>
+      </w:r>
+      <w:r>
+        <w:t>w systemie HDFS</w:t>
+      </w:r>
+      <w:r>
+        <w:t xml:space="preserve"> (ładowanie przy pomocy Apache NiFi)</w:t>
+      </w:r>
+      <w:r>
+        <w:t xml:space="preserve">. Następnie </w:t>
+      </w:r>
+      <w:r>
+        <w:t xml:space="preserve">przy pomocy Apache Spark pozyskane dane zostały wstępnie przetworzone oraz złączone w jeden zbiór, który załadowano w postaci plików CSV do HDFS. Na ich podstawie, ponownie przy użyciu Apache Spark, generowane są widoki wsadowe, które </w:t>
+      </w:r>
+      <w:r>
+        <w:t>składowane</w:t>
+      </w:r>
+      <w:r>
+        <w:t xml:space="preserve"> są </w:t>
+      </w:r>
+      <w:r>
+        <w:t>w</w:t>
+      </w:r>
       <w:r>
         <w:t xml:space="preserve"> </w:t>
       </w:r>
       <w:r>
-        <w:t xml:space="preserve">ze strony internetowej </w:t>
-      </w:r>
-      <w:r>
-        <w:t>pobrano</w:t>
-      </w:r>
-      <w:r>
-        <w:t xml:space="preserve"> do pliku tekstowego identyfikatory artystów z serwisu </w:t>
-      </w:r>
-      <w:proofErr w:type="spellStart"/>
-      <w:r>
-        <w:t>Spotify</w:t>
-      </w:r>
-      <w:proofErr w:type="spellEnd"/>
-      <w:r>
-        <w:t>. Następnie dane pozysk</w:t>
-      </w:r>
-      <w:r>
-        <w:t xml:space="preserve">ano </w:t>
-      </w:r>
-      <w:r>
-        <w:t xml:space="preserve">na dwa sposoby. Pierwszy wariant to wykorzystanie Apache </w:t>
-      </w:r>
-      <w:proofErr w:type="spellStart"/>
-      <w:r>
-        <w:t>NiFi</w:t>
-      </w:r>
-      <w:proofErr w:type="spellEnd"/>
-      <w:r>
-        <w:t xml:space="preserve"> do wykonania zapytania do Web API </w:t>
-      </w:r>
-      <w:proofErr w:type="spellStart"/>
-      <w:r>
-        <w:t>Spotify</w:t>
-      </w:r>
-      <w:proofErr w:type="spellEnd"/>
-      <w:r>
-        <w:t>, w wyniku czego otrzym</w:t>
-      </w:r>
-      <w:r>
-        <w:t>aliśmy</w:t>
-      </w:r>
-      <w:r>
-        <w:t xml:space="preserve"> pliki w formacie JSON dotyczące artystów. Drugi wariant to wykorzystanie skryptu języka </w:t>
-      </w:r>
-      <w:proofErr w:type="spellStart"/>
-      <w:r>
-        <w:t>Python</w:t>
-      </w:r>
-      <w:proofErr w:type="spellEnd"/>
-      <w:r>
-        <w:t xml:space="preserve"> do wykonania analogicznych zapytań do Web API </w:t>
-      </w:r>
-      <w:proofErr w:type="spellStart"/>
-      <w:r>
-        <w:t>Spotify</w:t>
-      </w:r>
-      <w:proofErr w:type="spellEnd"/>
-      <w:r>
-        <w:t xml:space="preserve"> celem uzyskania plików dotyczących albumów oraz utworów</w:t>
-      </w:r>
-      <w:r>
-        <w:t xml:space="preserve"> (również w formacie JSON)</w:t>
-      </w:r>
-      <w:r>
-        <w:t>.</w:t>
-      </w:r>
-      <w:r>
-        <w:t xml:space="preserve"> Pliki te po pobraniu załadowano do Apache </w:t>
-      </w:r>
-      <w:proofErr w:type="spellStart"/>
-      <w:r>
-        <w:t>NiFi</w:t>
-      </w:r>
-      <w:proofErr w:type="spellEnd"/>
-      <w:r>
-        <w:t xml:space="preserve">. Wszystkie wspomniane pliki utworzyły </w:t>
-      </w:r>
-      <w:r>
-        <w:t>zbiór referencyjny</w:t>
-      </w:r>
-      <w:r>
-        <w:t xml:space="preserve"> składowany </w:t>
-      </w:r>
-      <w:r>
-        <w:t>w systemie HDFS</w:t>
-      </w:r>
-      <w:r>
-        <w:t xml:space="preserve"> (ładowanie przy pomocy Apache </w:t>
-      </w:r>
-      <w:proofErr w:type="spellStart"/>
-      <w:r>
-        <w:t>NiFi</w:t>
-      </w:r>
-      <w:proofErr w:type="spellEnd"/>
-      <w:r>
-        <w:t>)</w:t>
-      </w:r>
-      <w:r>
-        <w:t xml:space="preserve">. Następnie </w:t>
-      </w:r>
-      <w:r>
-        <w:t xml:space="preserve">przy pomocy Apache Spark pozyskane dane zostały wstępnie przetworzone oraz złączone w jeden zbiór, który załadowano w postaci plików CSV do HDFS. Na ich podstawie, ponownie przy użyciu Apache Spark, generowane są widoki wsadowe, które </w:t>
-      </w:r>
-      <w:r>
-        <w:t>składowane</w:t>
-      </w:r>
-      <w:r>
-        <w:t xml:space="preserve"> są </w:t>
-      </w:r>
-      <w:r>
-        <w:t>w</w:t>
-      </w:r>
-      <w:r>
-        <w:t xml:space="preserve"> </w:t>
-      </w:r>
-      <w:r>
-        <w:t xml:space="preserve">Apache </w:t>
-      </w:r>
-      <w:proofErr w:type="spellStart"/>
-      <w:r>
-        <w:t>HBase</w:t>
-      </w:r>
-      <w:proofErr w:type="spellEnd"/>
-      <w:r>
-        <w:t xml:space="preserve">. Proces ten odbywa się poprzez aplikację </w:t>
-      </w:r>
-      <w:proofErr w:type="spellStart"/>
-      <w:r>
-        <w:t>Flask</w:t>
-      </w:r>
-      <w:proofErr w:type="spellEnd"/>
-      <w:r>
-        <w:t>, która umożliwia użytkownikowi wyświetlenie wykonanych analiz.</w:t>
+        <w:t>Apache HBase. Proces ten odbywa się poprzez aplikację Flask, która umożliwia użytkownikowi wyświetlenie wykonanych analiz.</w:t>
       </w:r>
     </w:p>
     <w:p>
@@ -2419,23 +2200,7 @@
           <w:rFonts w:cstheme="majorHAnsi"/>
           <w:szCs w:val="22"/>
         </w:rPr>
-        <w:t xml:space="preserve">identyfikatorów 5000 najpopularniejszych artystów w serwisie według rankingu bazującego na danych udostępnianych przez </w:t>
-      </w:r>
-      <w:proofErr w:type="spellStart"/>
-      <w:r>
-        <w:rPr>
-          <w:rFonts w:cstheme="majorHAnsi"/>
-          <w:szCs w:val="22"/>
-        </w:rPr>
-        <w:t>Spotify</w:t>
-      </w:r>
-      <w:proofErr w:type="spellEnd"/>
-      <w:r>
-        <w:rPr>
-          <w:rFonts w:cstheme="majorHAnsi"/>
-          <w:szCs w:val="22"/>
-        </w:rPr>
-        <w:t xml:space="preserve"> (</w:t>
+        <w:t>identyfikatorów 5000 najpopularniejszych artystów w serwisie według rankingu bazującego na danych udostępnianych przez Spotify (</w:t>
       </w:r>
       <w:hyperlink r:id="rId16" w:history="1">
         <w:r>
@@ -2461,17 +2226,8 @@
           <w:rFonts w:cstheme="majorHAnsi"/>
           <w:szCs w:val="22"/>
         </w:rPr>
-        <w:t xml:space="preserve">języka </w:t>
-      </w:r>
-      <w:proofErr w:type="spellStart"/>
-      <w:r>
-        <w:rPr>
-          <w:rFonts w:cstheme="majorHAnsi"/>
-          <w:szCs w:val="22"/>
-        </w:rPr>
-        <w:t>Python</w:t>
-      </w:r>
-      <w:proofErr w:type="spellEnd"/>
+        <w:t>języka Python</w:t>
+      </w:r>
       <w:r>
         <w:rPr>
           <w:rFonts w:cstheme="majorHAnsi"/>
@@ -2495,7 +2251,6 @@
         </w:rPr>
         <w:t xml:space="preserve">), wykorzystujący bibliotekę </w:t>
       </w:r>
-      <w:proofErr w:type="spellStart"/>
       <w:r>
         <w:rPr>
           <w:rFonts w:cstheme="majorHAnsi"/>
@@ -2505,29 +2260,12 @@
         </w:rPr>
         <w:t>BeautifulSoup</w:t>
       </w:r>
-      <w:proofErr w:type="spellEnd"/>
       <w:r>
         <w:rPr>
           <w:rFonts w:cstheme="majorHAnsi"/>
           <w:szCs w:val="22"/>
         </w:rPr>
-        <w:t xml:space="preserve">. Krok ten był konieczny do utworzenia referencyjnego zbioru danych, ponieważ Web API </w:t>
-      </w:r>
-      <w:proofErr w:type="spellStart"/>
-      <w:r>
-        <w:rPr>
-          <w:rFonts w:cstheme="majorHAnsi"/>
-          <w:szCs w:val="22"/>
-        </w:rPr>
-        <w:t>Spotify</w:t>
-      </w:r>
-      <w:proofErr w:type="spellEnd"/>
-      <w:r>
-        <w:rPr>
-          <w:rFonts w:cstheme="majorHAnsi"/>
-          <w:szCs w:val="22"/>
-        </w:rPr>
-        <w:t xml:space="preserve"> nie umożliwia pobrania danych dla wszystkich artystów lub pewnej ich części; wymagane jest podanie konkretnych identyfikatorów.</w:t>
+        <w:t>. Krok ten był konieczny do utworzenia referencyjnego zbioru danych, ponieważ Web API Spotify nie umożliwia pobrania danych dla wszystkich artystów lub pewnej ich części; wymagane jest podanie konkretnych identyfikatorów.</w:t>
       </w:r>
     </w:p>
     <w:p>
@@ -2583,17 +2321,11 @@
         <w:t xml:space="preserve"> wykorzystan</w:t>
       </w:r>
       <w:r>
-        <w:t xml:space="preserve">o skrypt języka </w:t>
-      </w:r>
-      <w:proofErr w:type="spellStart"/>
-      <w:r>
-        <w:t>Python</w:t>
-      </w:r>
-      <w:proofErr w:type="spellEnd"/>
+        <w:t>o skrypt języka Python</w:t>
+      </w:r>
       <w:r>
         <w:t xml:space="preserve"> (</w:t>
       </w:r>
-      <w:proofErr w:type="spellStart"/>
       <w:r>
         <w:rPr>
           <w:i/>
@@ -2601,7 +2333,6 @@
         </w:rPr>
         <w:t>spotipy.ipynb</w:t>
       </w:r>
-      <w:proofErr w:type="spellEnd"/>
       <w:r>
         <w:rPr>
           <w:i/>
@@ -2624,7 +2355,6 @@
       <w:r>
         <w:t xml:space="preserve">i </w:t>
       </w:r>
-      <w:proofErr w:type="spellStart"/>
       <w:r>
         <w:rPr>
           <w:i/>
@@ -2637,110 +2367,97 @@
           <w:i/>
           <w:iCs/>
         </w:rPr>
-        <w:t>potipy</w:t>
-      </w:r>
-      <w:proofErr w:type="spellEnd"/>
-      <w:r>
-        <w:rPr>
-          <w:i/>
-          <w:iCs/>
-        </w:rPr>
+        <w:t xml:space="preserve">potipy </w:t>
+      </w:r>
+      <w:r>
+        <w:t>umożliwiającej wykonanie zapytań</w:t>
+      </w:r>
+      <w:r>
         <w:t xml:space="preserve"> </w:t>
       </w:r>
       <w:r>
-        <w:t>umożliwiającej wykonanie zapytań</w:t>
+        <w:t>do</w:t>
+      </w:r>
+      <w:r>
+        <w:t xml:space="preserve"> Web API</w:t>
+      </w:r>
+      <w:r>
+        <w:t xml:space="preserve"> Spotify</w:t>
+      </w:r>
+      <w:r>
+        <w:t>.</w:t>
+      </w:r>
+      <w:r>
+        <w:rPr>
+          <w:rFonts w:cstheme="majorHAnsi"/>
+          <w:szCs w:val="22"/>
+        </w:rPr>
+        <w:t xml:space="preserve"> Rozwiązanie to wybrano z uwagi na </w:t>
+      </w:r>
+      <w:r>
+        <w:rPr>
+          <w:rFonts w:cstheme="majorHAnsi"/>
+          <w:szCs w:val="22"/>
+        </w:rPr>
+        <w:t>znacznie krótszy czas</w:t>
+      </w:r>
+      <w:r>
+        <w:rPr>
+          <w:rFonts w:cstheme="majorHAnsi"/>
+          <w:szCs w:val="22"/>
+        </w:rPr>
+        <w:t xml:space="preserve"> pozyskiwania danych</w:t>
+      </w:r>
+      <w:r>
+        <w:rPr>
+          <w:rFonts w:cstheme="majorHAnsi"/>
+          <w:szCs w:val="22"/>
+        </w:rPr>
+        <w:t xml:space="preserve"> niż </w:t>
+      </w:r>
+      <w:r>
+        <w:rPr>
+          <w:rFonts w:cstheme="majorHAnsi"/>
+          <w:szCs w:val="22"/>
+        </w:rPr>
+        <w:t>w przypadku bezpośredniego zapytania</w:t>
+      </w:r>
+      <w:r>
+        <w:rPr>
+          <w:rFonts w:cstheme="majorHAnsi"/>
+          <w:szCs w:val="22"/>
+        </w:rPr>
+        <w:t xml:space="preserve"> (z uwagi na ograniczenie liczby elementów</w:t>
+      </w:r>
+      <w:r>
+        <w:rPr>
+          <w:rFonts w:cstheme="majorHAnsi"/>
+          <w:szCs w:val="22"/>
+        </w:rPr>
+        <w:t>, które mogą być w nim zawarte</w:t>
+      </w:r>
+      <w:r>
+        <w:rPr>
+          <w:rFonts w:cstheme="majorHAnsi"/>
+          <w:szCs w:val="22"/>
+        </w:rPr>
+        <w:t xml:space="preserve">). </w:t>
       </w:r>
       <w:r>
         <w:t xml:space="preserve"> </w:t>
       </w:r>
       <w:r>
-        <w:t>do</w:t>
-      </w:r>
-      <w:r>
-        <w:t xml:space="preserve"> Web API</w:t>
+        <w:t>S</w:t>
+      </w:r>
+      <w:r>
+        <w:t>kryp</w:t>
+      </w:r>
+      <w:r>
+        <w:t>t</w:t>
       </w:r>
       <w:r>
         <w:t xml:space="preserve"> </w:t>
       </w:r>
-      <w:proofErr w:type="spellStart"/>
-      <w:r>
-        <w:t>Spotify</w:t>
-      </w:r>
-      <w:proofErr w:type="spellEnd"/>
-      <w:r>
-        <w:t>.</w:t>
-      </w:r>
-      <w:r>
-        <w:rPr>
-          <w:rFonts w:cstheme="majorHAnsi"/>
-          <w:szCs w:val="22"/>
-        </w:rPr>
-        <w:t xml:space="preserve"> Rozwiązanie to wybrano z uwagi na </w:t>
-      </w:r>
-      <w:r>
-        <w:rPr>
-          <w:rFonts w:cstheme="majorHAnsi"/>
-          <w:szCs w:val="22"/>
-        </w:rPr>
-        <w:t>znacznie krótszy czas</w:t>
-      </w:r>
-      <w:r>
-        <w:rPr>
-          <w:rFonts w:cstheme="majorHAnsi"/>
-          <w:szCs w:val="22"/>
-        </w:rPr>
-        <w:t xml:space="preserve"> pozyskiwania danych</w:t>
-      </w:r>
-      <w:r>
-        <w:rPr>
-          <w:rFonts w:cstheme="majorHAnsi"/>
-          <w:szCs w:val="22"/>
-        </w:rPr>
-        <w:t xml:space="preserve"> niż </w:t>
-      </w:r>
-      <w:r>
-        <w:rPr>
-          <w:rFonts w:cstheme="majorHAnsi"/>
-          <w:szCs w:val="22"/>
-        </w:rPr>
-        <w:t>w przypadku bezpośredniego zapytania</w:t>
-      </w:r>
-      <w:r>
-        <w:rPr>
-          <w:rFonts w:cstheme="majorHAnsi"/>
-          <w:szCs w:val="22"/>
-        </w:rPr>
-        <w:t xml:space="preserve"> (z uwagi na ograniczenie liczby elementów</w:t>
-      </w:r>
-      <w:r>
-        <w:rPr>
-          <w:rFonts w:cstheme="majorHAnsi"/>
-          <w:szCs w:val="22"/>
-        </w:rPr>
-        <w:t>, które mogą być w nim zawarte</w:t>
-      </w:r>
-      <w:r>
-        <w:rPr>
-          <w:rFonts w:cstheme="majorHAnsi"/>
-          <w:szCs w:val="22"/>
-        </w:rPr>
-        <w:t xml:space="preserve">). </w:t>
-      </w:r>
-      <w:r>
-        <w:t xml:space="preserve"> </w:t>
-      </w:r>
-      <w:r>
-        <w:t>S</w:t>
-      </w:r>
-      <w:r>
-        <w:t>kryp</w:t>
-      </w:r>
-      <w:r>
-        <w:t>t</w:t>
-      </w:r>
-      <w:r>
-        <w:t xml:space="preserve"> </w:t>
-      </w:r>
       <w:r>
         <w:t>wymaga</w:t>
       </w:r>
@@ -2753,13 +2470,8 @@
       <w:r>
         <w:t xml:space="preserve"> poprzez podanie </w:t>
       </w:r>
-      <w:proofErr w:type="spellStart"/>
-      <w:r>
-        <w:t>tokenu</w:t>
-      </w:r>
-      <w:proofErr w:type="spellEnd"/>
-      <w:r>
-        <w:t xml:space="preserve"> </w:t>
+      <w:r>
+        <w:t xml:space="preserve">tokenu </w:t>
       </w:r>
       <w:r>
         <w:t>wygenerowanego na stronie</w:t>
@@ -2822,36 +2534,18 @@
           <w:i/>
           <w:iCs/>
         </w:rPr>
-        <w:t>/</w:t>
-      </w:r>
-      <w:proofErr w:type="spellStart"/>
+        <w:t>/albums</w:t>
+      </w:r>
+      <w:r>
+        <w:t xml:space="preserve">, </w:t>
+      </w:r>
       <w:r>
         <w:rPr>
           <w:i/>
           <w:iCs/>
         </w:rPr>
-        <w:t>albums</w:t>
-      </w:r>
-      <w:proofErr w:type="spellEnd"/>
-      <w:r>
-        <w:t xml:space="preserve">, </w:t>
-      </w:r>
-      <w:r>
-        <w:rPr>
-          <w:i/>
-          <w:iCs/>
-        </w:rPr>
-        <w:t>/</w:t>
-      </w:r>
-      <w:proofErr w:type="spellStart"/>
-      <w:r>
-        <w:rPr>
-          <w:i/>
-          <w:iCs/>
-        </w:rPr>
-        <w:t>tracks</w:t>
-      </w:r>
-      <w:proofErr w:type="spellEnd"/>
+        <w:t>/tracks</w:t>
+      </w:r>
       <w:r>
         <w:t>)</w:t>
       </w:r>
@@ -2870,15 +2564,7 @@
         <w:t xml:space="preserve">Następnym etapem </w:t>
       </w:r>
       <w:r>
-        <w:t xml:space="preserve">pozyskiwania danych było utworzenie odpowiedniego przepływu w Apache </w:t>
-      </w:r>
-      <w:proofErr w:type="spellStart"/>
-      <w:r>
-        <w:t>NiFI</w:t>
-      </w:r>
-      <w:proofErr w:type="spellEnd"/>
-      <w:r>
-        <w:t xml:space="preserve"> celem pobrania informacji dotyczących samych artystów.</w:t>
+        <w:t>pozyskiwania danych było utworzenie odpowiedniego przepływu w Apache NiFI celem pobrania informacji dotyczących samych artystów.</w:t>
       </w:r>
     </w:p>
     <w:p>
@@ -3006,7 +2692,6 @@
       <w:r>
         <w:t xml:space="preserve">rzy pomocy procesora </w:t>
       </w:r>
-      <w:proofErr w:type="spellStart"/>
       <w:r>
         <w:rPr>
           <w:i/>
@@ -3014,7 +2699,6 @@
         </w:rPr>
         <w:t>GetFile</w:t>
       </w:r>
-      <w:proofErr w:type="spellEnd"/>
       <w:r>
         <w:t xml:space="preserve"> p</w:t>
       </w:r>
@@ -3025,17 +2709,8 @@
         <w:t xml:space="preserve">wspomniany wcześniej </w:t>
       </w:r>
       <w:r>
-        <w:t xml:space="preserve">plik tekstowy z identyfikatorami artystów. Plik zawiera 5000 identyfikatorów, po 40 w jednej linii. Taki podział spowodowany jest ograniczeniami Web API </w:t>
-      </w:r>
-      <w:proofErr w:type="spellStart"/>
-      <w:r>
-        <w:t>Spotify</w:t>
-      </w:r>
-      <w:proofErr w:type="spellEnd"/>
-      <w:r>
-        <w:t xml:space="preserve"> – w jednym zapytaniu nie można podać więcej elementów. Przy pomocy procesora </w:t>
-      </w:r>
-      <w:proofErr w:type="spellStart"/>
+        <w:t xml:space="preserve">plik tekstowy z identyfikatorami artystów. Plik zawiera 5000 identyfikatorów, po 40 w jednej linii. Taki podział spowodowany jest ograniczeniami Web API Spotify – w jednym zapytaniu nie można podać więcej elementów. Przy pomocy procesora </w:t>
+      </w:r>
       <w:r>
         <w:rPr>
           <w:i/>
@@ -3043,7 +2718,6 @@
         </w:rPr>
         <w:t>SplitText</w:t>
       </w:r>
-      <w:proofErr w:type="spellEnd"/>
       <w:r>
         <w:rPr>
           <w:i/>
@@ -3054,7 +2728,6 @@
       <w:r>
         <w:t xml:space="preserve">plik dzielony jest na 125 plików przepływu (po 40 identyfikatorów w każdym). Następnie procesor </w:t>
       </w:r>
-      <w:proofErr w:type="spellStart"/>
       <w:r>
         <w:rPr>
           <w:i/>
@@ -3062,14 +2735,12 @@
         </w:rPr>
         <w:t>ExtractText</w:t>
       </w:r>
-      <w:proofErr w:type="spellEnd"/>
       <w:r>
         <w:t xml:space="preserve"> wydobywa zawartość każdego z plików i przypisuje ją do nich jako atrybut</w:t>
       </w:r>
       <w:r>
         <w:t xml:space="preserve"> </w:t>
       </w:r>
-      <w:proofErr w:type="spellStart"/>
       <w:r>
         <w:rPr>
           <w:i/>
@@ -3077,14 +2748,12 @@
         </w:rPr>
         <w:t>content</w:t>
       </w:r>
-      <w:proofErr w:type="spellEnd"/>
       <w:r>
         <w:t xml:space="preserve">. </w:t>
       </w:r>
       <w:r>
         <w:t xml:space="preserve">W kolejnym kroku przy pomocy procesora </w:t>
       </w:r>
-      <w:proofErr w:type="spellStart"/>
       <w:r>
         <w:rPr>
           <w:i/>
@@ -3092,7 +2761,6 @@
         </w:rPr>
         <w:t>UpdateAttribute</w:t>
       </w:r>
-      <w:proofErr w:type="spellEnd"/>
       <w:r>
         <w:t xml:space="preserve"> zmieniane są nazwy plików według wzorca: </w:t>
       </w:r>
@@ -3110,112 +2778,56 @@
           <w:i/>
           <w:iCs/>
         </w:rPr>
-        <w:t>${</w:t>
-      </w:r>
-      <w:proofErr w:type="spellStart"/>
+        <w:t>${filename:substringBefore("_")}_${fragment.index}.json</w:t>
+      </w:r>
+    </w:p>
+    <w:p>
+      <w:pPr>
+        <w:jc w:val="both"/>
+      </w:pPr>
+      <w:r>
+        <w:rPr>
+          <w:rFonts w:cstheme="majorHAnsi"/>
+        </w:rPr>
+        <w:t xml:space="preserve">W rezultacie otrzymywane są pliki </w:t>
+      </w:r>
       <w:r>
         <w:rPr>
           <w:rFonts w:cstheme="majorHAnsi"/>
           <w:i/>
           <w:iCs/>
         </w:rPr>
-        <w:t>filename:substringBefore</w:t>
-      </w:r>
-      <w:proofErr w:type="spellEnd"/>
+        <w:t>artists_1</w:t>
+      </w:r>
+      <w:r>
+        <w:rPr>
+          <w:rFonts w:cstheme="majorHAnsi"/>
+        </w:rPr>
+        <w:t xml:space="preserve">, … </w:t>
+      </w:r>
       <w:r>
         <w:rPr>
           <w:rFonts w:cstheme="majorHAnsi"/>
           <w:i/>
           <w:iCs/>
         </w:rPr>
-        <w:t>("_")}_${</w:t>
-      </w:r>
-      <w:proofErr w:type="spellStart"/>
-      <w:r>
-        <w:rPr>
-          <w:rFonts w:cstheme="majorHAnsi"/>
+        <w:t>artists_125</w:t>
+      </w:r>
+      <w:r>
+        <w:rPr>
+          <w:rFonts w:cstheme="majorHAnsi"/>
+        </w:rPr>
+        <w:t xml:space="preserve">. Po wykonaniu powyższych operacji pliki przepływu trafiają do procesora </w:t>
+      </w:r>
+      <w:r>
+        <w:rPr>
           <w:i/>
           <w:iCs/>
         </w:rPr>
-        <w:t>fragment.index</w:t>
-      </w:r>
-      <w:proofErr w:type="spellEnd"/>
-      <w:r>
-        <w:rPr>
-          <w:rFonts w:cstheme="majorHAnsi"/>
-          <w:i/>
-          <w:iCs/>
-        </w:rPr>
-        <w:t>}.</w:t>
-      </w:r>
-      <w:proofErr w:type="spellStart"/>
-      <w:r>
-        <w:rPr>
-          <w:rFonts w:cstheme="majorHAnsi"/>
-          <w:i/>
-          <w:iCs/>
-        </w:rPr>
-        <w:t>json</w:t>
-      </w:r>
-      <w:proofErr w:type="spellEnd"/>
-    </w:p>
-    <w:p>
-      <w:pPr>
-        <w:jc w:val="both"/>
-      </w:pPr>
-      <w:r>
-        <w:rPr>
-          <w:rFonts w:cstheme="majorHAnsi"/>
-        </w:rPr>
-        <w:t xml:space="preserve">W rezultacie otrzymywane są pliki </w:t>
-      </w:r>
-      <w:r>
-        <w:rPr>
-          <w:rFonts w:cstheme="majorHAnsi"/>
-          <w:i/>
-          <w:iCs/>
-        </w:rPr>
-        <w:t>artists_1</w:t>
-      </w:r>
-      <w:r>
-        <w:rPr>
-          <w:rFonts w:cstheme="majorHAnsi"/>
-        </w:rPr>
-        <w:t xml:space="preserve">, … </w:t>
-      </w:r>
-      <w:r>
-        <w:rPr>
-          <w:rFonts w:cstheme="majorHAnsi"/>
-          <w:i/>
-          <w:iCs/>
-        </w:rPr>
-        <w:t>artists_125</w:t>
-      </w:r>
-      <w:r>
-        <w:rPr>
-          <w:rFonts w:cstheme="majorHAnsi"/>
-        </w:rPr>
-        <w:t xml:space="preserve">. Po wykonaniu powyższych operacji pliki przepływu trafiają do procesora </w:t>
-      </w:r>
-      <w:proofErr w:type="spellStart"/>
-      <w:r>
-        <w:rPr>
-          <w:i/>
-          <w:iCs/>
-        </w:rPr>
         <w:t>InvokeHTTP</w:t>
       </w:r>
-      <w:proofErr w:type="spellEnd"/>
-      <w:r>
-        <w:t xml:space="preserve">, przy pomocy którego wykonywane jest zapytanie do Web API </w:t>
-      </w:r>
-      <w:proofErr w:type="spellStart"/>
-      <w:r>
-        <w:t>Spotify</w:t>
-      </w:r>
-      <w:proofErr w:type="spellEnd"/>
-      <w:r>
-        <w:t>, z zawartością plików przepływu (identyfikatorami artystów) jako parametrem</w:t>
+      <w:r>
+        <w:t>, przy pomocy którego wykonywane jest zapytanie do Web API Spotify, z zawartością plików przepływu (identyfikatorami artystów) jako parametrem</w:t>
       </w:r>
       <w:r>
         <w:t xml:space="preserve">: </w:t>
@@ -3315,13 +2927,8 @@
       <w:pPr>
         <w:jc w:val="both"/>
       </w:pPr>
-      <w:proofErr w:type="spellStart"/>
-      <w:r>
-        <w:t>Token</w:t>
-      </w:r>
-      <w:proofErr w:type="spellEnd"/>
-      <w:r>
-        <w:t xml:space="preserve"> umożliwiający dostęp do API trzeba generować co godzinę.</w:t>
+      <w:r>
+        <w:t>Token umożliwiający dostęp do API trzeba generować co godzinę.</w:t>
       </w:r>
       <w:r>
         <w:t xml:space="preserve"> </w:t>
@@ -3343,47 +2950,71 @@
           <w:i/>
           <w:iCs/>
         </w:rPr>
-        <w:t>/</w:t>
-      </w:r>
-      <w:proofErr w:type="spellStart"/>
+        <w:t>/spotify/artists</w:t>
+      </w:r>
+      <w:r>
+        <w:t xml:space="preserve">) przy pomocy procesora </w:t>
+      </w:r>
       <w:r>
         <w:rPr>
           <w:i/>
           <w:iCs/>
         </w:rPr>
-        <w:t>spotify</w:t>
-      </w:r>
-      <w:proofErr w:type="spellEnd"/>
+        <w:t>PutHDFS</w:t>
+      </w:r>
+      <w:r>
+        <w:t xml:space="preserve">. </w:t>
+      </w:r>
+    </w:p>
+    <w:p>
+      <w:pPr>
+        <w:jc w:val="both"/>
+      </w:pPr>
+      <w:r>
+        <w:t xml:space="preserve">Dodatkowo do przepływu dołączone zostały dwa procesory – </w:t>
+      </w:r>
       <w:r>
         <w:rPr>
           <w:i/>
           <w:iCs/>
         </w:rPr>
-        <w:t>/</w:t>
-      </w:r>
-      <w:proofErr w:type="spellStart"/>
+        <w:t>AttributesToJSON</w:t>
+      </w:r>
+      <w:r>
+        <w:t xml:space="preserve"> oraz </w:t>
+      </w:r>
       <w:r>
         <w:rPr>
           <w:i/>
           <w:iCs/>
         </w:rPr>
-        <w:t>artists</w:t>
-      </w:r>
-      <w:proofErr w:type="spellEnd"/>
-      <w:r>
-        <w:t xml:space="preserve">) przy pomocy procesora </w:t>
-      </w:r>
-      <w:proofErr w:type="spellStart"/>
+        <w:t>PutHDFS</w:t>
+      </w:r>
+      <w:r>
+        <w:t xml:space="preserve"> – odpowiedzialne za obsługę błędów. Pierwszy z nich wydobywa atrybuty pliku przepływu takie jak</w:t>
+      </w:r>
+      <w:r>
+        <w:t xml:space="preserve"> URL, odpowiedź HTTP wraz z kodem czy indeks danego pliku przepływu,</w:t>
+      </w:r>
+      <w:r>
+        <w:t xml:space="preserve"> do pliku w formacie JSON, a drugi ładuje wygenerowane pliki do HDFS (</w:t>
+      </w:r>
       <w:r>
         <w:rPr>
           <w:i/>
           <w:iCs/>
         </w:rPr>
-        <w:t>PutHDFS</w:t>
-      </w:r>
-      <w:proofErr w:type="spellEnd"/>
-      <w:r>
-        <w:t xml:space="preserve">. </w:t>
+        <w:t>/spotify/</w:t>
+      </w:r>
+      <w:r>
+        <w:rPr>
+          <w:i/>
+          <w:iCs/>
+        </w:rPr>
+        <w:t>logs</w:t>
+      </w:r>
+      <w:r>
+        <w:t>).</w:t>
       </w:r>
     </w:p>
     <w:p>
@@ -3391,154 +3022,16 @@
         <w:jc w:val="both"/>
       </w:pPr>
       <w:r>
-        <w:t xml:space="preserve">Dodatkowo do przepływu dołączone zostały dwa procesory – </w:t>
-      </w:r>
-      <w:proofErr w:type="spellStart"/>
+        <w:lastRenderedPageBreak/>
+        <w:t>W Apache NiFi utworzone zostały jeszcze dwa przepływy, dla wcześniej wspomnianych danych dotyczących albumów oraz utworów. Pozyskane uprzednio pliki w formacie JSON ładowane są do odpowiednich folderów w HDFS (</w:t>
+      </w:r>
       <w:r>
         <w:rPr>
           <w:i/>
           <w:iCs/>
         </w:rPr>
-        <w:t>AttributesToJSON</w:t>
-      </w:r>
-      <w:proofErr w:type="spellEnd"/>
-      <w:r>
-        <w:t xml:space="preserve"> oraz </w:t>
-      </w:r>
-      <w:proofErr w:type="spellStart"/>
-      <w:r>
-        <w:rPr>
-          <w:i/>
-          <w:iCs/>
-        </w:rPr>
-        <w:t>PutHDFS</w:t>
-      </w:r>
-      <w:proofErr w:type="spellEnd"/>
-      <w:r>
-        <w:t xml:space="preserve"> – odpowiedzialne za obsługę błędów. Pierwszy z nich wydobywa atrybuty pliku przepływu takie jak</w:t>
-      </w:r>
-      <w:r>
-        <w:t xml:space="preserve"> URL, odpowiedź HTTP wraz z kodem czy indeks danego pliku przepływu,</w:t>
-      </w:r>
-      <w:r>
-        <w:t xml:space="preserve"> do pliku w formacie JSON, a drugi ładuje wygenerowane pliki do HDFS (</w:t>
-      </w:r>
-      <w:r>
-        <w:rPr>
-          <w:i/>
-          <w:iCs/>
-        </w:rPr>
-        <w:t>/</w:t>
-      </w:r>
-      <w:proofErr w:type="spellStart"/>
-      <w:r>
-        <w:rPr>
-          <w:i/>
-          <w:iCs/>
-        </w:rPr>
-        <w:t>spotify</w:t>
-      </w:r>
-      <w:proofErr w:type="spellEnd"/>
-      <w:r>
-        <w:rPr>
-          <w:i/>
-          <w:iCs/>
-        </w:rPr>
-        <w:t>/</w:t>
-      </w:r>
-      <w:proofErr w:type="spellStart"/>
-      <w:r>
-        <w:rPr>
-          <w:i/>
-          <w:iCs/>
-        </w:rPr>
-        <w:t>logs</w:t>
-      </w:r>
-      <w:proofErr w:type="spellEnd"/>
-      <w:r>
-        <w:t>).</w:t>
-      </w:r>
-    </w:p>
-    <w:p>
-      <w:pPr>
-        <w:jc w:val="both"/>
-      </w:pPr>
-      <w:r>
-        <w:lastRenderedPageBreak/>
-        <w:t xml:space="preserve">W Apache </w:t>
-      </w:r>
-      <w:proofErr w:type="spellStart"/>
-      <w:r>
-        <w:t>NiFi</w:t>
-      </w:r>
-      <w:proofErr w:type="spellEnd"/>
-      <w:r>
-        <w:t xml:space="preserve"> utworzone zostały jeszcze dwa przepływy, dla wcześniej wspomnianych danych dotyczących albumów oraz utworów. Pozyskane uprzednio pliki w formacie JSON ładowane są do odpowiednich folderów w HDFS (</w:t>
-      </w:r>
-      <w:r>
-        <w:rPr>
-          <w:i/>
-          <w:iCs/>
-        </w:rPr>
-        <w:t>/</w:t>
-      </w:r>
-      <w:proofErr w:type="spellStart"/>
-      <w:r>
-        <w:rPr>
-          <w:i/>
-          <w:iCs/>
-        </w:rPr>
-        <w:t>spotify</w:t>
-      </w:r>
-      <w:proofErr w:type="spellEnd"/>
-      <w:r>
-        <w:rPr>
-          <w:i/>
-          <w:iCs/>
-        </w:rPr>
-        <w:t>/</w:t>
-      </w:r>
-      <w:proofErr w:type="spellStart"/>
-      <w:r>
-        <w:rPr>
-          <w:i/>
-          <w:iCs/>
-        </w:rPr>
-        <w:t>albums</w:t>
-      </w:r>
-      <w:proofErr w:type="spellEnd"/>
-      <w:r>
-        <w:rPr>
-          <w:i/>
-          <w:iCs/>
-        </w:rPr>
-        <w:t>, /</w:t>
-      </w:r>
-      <w:proofErr w:type="spellStart"/>
-      <w:r>
-        <w:rPr>
-          <w:i/>
-          <w:iCs/>
-        </w:rPr>
-        <w:t>spotify</w:t>
-      </w:r>
-      <w:proofErr w:type="spellEnd"/>
-      <w:r>
-        <w:rPr>
-          <w:i/>
-          <w:iCs/>
-        </w:rPr>
-        <w:t>/</w:t>
-      </w:r>
-      <w:proofErr w:type="spellStart"/>
-      <w:r>
-        <w:rPr>
-          <w:i/>
-          <w:iCs/>
-        </w:rPr>
-        <w:t>tracks</w:t>
-      </w:r>
-      <w:proofErr w:type="spellEnd"/>
+        <w:t>/spotify/albums, /spotify/tracks</w:t>
+      </w:r>
       <w:r>
         <w:t>).</w:t>
       </w:r>
@@ -3665,17 +3158,8 @@
         <w:t xml:space="preserve">W następnym kroku </w:t>
       </w:r>
       <w:r>
-        <w:t xml:space="preserve">dane są przetwarzane przy pomocy skryptu języka </w:t>
-      </w:r>
-      <w:proofErr w:type="spellStart"/>
-      <w:r>
-        <w:t>Python</w:t>
-      </w:r>
-      <w:proofErr w:type="spellEnd"/>
-      <w:r>
-        <w:t xml:space="preserve"> wykorzystującego </w:t>
-      </w:r>
-      <w:proofErr w:type="spellStart"/>
+        <w:t xml:space="preserve">dane są przetwarzane przy pomocy skryptu języka Python wykorzystującego </w:t>
+      </w:r>
       <w:r>
         <w:rPr>
           <w:i/>
@@ -3683,7 +3167,6 @@
         </w:rPr>
         <w:t>PySpark</w:t>
       </w:r>
-      <w:proofErr w:type="spellEnd"/>
       <w:r>
         <w:t xml:space="preserve"> </w:t>
       </w:r>
@@ -3694,15 +3177,7 @@
         <w:t xml:space="preserve"> Apache Spark</w:t>
       </w:r>
       <w:r>
-        <w:t xml:space="preserve"> w </w:t>
-      </w:r>
-      <w:proofErr w:type="spellStart"/>
-      <w:r>
-        <w:t>Pythonie</w:t>
-      </w:r>
-      <w:proofErr w:type="spellEnd"/>
-      <w:r>
-        <w:t xml:space="preserve">. </w:t>
+        <w:t xml:space="preserve"> w Pythonie. </w:t>
       </w:r>
       <w:r>
         <w:t xml:space="preserve">Z plików z danymi o artystach wybrane zostały </w:t>
@@ -3728,31 +3203,7 @@
         <w:jc w:val="both"/>
       </w:pPr>
       <w:r>
-        <w:t xml:space="preserve">Do składowania danych wykorzystany został również projekt Apache </w:t>
-      </w:r>
-      <w:proofErr w:type="spellStart"/>
-      <w:r>
-        <w:t>HBase</w:t>
-      </w:r>
-      <w:proofErr w:type="spellEnd"/>
-      <w:r>
-        <w:t xml:space="preserve">. Ładowane są tam widoki wsadowe tworzone przy pomocy Apache Spark poprzez interakcję ze stworzoną aplikacją </w:t>
-      </w:r>
-      <w:proofErr w:type="spellStart"/>
-      <w:r>
-        <w:t>Flask</w:t>
-      </w:r>
-      <w:proofErr w:type="spellEnd"/>
-      <w:r>
-        <w:t xml:space="preserve">. Tabela w Apache </w:t>
-      </w:r>
-      <w:proofErr w:type="spellStart"/>
-      <w:r>
-        <w:t>HBase</w:t>
-      </w:r>
-      <w:proofErr w:type="spellEnd"/>
-      <w:r>
-        <w:t xml:space="preserve"> służy do przechowywania wszystkich 3 rodzajów tworzonych widoków. W jej obrębie wyróżnione zostały 3 rodziny kolumn – dotyczące danych o artystach, albumach oraz utworach, gdyż po takie podzbiory zmiennych</w:t>
+        <w:t>Do składowania danych wykorzystany został również projekt Apache HBase. Ładowane są tam widoki wsadowe tworzone przy pomocy Apache Spark poprzez interakcję ze stworzoną aplikacją Flask. Tabela w Apache HBase służy do przechowywania wszystkich 3 rodzajów tworzonych widoków. W jej obrębie wyróżnione zostały 3 rodziny kolumn – dotyczące danych o artystach, albumach oraz utworach, gdyż po takie podzbiory zmiennych</w:t>
       </w:r>
       <w:r>
         <w:t xml:space="preserve"> sięgamy poprzez aplikację.</w:t>
@@ -3881,17 +3332,7 @@
           <w:sz w:val="18"/>
           <w:szCs w:val="18"/>
         </w:rPr>
-        <w:t>Dziesięć najpopularniejszych utworów w całym zbiorze wraz z imieniem i nazwiskiem/pseudonimem artysty</w:t>
-      </w:r>
-      <w:r>
-        <w:rPr>
-          <w:rFonts w:cstheme="majorHAnsi"/>
-          <w:i/>
-          <w:iCs/>
-          <w:sz w:val="18"/>
-          <w:szCs w:val="18"/>
-        </w:rPr>
-        <w:t>.</w:t>
+        <w:t>Dziesięć najpopularniejszych utworów w całym zbiorze wraz z imieniem i nazwiskiem/pseudonimem artysty.</w:t>
       </w:r>
     </w:p>
     <w:p>
@@ -3998,17 +3439,7 @@
           <w:sz w:val="18"/>
           <w:szCs w:val="18"/>
         </w:rPr>
-        <w:t>Rozkład zmiennej opisującej długość trwania utworu (po konwersji z milisekund na minuty) z pominięciem utworów dłuższych niż 10 min (takich utworów było tylko 125 i znacznie zaburzały rozkład)</w:t>
-      </w:r>
-      <w:r>
-        <w:rPr>
-          <w:rFonts w:cstheme="majorHAnsi"/>
-          <w:i/>
-          <w:iCs/>
-          <w:sz w:val="18"/>
-          <w:szCs w:val="18"/>
-        </w:rPr>
-        <w:t>.</w:t>
+        <w:t>Rozkład zmiennej opisującej długość trwania utworu (po konwersji z milisekund na minuty) z pominięciem utworów dłuższych niż 10 min (takich utworów było tylko 125 i znacznie zaburzały rozkład).</w:t>
       </w:r>
     </w:p>
     <w:p>
@@ -4155,6 +3586,7 @@
           <w:szCs w:val="18"/>
         </w:rPr>
         <w:br/>
+        <w:t>Tabela 2</w:t>
       </w:r>
       <w:r>
         <w:rPr>
@@ -4164,7 +3596,7 @@
           <w:sz w:val="18"/>
           <w:szCs w:val="18"/>
         </w:rPr>
-        <w:t xml:space="preserve">Tabela </w:t>
+        <w:t>, 3</w:t>
       </w:r>
       <w:r>
         <w:rPr>
@@ -4174,7 +3606,7 @@
           <w:sz w:val="18"/>
           <w:szCs w:val="18"/>
         </w:rPr>
-        <w:t>2</w:t>
+        <w:t xml:space="preserve">: </w:t>
       </w:r>
       <w:r>
         <w:rPr>
@@ -4184,7 +3616,7 @@
           <w:sz w:val="18"/>
           <w:szCs w:val="18"/>
         </w:rPr>
-        <w:t>, 3</w:t>
+        <w:t>Dziesięć naj</w:t>
       </w:r>
       <w:r>
         <w:rPr>
@@ -4194,7 +3626,7 @@
           <w:sz w:val="18"/>
           <w:szCs w:val="18"/>
         </w:rPr>
-        <w:t xml:space="preserve">: </w:t>
+        <w:t>częściej występujących gatunków (według liczby artystów w nich tworzących) oraz dziesięć gatunków o najwyższej średniej popularności artystów w nich tworzących (w przypadku barbadian pop jedyną artystką jest Rihanna)</w:t>
       </w:r>
       <w:r>
         <w:rPr>
@@ -4204,147 +3636,66 @@
           <w:sz w:val="18"/>
           <w:szCs w:val="18"/>
         </w:rPr>
-        <w:t>Dziesięć naj</w:t>
-      </w:r>
-      <w:r>
-        <w:rPr>
-          <w:rFonts w:cstheme="majorHAnsi"/>
+        <w:t>.</w:t>
+      </w:r>
+    </w:p>
+    <w:p>
+      <w:pPr>
+        <w:jc w:val="both"/>
+      </w:pPr>
+      <w:r>
+        <w:t xml:space="preserve">Na podstawie przetworzonych wcześniej danych zostały </w:t>
+      </w:r>
+      <w:r>
+        <w:t>utworzone</w:t>
+      </w:r>
+      <w:r>
+        <w:t xml:space="preserve"> </w:t>
+      </w:r>
+      <w:r>
+        <w:t xml:space="preserve">także </w:t>
+      </w:r>
+      <w:r>
+        <w:t xml:space="preserve">widoki wsadowe, które znalazły się w warstwie prezentacyjnej. Generowanie widoków </w:t>
+      </w:r>
+      <w:r>
+        <w:t xml:space="preserve">odbywa się przy użyciu funkcji napisanych w języku Python, wykorzystujących </w:t>
+      </w:r>
+      <w:r>
+        <w:rPr>
           <w:i/>
           <w:iCs/>
-          <w:sz w:val="18"/>
-          <w:szCs w:val="18"/>
-        </w:rPr>
-        <w:t xml:space="preserve">częściej występujących gatunków (według liczby artystów w nich tworzących) oraz dziesięć gatunków o najwyższej średniej popularności artystów w nich tworzących (w przypadku </w:t>
-      </w:r>
-      <w:proofErr w:type="spellStart"/>
-      <w:r>
-        <w:rPr>
-          <w:rFonts w:cstheme="majorHAnsi"/>
+        </w:rPr>
+        <w:t>PySpark</w:t>
+      </w:r>
+      <w:r>
+        <w:t xml:space="preserve"> do </w:t>
+      </w:r>
+      <w:r>
+        <w:t>skorzystania</w:t>
+      </w:r>
+      <w:r>
+        <w:t xml:space="preserve"> </w:t>
+      </w:r>
+      <w:r>
+        <w:t xml:space="preserve">z </w:t>
+      </w:r>
+      <w:r>
+        <w:t>Apache Spa</w:t>
+      </w:r>
+      <w:r>
+        <w:t xml:space="preserve">rk oraz pakiet </w:t>
+      </w:r>
+      <w:r>
+        <w:rPr>
           <w:i/>
           <w:iCs/>
-          <w:sz w:val="18"/>
-          <w:szCs w:val="18"/>
-        </w:rPr>
-        <w:t>barbadian</w:t>
-      </w:r>
-      <w:proofErr w:type="spellEnd"/>
-      <w:r>
-        <w:rPr>
-          <w:rFonts w:cstheme="majorHAnsi"/>
-          <w:i/>
-          <w:iCs/>
-          <w:sz w:val="18"/>
-          <w:szCs w:val="18"/>
-        </w:rPr>
-        <w:t xml:space="preserve"> pop jedyną artystką jest </w:t>
-      </w:r>
-      <w:proofErr w:type="spellStart"/>
-      <w:r>
-        <w:rPr>
-          <w:rFonts w:cstheme="majorHAnsi"/>
-          <w:i/>
-          <w:iCs/>
-          <w:sz w:val="18"/>
-          <w:szCs w:val="18"/>
-        </w:rPr>
-        <w:t>Rihanna</w:t>
-      </w:r>
-      <w:proofErr w:type="spellEnd"/>
-      <w:r>
-        <w:rPr>
-          <w:rFonts w:cstheme="majorHAnsi"/>
-          <w:i/>
-          <w:iCs/>
-          <w:sz w:val="18"/>
-          <w:szCs w:val="18"/>
-        </w:rPr>
-        <w:t>)</w:t>
-      </w:r>
-      <w:r>
-        <w:rPr>
-          <w:rFonts w:cstheme="majorHAnsi"/>
-          <w:i/>
-          <w:iCs/>
-          <w:sz w:val="18"/>
-          <w:szCs w:val="18"/>
-        </w:rPr>
-        <w:t>.</w:t>
-      </w:r>
-    </w:p>
-    <w:p>
-      <w:pPr>
-        <w:jc w:val="both"/>
-      </w:pPr>
-      <w:r>
-        <w:t xml:space="preserve">Na podstawie przetworzonych wcześniej danych zostały </w:t>
-      </w:r>
-      <w:r>
-        <w:t>utworzone</w:t>
-      </w:r>
-      <w:r>
-        <w:t xml:space="preserve"> </w:t>
-      </w:r>
-      <w:r>
-        <w:t xml:space="preserve">także </w:t>
-      </w:r>
-      <w:r>
-        <w:t xml:space="preserve">widoki wsadowe, które znalazły się w warstwie prezentacyjnej. Generowanie widoków </w:t>
-      </w:r>
-      <w:r>
-        <w:t xml:space="preserve">odbywa się przy użyciu funkcji napisanych w języku </w:t>
-      </w:r>
-      <w:proofErr w:type="spellStart"/>
-      <w:r>
-        <w:t>Python</w:t>
-      </w:r>
-      <w:proofErr w:type="spellEnd"/>
-      <w:r>
-        <w:t xml:space="preserve">, wykorzystujących </w:t>
-      </w:r>
-      <w:proofErr w:type="spellStart"/>
-      <w:r>
-        <w:rPr>
-          <w:i/>
-          <w:iCs/>
-        </w:rPr>
-        <w:t>PySpark</w:t>
-      </w:r>
-      <w:proofErr w:type="spellEnd"/>
-      <w:r>
-        <w:t xml:space="preserve"> do </w:t>
-      </w:r>
-      <w:r>
-        <w:t>skorzystania</w:t>
-      </w:r>
-      <w:r>
-        <w:t xml:space="preserve"> </w:t>
-      </w:r>
-      <w:r>
-        <w:t xml:space="preserve">z </w:t>
-      </w:r>
-      <w:r>
-        <w:t>Apache Spa</w:t>
-      </w:r>
-      <w:r>
-        <w:t xml:space="preserve">rk oraz pakiet </w:t>
-      </w:r>
-      <w:proofErr w:type="spellStart"/>
-      <w:r>
-        <w:rPr>
-          <w:i/>
-          <w:iCs/>
         </w:rPr>
         <w:t>happybase</w:t>
       </w:r>
-      <w:proofErr w:type="spellEnd"/>
-      <w:r>
-        <w:t xml:space="preserve"> do połączenia z Apache </w:t>
-      </w:r>
-      <w:proofErr w:type="spellStart"/>
-      <w:r>
-        <w:t>HBase</w:t>
-      </w:r>
-      <w:proofErr w:type="spellEnd"/>
+      <w:r>
+        <w:t xml:space="preserve"> do połączenia z Apache HBase</w:t>
+      </w:r>
       <w:r>
         <w:t>, przyjmując</w:t>
       </w:r>
@@ -4380,15 +3731,7 @@
         <w:t xml:space="preserve">orównanie </w:t>
       </w:r>
       <w:r>
-        <w:t xml:space="preserve">liczby obserwatorów oraz rankingu popularności </w:t>
-      </w:r>
-      <w:proofErr w:type="spellStart"/>
-      <w:r>
-        <w:t>Spotify</w:t>
-      </w:r>
-      <w:proofErr w:type="spellEnd"/>
-      <w:r>
-        <w:t xml:space="preserve"> dla artystów</w:t>
+        <w:t>liczby obserwatorów oraz rankingu popularności Spotify dla artystów</w:t>
       </w:r>
       <w:r>
         <w:t>,</w:t>
@@ -4456,15 +3799,7 @@
         <w:t xml:space="preserve"> tworzy widok wsadowy przy pomocy </w:t>
       </w:r>
       <w:r>
-        <w:t>Apache Spark (</w:t>
-      </w:r>
-      <w:proofErr w:type="spellStart"/>
-      <w:r>
-        <w:t>PySpark</w:t>
-      </w:r>
-      <w:proofErr w:type="spellEnd"/>
-      <w:r>
-        <w:t>)</w:t>
+        <w:t>Apache Spark (PySpark)</w:t>
       </w:r>
       <w:r>
         <w:t xml:space="preserve">, a następnie </w:t>
@@ -4485,29 +3820,21 @@
         <w:t>Apache</w:t>
       </w:r>
       <w:r>
+        <w:t xml:space="preserve"> HBase </w:t>
+      </w:r>
+      <w:r>
+        <w:t>oraz</w:t>
+      </w:r>
+      <w:r>
         <w:t xml:space="preserve"> </w:t>
       </w:r>
-      <w:proofErr w:type="spellStart"/>
-      <w:r>
-        <w:t>HBase</w:t>
-      </w:r>
-      <w:proofErr w:type="spellEnd"/>
+      <w:r>
+        <w:t>zwraca jako wynik. Jeżeli funkcja zostanie wywołana po</w:t>
+      </w:r>
       <w:r>
         <w:t xml:space="preserve"> </w:t>
       </w:r>
       <w:r>
-        <w:t>oraz</w:t>
-      </w:r>
-      <w:r>
-        <w:t xml:space="preserve"> </w:t>
-      </w:r>
-      <w:r>
-        <w:t>zwraca jako wynik. Jeżeli funkcja zostanie wywołana po</w:t>
-      </w:r>
-      <w:r>
-        <w:t xml:space="preserve"> </w:t>
-      </w:r>
-      <w:r>
         <w:t xml:space="preserve">raz kolejny dla tego samego </w:t>
       </w:r>
       <w:r>
@@ -4520,15 +3847,7 @@
         <w:t xml:space="preserve">tabeli w </w:t>
       </w:r>
       <w:r>
-        <w:t xml:space="preserve">Apache </w:t>
-      </w:r>
-      <w:proofErr w:type="spellStart"/>
-      <w:r>
-        <w:t>HBase</w:t>
-      </w:r>
-      <w:proofErr w:type="spellEnd"/>
-      <w:r>
-        <w:t>.</w:t>
+        <w:t>Apache HBase.</w:t>
       </w:r>
     </w:p>
     <w:p>
@@ -4546,17 +3865,8 @@
         <w:jc w:val="both"/>
       </w:pPr>
       <w:r>
-        <w:t xml:space="preserve">Warstwa prezentacyjna rozwiązania przygotowana została w postaci aplikacji </w:t>
-      </w:r>
-      <w:proofErr w:type="spellStart"/>
-      <w:r>
-        <w:t>Flask</w:t>
-      </w:r>
-      <w:proofErr w:type="spellEnd"/>
-      <w:r>
-        <w:t xml:space="preserve">. Składa się z dwóch widoków – </w:t>
-      </w:r>
-      <w:proofErr w:type="spellStart"/>
+        <w:t xml:space="preserve">Warstwa prezentacyjna rozwiązania przygotowana została w postaci aplikacji Flask. Składa się z dwóch widoków – </w:t>
+      </w:r>
       <w:r>
         <w:rPr>
           <w:i/>
@@ -4564,7 +3874,6 @@
         </w:rPr>
         <w:t>search</w:t>
       </w:r>
-      <w:proofErr w:type="spellEnd"/>
       <w:r>
         <w:t xml:space="preserve"> oraz </w:t>
       </w:r>
@@ -4576,16 +3885,11 @@
         <w:t>report</w:t>
       </w:r>
       <w:r>
-        <w:t xml:space="preserve">. Pierwszy z nich zawiera formularz z jednym polem tekstowym, w którym użytkownik może podać identyfikator artysty. Po przesłaniu formularza generowany jest drugi z widoków, który zawiera raport przygotowany przy pomocy </w:t>
-      </w:r>
-      <w:proofErr w:type="spellStart"/>
-      <w:r>
-        <w:t>PySpark</w:t>
+        <w:t>. Pierwszy z nich zawiera formularz z jednym polem tekstowym, w którym użytkownik może podać identyfikator artysty. Po przesłaniu formularza generowany jest drugi z widoków, który zawiera raport przygotowany przy pomocy PySpark</w:t>
       </w:r>
       <w:r>
         <w:t>’a</w:t>
       </w:r>
-      <w:proofErr w:type="spellEnd"/>
       <w:r>
         <w:t>.</w:t>
       </w:r>
@@ -4661,7 +3965,7 @@
           <w:sz w:val="18"/>
           <w:szCs w:val="18"/>
         </w:rPr>
-        <w:t>Figura</w:t>
+        <w:t>Figura 7</w:t>
       </w:r>
       <w:r>
         <w:rPr>
@@ -4671,7 +3975,7 @@
           <w:sz w:val="18"/>
           <w:szCs w:val="18"/>
         </w:rPr>
-        <w:t xml:space="preserve"> </w:t>
+        <w:t xml:space="preserve">: </w:t>
       </w:r>
       <w:r>
         <w:rPr>
@@ -4681,37 +3985,7 @@
           <w:sz w:val="18"/>
           <w:szCs w:val="18"/>
         </w:rPr>
-        <w:t>7</w:t>
-      </w:r>
-      <w:r>
-        <w:rPr>
-          <w:rFonts w:cstheme="majorHAnsi"/>
-          <w:i/>
-          <w:iCs/>
-          <w:sz w:val="18"/>
-          <w:szCs w:val="18"/>
-        </w:rPr>
-        <w:t xml:space="preserve">: </w:t>
-      </w:r>
-      <w:r>
-        <w:rPr>
-          <w:rFonts w:cstheme="majorHAnsi"/>
-          <w:i/>
-          <w:iCs/>
-          <w:sz w:val="18"/>
-          <w:szCs w:val="18"/>
-        </w:rPr>
-        <w:t>Fragment raportu zawartego w warstwie prezentacyjnej</w:t>
-      </w:r>
-      <w:r>
-        <w:rPr>
-          <w:rFonts w:cstheme="majorHAnsi"/>
-          <w:i/>
-          <w:iCs/>
-          <w:sz w:val="18"/>
-          <w:szCs w:val="18"/>
-        </w:rPr>
-        <w:t>.</w:t>
+        <w:t>Fragment raportu zawartego w warstwie prezentacyjnej.</w:t>
       </w:r>
     </w:p>
     <w:p>
@@ -4868,13 +4142,8 @@
           </w:tcPr>
           <w:p>
             <w:r>
-              <w:t xml:space="preserve">Otrzymanie listy ID najpopularniejszych 5000 artystów według </w:t>
-            </w:r>
-            <w:proofErr w:type="spellStart"/>
-            <w:r>
-              <w:t>Spotify</w:t>
-            </w:r>
-            <w:proofErr w:type="spellEnd"/>
+              <w:t>Otrzymanie listy ID najpopularniejszych 5000 artystów według Spotify</w:t>
+            </w:r>
           </w:p>
         </w:tc>
         <w:tc>
@@ -4970,15 +4239,7 @@
             </w:r>
             <w:r>
               <w:lastRenderedPageBreak/>
-              <w:t xml:space="preserve">artystach) utworzony w Apache </w:t>
-            </w:r>
-            <w:proofErr w:type="spellStart"/>
-            <w:r>
-              <w:t>NiFi</w:t>
-            </w:r>
-            <w:proofErr w:type="spellEnd"/>
-            <w:r>
-              <w:t>.</w:t>
+              <w:t>artystach) utworzony w Apache NiFi.</w:t>
             </w:r>
           </w:p>
         </w:tc>
@@ -4991,7 +4252,6 @@
               <w:lastRenderedPageBreak/>
               <w:t xml:space="preserve">Folder </w:t>
             </w:r>
-            <w:proofErr w:type="spellStart"/>
             <w:r>
               <w:rPr>
                 <w:i/>
@@ -4999,7 +4259,6 @@
               </w:rPr>
               <w:t>artists</w:t>
             </w:r>
-            <w:proofErr w:type="spellEnd"/>
             <w:r>
               <w:t xml:space="preserve"> w HDFS zawiera 125 plików w</w:t>
             </w:r>
@@ -5008,15 +4267,7 @@
             </w:r>
             <w:r>
               <w:lastRenderedPageBreak/>
-              <w:t xml:space="preserve">formacie JSON, o nazwach </w:t>
-            </w:r>
-            <w:proofErr w:type="spellStart"/>
-            <w:r>
-              <w:t>artists</w:t>
-            </w:r>
-            <w:proofErr w:type="spellEnd"/>
-            <w:r>
-              <w:t>_* .</w:t>
+              <w:t>formacie JSON, o nazwach artists_* .</w:t>
             </w:r>
           </w:p>
         </w:tc>
@@ -5042,13 +4293,8 @@
           </w:tcPr>
           <w:p>
             <w:r>
-              <w:t xml:space="preserve">Otrzymanie informacji na temat albumów najpopularniejszych 10 artystów według </w:t>
-            </w:r>
-            <w:proofErr w:type="spellStart"/>
-            <w:r>
-              <w:t>Spotify</w:t>
-            </w:r>
-            <w:proofErr w:type="spellEnd"/>
+              <w:t>Otrzymanie informacji na temat albumów najpopularniejszych 10 artystów według Spotify</w:t>
+            </w:r>
           </w:p>
         </w:tc>
         <w:tc>
@@ -5062,7 +4308,6 @@
             <w:r>
               <w:t xml:space="preserve"> skrypt </w:t>
             </w:r>
-            <w:proofErr w:type="spellStart"/>
             <w:r>
               <w:rPr>
                 <w:i/>
@@ -5070,7 +4315,6 @@
               </w:rPr>
               <w:t>spotipy_albums.ipynb</w:t>
             </w:r>
-            <w:proofErr w:type="spellEnd"/>
             <w:r>
               <w:t xml:space="preserve"> z wygenerowanym na stronie </w:t>
             </w:r>
@@ -5126,13 +4370,8 @@
           </w:tcPr>
           <w:p>
             <w:r>
-              <w:t xml:space="preserve">Otrzymanie informacji na temat piosenek najpopularniejszych 10 artystów według </w:t>
-            </w:r>
-            <w:proofErr w:type="spellStart"/>
-            <w:r>
-              <w:t>Spotify</w:t>
-            </w:r>
-            <w:proofErr w:type="spellEnd"/>
+              <w:t>Otrzymanie informacji na temat piosenek najpopularniejszych 10 artystów według Spotify</w:t>
+            </w:r>
           </w:p>
         </w:tc>
         <w:tc>
@@ -5146,7 +4385,6 @@
             <w:r>
               <w:t xml:space="preserve"> skrypt </w:t>
             </w:r>
-            <w:proofErr w:type="spellStart"/>
             <w:r>
               <w:rPr>
                 <w:i/>
@@ -5154,7 +4392,6 @@
               </w:rPr>
               <w:t>spotipy_tracks.ipynb</w:t>
             </w:r>
-            <w:proofErr w:type="spellEnd"/>
             <w:r>
               <w:t xml:space="preserve"> z wygenerowanym na stronie </w:t>
             </w:r>
@@ -5222,7 +4459,6 @@
             <w:r>
               <w:t xml:space="preserve">Uruchomiony został skrypt </w:t>
             </w:r>
-            <w:proofErr w:type="spellStart"/>
             <w:r>
               <w:rPr>
                 <w:i/>
@@ -5230,7 +4466,6 @@
               </w:rPr>
               <w:t>PySparkDataPreprocessing.ipynb</w:t>
             </w:r>
-            <w:proofErr w:type="spellEnd"/>
             <w:r>
               <w:t xml:space="preserve">, w którym dane </w:t>
             </w:r>
@@ -5357,113 +4592,38 @@
                 <w:i/>
                 <w:iCs/>
               </w:rPr>
-              <w:t>/</w:t>
-            </w:r>
-            <w:proofErr w:type="spellStart"/>
+              <w:t>/usr/local/hbase/bin/hbase thrift</w:t>
+            </w:r>
+            <w:r>
+              <w:t xml:space="preserve"> na wirtualnej maszynie</w:t>
+            </w:r>
+            <w:r>
+              <w:t>,</w:t>
+            </w:r>
+            <w:r>
+              <w:t xml:space="preserve"> a następnie został uruchomiony skrypt </w:t>
+            </w:r>
             <w:r>
               <w:rPr>
                 <w:i/>
                 <w:iCs/>
               </w:rPr>
-              <w:t>usr</w:t>
-            </w:r>
-            <w:proofErr w:type="spellEnd"/>
+              <w:t>PySpark_report</w:t>
+            </w:r>
             <w:r>
               <w:rPr>
                 <w:i/>
                 <w:iCs/>
               </w:rPr>
-              <w:t>/</w:t>
-            </w:r>
-            <w:proofErr w:type="spellStart"/>
+              <w:t>_</w:t>
+            </w:r>
             <w:r>
               <w:rPr>
                 <w:i/>
                 <w:iCs/>
               </w:rPr>
-              <w:t>local</w:t>
-            </w:r>
-            <w:proofErr w:type="spellEnd"/>
-            <w:r>
-              <w:rPr>
-                <w:i/>
-                <w:iCs/>
-              </w:rPr>
-              <w:t>/</w:t>
-            </w:r>
-            <w:proofErr w:type="spellStart"/>
-            <w:r>
-              <w:rPr>
-                <w:i/>
-                <w:iCs/>
-              </w:rPr>
-              <w:t>hbase</w:t>
-            </w:r>
-            <w:proofErr w:type="spellEnd"/>
-            <w:r>
-              <w:rPr>
-                <w:i/>
-                <w:iCs/>
-              </w:rPr>
-              <w:t>/bin/</w:t>
-            </w:r>
-            <w:proofErr w:type="spellStart"/>
-            <w:r>
-              <w:rPr>
-                <w:i/>
-                <w:iCs/>
-              </w:rPr>
-              <w:t>hbase</w:t>
-            </w:r>
-            <w:proofErr w:type="spellEnd"/>
-            <w:r>
-              <w:rPr>
-                <w:i/>
-                <w:iCs/>
-              </w:rPr>
-              <w:t xml:space="preserve"> </w:t>
-            </w:r>
-            <w:proofErr w:type="spellStart"/>
-            <w:r>
-              <w:rPr>
-                <w:i/>
-                <w:iCs/>
-              </w:rPr>
-              <w:t>thrift</w:t>
-            </w:r>
-            <w:proofErr w:type="spellEnd"/>
-            <w:r>
-              <w:t xml:space="preserve"> na wirtualnej maszynie</w:t>
-            </w:r>
-            <w:r>
-              <w:t>,</w:t>
-            </w:r>
-            <w:r>
-              <w:t xml:space="preserve"> a następnie został uruchomiony skrypt </w:t>
-            </w:r>
-            <w:proofErr w:type="spellStart"/>
-            <w:r>
-              <w:rPr>
-                <w:i/>
-                <w:iCs/>
-              </w:rPr>
-              <w:t>PySpark_report</w:t>
-            </w:r>
-            <w:r>
-              <w:rPr>
-                <w:i/>
-                <w:iCs/>
-              </w:rPr>
-              <w:t>_</w:t>
-            </w:r>
-            <w:r>
-              <w:rPr>
-                <w:i/>
-                <w:iCs/>
-              </w:rPr>
               <w:t>test.ipynb</w:t>
             </w:r>
-            <w:proofErr w:type="spellEnd"/>
             <w:r>
               <w:t xml:space="preserve"> z podanym </w:t>
             </w:r>
@@ -5484,23 +4644,7 @@
               <w:t xml:space="preserve">Na końcu skryptu powinny pojawić się 3 tabele utworzone przy pomocy funkcji </w:t>
             </w:r>
             <w:r>
-              <w:t xml:space="preserve">języka </w:t>
-            </w:r>
-            <w:proofErr w:type="spellStart"/>
-            <w:r>
-              <w:t>Python</w:t>
-            </w:r>
-            <w:proofErr w:type="spellEnd"/>
-            <w:r>
-              <w:t xml:space="preserve"> z wykorzystaniem pakietu </w:t>
-            </w:r>
-            <w:proofErr w:type="spellStart"/>
-            <w:r>
-              <w:t>PySpark</w:t>
-            </w:r>
-            <w:proofErr w:type="spellEnd"/>
-            <w:r>
-              <w:t>.</w:t>
+              <w:t>języka Python z wykorzystaniem pakietu PySpark.</w:t>
             </w:r>
           </w:p>
         </w:tc>
@@ -5542,13 +4686,8 @@
             <w:r>
               <w:t xml:space="preserve">Apache </w:t>
             </w:r>
-            <w:proofErr w:type="spellStart"/>
-            <w:r>
-              <w:t>HBase</w:t>
-            </w:r>
-            <w:proofErr w:type="spellEnd"/>
-            <w:r>
-              <w:t>)</w:t>
+            <w:r>
+              <w:t>HBase)</w:t>
             </w:r>
           </w:p>
         </w:tc>
@@ -5686,13 +4825,8 @@
           </w:tcPr>
           <w:p>
             <w:r>
-              <w:t xml:space="preserve">Uruchomienie aplikacji </w:t>
-            </w:r>
-            <w:proofErr w:type="spellStart"/>
-            <w:r>
-              <w:t>Flask</w:t>
-            </w:r>
-            <w:proofErr w:type="spellEnd"/>
+              <w:t>Uruchomienie aplikacji Flask</w:t>
+            </w:r>
           </w:p>
         </w:tc>
         <w:tc>
@@ -5703,7 +4837,6 @@
             <w:r>
               <w:t xml:space="preserve">W terminalu, po przejściu do folderu </w:t>
             </w:r>
-            <w:proofErr w:type="spellStart"/>
             <w:r>
               <w:rPr>
                 <w:i/>
@@ -5711,7 +4844,6 @@
               </w:rPr>
               <w:t>spotify</w:t>
             </w:r>
-            <w:proofErr w:type="spellEnd"/>
             <w:r>
               <w:t xml:space="preserve">, wywołane zostały kolejno komendy: </w:t>
             </w:r>
@@ -5723,45 +4855,20 @@
                 <w:i/>
                 <w:iCs/>
               </w:rPr>
-              <w:t>export FLASK_APP=</w:t>
-            </w:r>
-            <w:proofErr w:type="spellStart"/>
+              <w:t>export FLASK_APP=app</w:t>
+            </w:r>
+            <w:r>
+              <w:t xml:space="preserve"> </w:t>
+            </w:r>
+            <w:r>
+              <w:br/>
+            </w:r>
             <w:r>
               <w:rPr>
                 <w:i/>
                 <w:iCs/>
               </w:rPr>
-              <w:t>app</w:t>
-            </w:r>
-            <w:proofErr w:type="spellEnd"/>
-            <w:r>
-              <w:t xml:space="preserve"> </w:t>
-            </w:r>
-            <w:r>
-              <w:br/>
-            </w:r>
-            <w:r>
-              <w:rPr>
-                <w:i/>
-                <w:iCs/>
-              </w:rPr>
-              <w:t xml:space="preserve">python3 -m </w:t>
-            </w:r>
-            <w:proofErr w:type="spellStart"/>
-            <w:r>
-              <w:rPr>
-                <w:i/>
-                <w:iCs/>
-              </w:rPr>
-              <w:t>flask</w:t>
-            </w:r>
-            <w:proofErr w:type="spellEnd"/>
-            <w:r>
-              <w:rPr>
-                <w:i/>
-                <w:iCs/>
-              </w:rPr>
-              <w:t xml:space="preserve"> run </w:t>
+              <w:t xml:space="preserve">python3 -m flask run </w:t>
             </w:r>
             <w:r>
               <w:rPr>
@@ -5799,17 +4906,8 @@
                 <w:i/>
                 <w:iCs/>
               </w:rPr>
-              <w:t>localhost:5000/</w:t>
-            </w:r>
-            <w:proofErr w:type="spellStart"/>
-            <w:r>
-              <w:rPr>
-                <w:i/>
-                <w:iCs/>
-              </w:rPr>
-              <w:t>search</w:t>
-            </w:r>
-            <w:proofErr w:type="spellEnd"/>
+              <w:t>localhost:5000/search</w:t>
+            </w:r>
             <w:r>
               <w:t xml:space="preserve"> wyświetla się strona z polem formularza.</w:t>
             </w:r>
@@ -5837,15 +4935,7 @@
           </w:tcPr>
           <w:p>
             <w:r>
-              <w:t xml:space="preserve">Stworzenie raportu w aplikacji </w:t>
-            </w:r>
-            <w:proofErr w:type="spellStart"/>
-            <w:r>
-              <w:t>Flask</w:t>
-            </w:r>
-            <w:proofErr w:type="spellEnd"/>
-            <w:r>
-              <w:t xml:space="preserve"> dla artysty o ID </w:t>
+              <w:t xml:space="preserve">Stworzenie raportu w aplikacji Flask dla artysty o ID </w:t>
             </w:r>
             <w:r>
               <w:t>7v49oVVUhvIQG5EK0jkcF7</w:t>
@@ -5868,17 +4958,8 @@
                 <w:i/>
                 <w:iCs/>
               </w:rPr>
-              <w:t>localhost:5000/</w:t>
-            </w:r>
-            <w:proofErr w:type="spellStart"/>
-            <w:r>
-              <w:rPr>
-                <w:i/>
-                <w:iCs/>
-              </w:rPr>
-              <w:t>search</w:t>
-            </w:r>
-            <w:proofErr w:type="spellEnd"/>
+              <w:t>localhost:5000/search</w:t>
+            </w:r>
             <w:r>
               <w:t xml:space="preserve"> w polu formularza wpisano podany ID artysty.</w:t>
             </w:r>
@@ -5932,29 +5013,13 @@
           </w:tcPr>
           <w:p>
             <w:r>
-              <w:t xml:space="preserve">Stworzenie raportu w aplikacji </w:t>
-            </w:r>
-            <w:proofErr w:type="spellStart"/>
-            <w:r>
-              <w:t>Flask</w:t>
-            </w:r>
-            <w:proofErr w:type="spellEnd"/>
-            <w:r>
-              <w:t xml:space="preserve"> dla artysty o ID </w:t>
+              <w:t xml:space="preserve">Stworzenie raportu w aplikacji Flask dla artysty o ID </w:t>
             </w:r>
             <w:r>
               <w:t xml:space="preserve">72T7x96EAqN2UWvAgobYfv </w:t>
             </w:r>
             <w:r>
-              <w:t>(</w:t>
-            </w:r>
-            <w:proofErr w:type="spellStart"/>
-            <w:r>
-              <w:t>Sizzla</w:t>
-            </w:r>
-            <w:proofErr w:type="spellEnd"/>
-            <w:r>
-              <w:t>) (artysta nie jest w zbiorze artystów)</w:t>
+              <w:t>(Sizzla) (artysta nie jest w zbiorze artystów)</w:t>
             </w:r>
           </w:p>
         </w:tc>
@@ -6016,15 +5081,7 @@
           </w:tcPr>
           <w:p>
             <w:r>
-              <w:t xml:space="preserve">Stworzenie raportu w aplikacji </w:t>
-            </w:r>
-            <w:proofErr w:type="spellStart"/>
-            <w:r>
-              <w:t>Flask</w:t>
-            </w:r>
-            <w:proofErr w:type="spellEnd"/>
-            <w:r>
-              <w:t xml:space="preserve"> dla artysty o ID </w:t>
+              <w:t xml:space="preserve">Stworzenie raportu w aplikacji Flask dla artysty o ID </w:t>
             </w:r>
             <w:r>
               <w:t>12345</w:t>
@@ -7284,16 +6341,17 @@
       </w:pPr>
       <w:bookmarkStart w:id="11" w:name="_Toc93428894"/>
       <w:r>
+        <w:lastRenderedPageBreak/>
         <w:t>Podsumowanie</w:t>
       </w:r>
       <w:bookmarkEnd w:id="11"/>
     </w:p>
     <w:p>
       <w:r>
-        <w:rPr>
-          <w:highlight w:val="yellow"/>
-        </w:rPr>
-        <w:t>TODO</w:t>
+        <w:t>Podczas realizacji zadania, powstała aplikacja kliencka, która spełnia założenia postawione na początku  projektu. Prosty i łatwy w obsłudze interface użytkownika umożliwia generowania widoków ze statystykami artystów ze Spotify. Zostały obsłużone błędy, które mogą się zdarzyć jeżeli użytkownik poda błędny identyfikator artysty.</w:t>
+      </w:r>
+      <w:r>
+        <w:t xml:space="preserve"> Dodatkowo, dzięki zastosowaniu Apache HBase, udało się znacznie zredukować czas wyświetlania raportu w aplikacji.</w:t>
       </w:r>
     </w:p>
     <w:p>
@@ -7420,15 +6478,7 @@
               <w:jc w:val="both"/>
             </w:pPr>
             <w:r>
-              <w:t>Pozyskiwanie danych (</w:t>
-            </w:r>
-            <w:proofErr w:type="spellStart"/>
-            <w:r>
-              <w:t>scraping</w:t>
-            </w:r>
-            <w:proofErr w:type="spellEnd"/>
-            <w:r>
-              <w:t>)</w:t>
+              <w:t>Pozyskiwanie danych (scraping)</w:t>
             </w:r>
           </w:p>
           <w:p>
@@ -7441,13 +6491,8 @@
               <w:jc w:val="both"/>
             </w:pPr>
             <w:r>
-              <w:t xml:space="preserve">Przepływ danych w Apache </w:t>
-            </w:r>
-            <w:proofErr w:type="spellStart"/>
-            <w:r>
-              <w:t>NiFi</w:t>
-            </w:r>
-            <w:proofErr w:type="spellEnd"/>
+              <w:t>Przepływ danych w Apache NiFi</w:t>
+            </w:r>
           </w:p>
           <w:p>
             <w:pPr>
@@ -7472,15 +6517,7 @@
               <w:jc w:val="both"/>
             </w:pPr>
             <w:r>
-              <w:t xml:space="preserve">Warstwa prezentacyjna (aplikacja </w:t>
-            </w:r>
-            <w:proofErr w:type="spellStart"/>
-            <w:r>
-              <w:t>Flask</w:t>
-            </w:r>
-            <w:proofErr w:type="spellEnd"/>
-            <w:r>
-              <w:t>)</w:t>
+              <w:t>Warstwa prezentacyjna (aplikacja Flask)</w:t>
             </w:r>
           </w:p>
           <w:p>
@@ -7532,15 +6569,7 @@
               <w:jc w:val="both"/>
             </w:pPr>
             <w:r>
-              <w:t>Pozyskiwanie danych (</w:t>
-            </w:r>
-            <w:proofErr w:type="spellStart"/>
-            <w:r>
-              <w:t>spotipy</w:t>
-            </w:r>
-            <w:proofErr w:type="spellEnd"/>
-            <w:r>
-              <w:t>)</w:t>
+              <w:t>Pozyskiwanie danych (spotipy)</w:t>
             </w:r>
           </w:p>
           <w:p>
@@ -7553,13 +6582,8 @@
               <w:jc w:val="both"/>
             </w:pPr>
             <w:r>
-              <w:t xml:space="preserve">Przepływ danych w Apache </w:t>
-            </w:r>
-            <w:proofErr w:type="spellStart"/>
-            <w:r>
-              <w:t>NiFi</w:t>
-            </w:r>
-            <w:proofErr w:type="spellEnd"/>
+              <w:t>Przepływ danych w Apache NiFi</w:t>
+            </w:r>
           </w:p>
           <w:p>
             <w:pPr>
@@ -7584,13 +6608,8 @@
               <w:jc w:val="both"/>
             </w:pPr>
             <w:r>
-              <w:t xml:space="preserve">Składowanie danych w Apache </w:t>
-            </w:r>
-            <w:proofErr w:type="spellStart"/>
-            <w:r>
-              <w:t>HBase</w:t>
-            </w:r>
-            <w:proofErr w:type="spellEnd"/>
+              <w:t>Składowanie danych w Apache HBase</w:t>
+            </w:r>
           </w:p>
           <w:p>
             <w:pPr>

</xml_diff>